<commit_message>
Updated docs, and some minor refactoring
</commit_message>
<xml_diff>
--- a/Documentation/Documentation for the BML Experiment Toolkit.docx
+++ b/Documentation/Documentation for the BML Experiment Toolkit.docx
@@ -17,6 +17,12 @@
     </w:p>
     <w:sdt>
       <w:sdtPr>
+        <w:rPr>
+          <w:rFonts w:asciiTheme="minorHAnsi" w:eastAsiaTheme="minorHAnsi" w:hAnsiTheme="minorHAnsi" w:cstheme="minorBidi"/>
+          <w:color w:val="auto"/>
+          <w:sz w:val="22"/>
+          <w:szCs w:val="22"/>
+        </w:rPr>
         <w:id w:val="-1971886555"/>
         <w:docPartObj>
           <w:docPartGallery w:val="Table of Contents"/>
@@ -25,13 +31,9 @@
       </w:sdtPr>
       <w:sdtEndPr>
         <w:rPr>
-          <w:rFonts w:asciiTheme="minorHAnsi" w:eastAsiaTheme="minorHAnsi" w:hAnsiTheme="minorHAnsi" w:cstheme="minorBidi"/>
           <w:b/>
           <w:bCs/>
           <w:noProof/>
-          <w:color w:val="auto"/>
-          <w:sz w:val="22"/>
-          <w:szCs w:val="22"/>
         </w:rPr>
       </w:sdtEndPr>
       <w:sdtContent>
@@ -50,7 +52,9 @@
               <w:tab w:val="right" w:leader="dot" w:pos="9350"/>
             </w:tabs>
             <w:rPr>
+              <w:rFonts w:eastAsiaTheme="minorEastAsia"/>
               <w:noProof/>
+              <w:lang w:val="en-CA" w:eastAsia="en-CA"/>
             </w:rPr>
           </w:pPr>
           <w:r>
@@ -77,7 +81,7 @@
             </w:rPr>
             <w:fldChar w:fldCharType="separate"/>
           </w:r>
-          <w:hyperlink w:anchor="_Toc865827" w:history="1">
+          <w:hyperlink w:anchor="_Toc1037642" w:history="1">
             <w:r>
               <w:rPr>
                 <w:rStyle w:val="Hyperlink"/>
@@ -104,7 +108,7 @@
                 <w:noProof/>
                 <w:webHidden/>
               </w:rPr>
-              <w:instrText xml:space="preserve"> PAGEREF _Toc865827 \h </w:instrText>
+              <w:instrText xml:space="preserve"> PAGEREF _Toc1037642 \h </w:instrText>
             </w:r>
             <w:r>
               <w:rPr>
@@ -142,10 +146,12 @@
               <w:tab w:val="right" w:leader="dot" w:pos="9350"/>
             </w:tabs>
             <w:rPr>
+              <w:rFonts w:eastAsiaTheme="minorEastAsia"/>
               <w:noProof/>
+              <w:lang w:val="en-CA" w:eastAsia="en-CA"/>
             </w:rPr>
           </w:pPr>
-          <w:hyperlink w:anchor="_Toc865828" w:history="1">
+          <w:hyperlink w:anchor="_Toc1037643" w:history="1">
             <w:r>
               <w:rPr>
                 <w:rStyle w:val="Hyperlink"/>
@@ -172,7 +178,7 @@
                 <w:noProof/>
                 <w:webHidden/>
               </w:rPr>
-              <w:instrText xml:space="preserve"> PAGEREF _Toc865828 \h </w:instrText>
+              <w:instrText xml:space="preserve"> PAGEREF _Toc1037643 \h </w:instrText>
             </w:r>
             <w:r>
               <w:rPr>
@@ -193,6 +199,629 @@
                 <w:webHidden/>
               </w:rPr>
               <w:t>1</w:t>
+            </w:r>
+            <w:r>
+              <w:rPr>
+                <w:noProof/>
+                <w:webHidden/>
+              </w:rPr>
+              <w:fldChar w:fldCharType="end"/>
+            </w:r>
+          </w:hyperlink>
+        </w:p>
+        <w:p>
+          <w:pPr>
+            <w:pStyle w:val="TOC1"/>
+            <w:tabs>
+              <w:tab w:val="right" w:leader="dot" w:pos="9350"/>
+            </w:tabs>
+            <w:rPr>
+              <w:rFonts w:eastAsiaTheme="minorEastAsia"/>
+              <w:noProof/>
+              <w:lang w:val="en-CA" w:eastAsia="en-CA"/>
+            </w:rPr>
+          </w:pPr>
+          <w:hyperlink w:anchor="_Toc1037644" w:history="1">
+            <w:r>
+              <w:rPr>
+                <w:rStyle w:val="Hyperlink"/>
+                <w:noProof/>
+              </w:rPr>
+              <w:t>Configuring your experimental design</w:t>
+            </w:r>
+            <w:r>
+              <w:rPr>
+                <w:noProof/>
+                <w:webHidden/>
+              </w:rPr>
+              <w:tab/>
+            </w:r>
+            <w:r>
+              <w:rPr>
+                <w:noProof/>
+                <w:webHidden/>
+              </w:rPr>
+              <w:fldChar w:fldCharType="begin"/>
+            </w:r>
+            <w:r>
+              <w:rPr>
+                <w:noProof/>
+                <w:webHidden/>
+              </w:rPr>
+              <w:instrText xml:space="preserve"> PAGEREF _Toc1037644 \h </w:instrText>
+            </w:r>
+            <w:r>
+              <w:rPr>
+                <w:noProof/>
+                <w:webHidden/>
+              </w:rPr>
+            </w:r>
+            <w:r>
+              <w:rPr>
+                <w:noProof/>
+                <w:webHidden/>
+              </w:rPr>
+              <w:fldChar w:fldCharType="separate"/>
+            </w:r>
+            <w:r>
+              <w:rPr>
+                <w:noProof/>
+                <w:webHidden/>
+              </w:rPr>
+              <w:t>2</w:t>
+            </w:r>
+            <w:r>
+              <w:rPr>
+                <w:noProof/>
+                <w:webHidden/>
+              </w:rPr>
+              <w:fldChar w:fldCharType="end"/>
+            </w:r>
+          </w:hyperlink>
+        </w:p>
+        <w:p>
+          <w:pPr>
+            <w:pStyle w:val="TOC2"/>
+            <w:tabs>
+              <w:tab w:val="right" w:leader="dot" w:pos="9350"/>
+            </w:tabs>
+            <w:rPr>
+              <w:noProof/>
+            </w:rPr>
+          </w:pPr>
+          <w:hyperlink w:anchor="_Toc1037645" w:history="1">
+            <w:r>
+              <w:rPr>
+                <w:rStyle w:val="Hyperlink"/>
+                <w:noProof/>
+              </w:rPr>
+              <w:t>Variable options</w:t>
+            </w:r>
+            <w:r>
+              <w:rPr>
+                <w:noProof/>
+                <w:webHidden/>
+              </w:rPr>
+              <w:tab/>
+            </w:r>
+            <w:r>
+              <w:rPr>
+                <w:noProof/>
+                <w:webHidden/>
+              </w:rPr>
+              <w:fldChar w:fldCharType="begin"/>
+            </w:r>
+            <w:r>
+              <w:rPr>
+                <w:noProof/>
+                <w:webHidden/>
+              </w:rPr>
+              <w:instrText xml:space="preserve"> PAGEREF _Toc1037645 \h </w:instrText>
+            </w:r>
+            <w:r>
+              <w:rPr>
+                <w:noProof/>
+                <w:webHidden/>
+              </w:rPr>
+            </w:r>
+            <w:r>
+              <w:rPr>
+                <w:noProof/>
+                <w:webHidden/>
+              </w:rPr>
+              <w:fldChar w:fldCharType="separate"/>
+            </w:r>
+            <w:r>
+              <w:rPr>
+                <w:noProof/>
+                <w:webHidden/>
+              </w:rPr>
+              <w:t>3</w:t>
+            </w:r>
+            <w:r>
+              <w:rPr>
+                <w:noProof/>
+                <w:webHidden/>
+              </w:rPr>
+              <w:fldChar w:fldCharType="end"/>
+            </w:r>
+          </w:hyperlink>
+        </w:p>
+        <w:p>
+          <w:pPr>
+            <w:pStyle w:val="TOC3"/>
+            <w:tabs>
+              <w:tab w:val="right" w:leader="dot" w:pos="9350"/>
+            </w:tabs>
+            <w:rPr>
+              <w:noProof/>
+            </w:rPr>
+          </w:pPr>
+          <w:hyperlink w:anchor="_Toc1037646" w:history="1">
+            <w:r>
+              <w:rPr>
+                <w:rStyle w:val="Hyperlink"/>
+                <w:noProof/>
+              </w:rPr>
+              <w:t>Independent variable options:</w:t>
+            </w:r>
+            <w:r>
+              <w:rPr>
+                <w:noProof/>
+                <w:webHidden/>
+              </w:rPr>
+              <w:tab/>
+            </w:r>
+            <w:r>
+              <w:rPr>
+                <w:noProof/>
+                <w:webHidden/>
+              </w:rPr>
+              <w:fldChar w:fldCharType="begin"/>
+            </w:r>
+            <w:r>
+              <w:rPr>
+                <w:noProof/>
+                <w:webHidden/>
+              </w:rPr>
+              <w:instrText xml:space="preserve"> PAGEREF _Toc1037646 \h </w:instrText>
+            </w:r>
+            <w:r>
+              <w:rPr>
+                <w:noProof/>
+                <w:webHidden/>
+              </w:rPr>
+            </w:r>
+            <w:r>
+              <w:rPr>
+                <w:noProof/>
+                <w:webHidden/>
+              </w:rPr>
+              <w:fldChar w:fldCharType="separate"/>
+            </w:r>
+            <w:r>
+              <w:rPr>
+                <w:noProof/>
+                <w:webHidden/>
+              </w:rPr>
+              <w:t>3</w:t>
+            </w:r>
+            <w:r>
+              <w:rPr>
+                <w:noProof/>
+                <w:webHidden/>
+              </w:rPr>
+              <w:fldChar w:fldCharType="end"/>
+            </w:r>
+          </w:hyperlink>
+        </w:p>
+        <w:p>
+          <w:pPr>
+            <w:pStyle w:val="TOC3"/>
+            <w:tabs>
+              <w:tab w:val="right" w:leader="dot" w:pos="9350"/>
+            </w:tabs>
+            <w:rPr>
+              <w:noProof/>
+            </w:rPr>
+          </w:pPr>
+          <w:hyperlink w:anchor="_Toc1037647" w:history="1">
+            <w:r>
+              <w:rPr>
+                <w:rStyle w:val="Hyperlink"/>
+                <w:noProof/>
+              </w:rPr>
+              <w:t>Dependent variable options</w:t>
+            </w:r>
+            <w:r>
+              <w:rPr>
+                <w:noProof/>
+                <w:webHidden/>
+              </w:rPr>
+              <w:tab/>
+            </w:r>
+            <w:r>
+              <w:rPr>
+                <w:noProof/>
+                <w:webHidden/>
+              </w:rPr>
+              <w:fldChar w:fldCharType="begin"/>
+            </w:r>
+            <w:r>
+              <w:rPr>
+                <w:noProof/>
+                <w:webHidden/>
+              </w:rPr>
+              <w:instrText xml:space="preserve"> PAGEREF _Toc1037647 \h </w:instrText>
+            </w:r>
+            <w:r>
+              <w:rPr>
+                <w:noProof/>
+                <w:webHidden/>
+              </w:rPr>
+            </w:r>
+            <w:r>
+              <w:rPr>
+                <w:noProof/>
+                <w:webHidden/>
+              </w:rPr>
+              <w:fldChar w:fldCharType="separate"/>
+            </w:r>
+            <w:r>
+              <w:rPr>
+                <w:noProof/>
+                <w:webHidden/>
+              </w:rPr>
+              <w:t>5</w:t>
+            </w:r>
+            <w:r>
+              <w:rPr>
+                <w:noProof/>
+                <w:webHidden/>
+              </w:rPr>
+              <w:fldChar w:fldCharType="end"/>
+            </w:r>
+          </w:hyperlink>
+        </w:p>
+        <w:p>
+          <w:pPr>
+            <w:pStyle w:val="TOC1"/>
+            <w:tabs>
+              <w:tab w:val="right" w:leader="dot" w:pos="9350"/>
+            </w:tabs>
+            <w:rPr>
+              <w:rFonts w:eastAsiaTheme="minorEastAsia"/>
+              <w:noProof/>
+              <w:lang w:val="en-CA" w:eastAsia="en-CA"/>
+            </w:rPr>
+          </w:pPr>
+          <w:hyperlink w:anchor="_Toc1037648" w:history="1">
+            <w:r>
+              <w:rPr>
+                <w:rStyle w:val="Hyperlink"/>
+                <w:noProof/>
+              </w:rPr>
+              <w:t>Session</w:t>
+            </w:r>
+            <w:r>
+              <w:rPr>
+                <w:noProof/>
+                <w:webHidden/>
+              </w:rPr>
+              <w:tab/>
+            </w:r>
+            <w:r>
+              <w:rPr>
+                <w:noProof/>
+                <w:webHidden/>
+              </w:rPr>
+              <w:fldChar w:fldCharType="begin"/>
+            </w:r>
+            <w:r>
+              <w:rPr>
+                <w:noProof/>
+                <w:webHidden/>
+              </w:rPr>
+              <w:instrText xml:space="preserve"> PAGEREF _Toc1037648 \h </w:instrText>
+            </w:r>
+            <w:r>
+              <w:rPr>
+                <w:noProof/>
+                <w:webHidden/>
+              </w:rPr>
+            </w:r>
+            <w:r>
+              <w:rPr>
+                <w:noProof/>
+                <w:webHidden/>
+              </w:rPr>
+              <w:fldChar w:fldCharType="separate"/>
+            </w:r>
+            <w:r>
+              <w:rPr>
+                <w:noProof/>
+                <w:webHidden/>
+              </w:rPr>
+              <w:t>6</w:t>
+            </w:r>
+            <w:r>
+              <w:rPr>
+                <w:noProof/>
+                <w:webHidden/>
+              </w:rPr>
+              <w:fldChar w:fldCharType="end"/>
+            </w:r>
+          </w:hyperlink>
+        </w:p>
+        <w:p>
+          <w:pPr>
+            <w:pStyle w:val="TOC1"/>
+            <w:tabs>
+              <w:tab w:val="right" w:leader="dot" w:pos="9350"/>
+            </w:tabs>
+            <w:rPr>
+              <w:rFonts w:eastAsiaTheme="minorEastAsia"/>
+              <w:noProof/>
+              <w:lang w:val="en-CA" w:eastAsia="en-CA"/>
+            </w:rPr>
+          </w:pPr>
+          <w:hyperlink w:anchor="_Toc1037649" w:history="1">
+            <w:r>
+              <w:rPr>
+                <w:rStyle w:val="Hyperlink"/>
+                <w:noProof/>
+              </w:rPr>
+              <w:t>Experiment</w:t>
+            </w:r>
+            <w:r>
+              <w:rPr>
+                <w:noProof/>
+                <w:webHidden/>
+              </w:rPr>
+              <w:tab/>
+            </w:r>
+            <w:r>
+              <w:rPr>
+                <w:noProof/>
+                <w:webHidden/>
+              </w:rPr>
+              <w:fldChar w:fldCharType="begin"/>
+            </w:r>
+            <w:r>
+              <w:rPr>
+                <w:noProof/>
+                <w:webHidden/>
+              </w:rPr>
+              <w:instrText xml:space="preserve"> PAGEREF _Toc1037649 \h </w:instrText>
+            </w:r>
+            <w:r>
+              <w:rPr>
+                <w:noProof/>
+                <w:webHidden/>
+              </w:rPr>
+            </w:r>
+            <w:r>
+              <w:rPr>
+                <w:noProof/>
+                <w:webHidden/>
+              </w:rPr>
+              <w:fldChar w:fldCharType="separate"/>
+            </w:r>
+            <w:r>
+              <w:rPr>
+                <w:noProof/>
+                <w:webHidden/>
+              </w:rPr>
+              <w:t>6</w:t>
+            </w:r>
+            <w:r>
+              <w:rPr>
+                <w:noProof/>
+                <w:webHidden/>
+              </w:rPr>
+              <w:fldChar w:fldCharType="end"/>
+            </w:r>
+          </w:hyperlink>
+        </w:p>
+        <w:p>
+          <w:pPr>
+            <w:pStyle w:val="TOC2"/>
+            <w:tabs>
+              <w:tab w:val="right" w:leader="dot" w:pos="9350"/>
+            </w:tabs>
+            <w:rPr>
+              <w:noProof/>
+            </w:rPr>
+          </w:pPr>
+          <w:hyperlink w:anchor="_Toc1037650" w:history="1">
+            <w:r>
+              <w:rPr>
+                <w:rStyle w:val="Hyperlink"/>
+                <w:noProof/>
+              </w:rPr>
+              <w:t>A Note on Coroutines and IEnumerators</w:t>
+            </w:r>
+            <w:r>
+              <w:rPr>
+                <w:noProof/>
+                <w:webHidden/>
+              </w:rPr>
+              <w:tab/>
+            </w:r>
+            <w:r>
+              <w:rPr>
+                <w:noProof/>
+                <w:webHidden/>
+              </w:rPr>
+              <w:fldChar w:fldCharType="begin"/>
+            </w:r>
+            <w:r>
+              <w:rPr>
+                <w:noProof/>
+                <w:webHidden/>
+              </w:rPr>
+              <w:instrText xml:space="preserve"> PAGEREF _Toc1037650 \h </w:instrText>
+            </w:r>
+            <w:r>
+              <w:rPr>
+                <w:noProof/>
+                <w:webHidden/>
+              </w:rPr>
+            </w:r>
+            <w:r>
+              <w:rPr>
+                <w:noProof/>
+                <w:webHidden/>
+              </w:rPr>
+              <w:fldChar w:fldCharType="separate"/>
+            </w:r>
+            <w:r>
+              <w:rPr>
+                <w:noProof/>
+                <w:webHidden/>
+              </w:rPr>
+              <w:t>7</w:t>
+            </w:r>
+            <w:r>
+              <w:rPr>
+                <w:noProof/>
+                <w:webHidden/>
+              </w:rPr>
+              <w:fldChar w:fldCharType="end"/>
+            </w:r>
+          </w:hyperlink>
+        </w:p>
+        <w:p>
+          <w:pPr>
+            <w:pStyle w:val="TOC1"/>
+            <w:tabs>
+              <w:tab w:val="right" w:leader="dot" w:pos="9350"/>
+            </w:tabs>
+            <w:rPr>
+              <w:rFonts w:eastAsiaTheme="minorEastAsia"/>
+              <w:noProof/>
+              <w:lang w:val="en-CA" w:eastAsia="en-CA"/>
+            </w:rPr>
+          </w:pPr>
+          <w:hyperlink w:anchor="_Toc1037651" w:history="1">
+            <w:r>
+              <w:rPr>
+                <w:rStyle w:val="Hyperlink"/>
+                <w:noProof/>
+              </w:rPr>
+              <w:t>Blocks</w:t>
+            </w:r>
+            <w:r>
+              <w:rPr>
+                <w:noProof/>
+                <w:webHidden/>
+              </w:rPr>
+              <w:tab/>
+            </w:r>
+            <w:r>
+              <w:rPr>
+                <w:noProof/>
+                <w:webHidden/>
+              </w:rPr>
+              <w:fldChar w:fldCharType="begin"/>
+            </w:r>
+            <w:r>
+              <w:rPr>
+                <w:noProof/>
+                <w:webHidden/>
+              </w:rPr>
+              <w:instrText xml:space="preserve"> PAGEREF _Toc1037651 \h </w:instrText>
+            </w:r>
+            <w:r>
+              <w:rPr>
+                <w:noProof/>
+                <w:webHidden/>
+              </w:rPr>
+            </w:r>
+            <w:r>
+              <w:rPr>
+                <w:noProof/>
+                <w:webHidden/>
+              </w:rPr>
+              <w:fldChar w:fldCharType="separate"/>
+            </w:r>
+            <w:r>
+              <w:rPr>
+                <w:noProof/>
+                <w:webHidden/>
+              </w:rPr>
+              <w:t>8</w:t>
+            </w:r>
+            <w:r>
+              <w:rPr>
+                <w:noProof/>
+                <w:webHidden/>
+              </w:rPr>
+              <w:fldChar w:fldCharType="end"/>
+            </w:r>
+          </w:hyperlink>
+        </w:p>
+        <w:p>
+          <w:pPr>
+            <w:pStyle w:val="TOC1"/>
+            <w:tabs>
+              <w:tab w:val="right" w:leader="dot" w:pos="9350"/>
+            </w:tabs>
+            <w:rPr>
+              <w:rFonts w:eastAsiaTheme="minorEastAsia"/>
+              <w:noProof/>
+              <w:lang w:val="en-CA" w:eastAsia="en-CA"/>
+            </w:rPr>
+          </w:pPr>
+          <w:hyperlink w:anchor="_Toc1037652" w:history="1">
+            <w:r>
+              <w:rPr>
+                <w:rStyle w:val="Hyperlink"/>
+                <w:noProof/>
+                <w:lang w:val="en-CA"/>
+              </w:rPr>
+              <w:t>Trial</w:t>
+            </w:r>
+            <w:r>
+              <w:rPr>
+                <w:noProof/>
+                <w:webHidden/>
+              </w:rPr>
+              <w:tab/>
+            </w:r>
+            <w:r>
+              <w:rPr>
+                <w:noProof/>
+                <w:webHidden/>
+              </w:rPr>
+              <w:fldChar w:fldCharType="begin"/>
+            </w:r>
+            <w:r>
+              <w:rPr>
+                <w:noProof/>
+                <w:webHidden/>
+              </w:rPr>
+              <w:instrText xml:space="preserve"> PAGEREF _Toc1037652 \h </w:instrText>
+            </w:r>
+            <w:r>
+              <w:rPr>
+                <w:noProof/>
+                <w:webHidden/>
+              </w:rPr>
+            </w:r>
+            <w:r>
+              <w:rPr>
+                <w:noProof/>
+                <w:webHidden/>
+              </w:rPr>
+              <w:fldChar w:fldCharType="separate"/>
+            </w:r>
+            <w:r>
+              <w:rPr>
+                <w:noProof/>
+                <w:webHidden/>
+              </w:rPr>
+              <w:t>9</w:t>
             </w:r>
             <w:r>
               <w:rPr>
@@ -219,7 +848,7 @@
       <w:pPr>
         <w:pStyle w:val="Heading1"/>
       </w:pPr>
-      <w:bookmarkStart w:id="0" w:name="_Toc865827"/>
+      <w:bookmarkStart w:id="0" w:name="_Toc1037642"/>
       <w:r>
         <w:t>About</w:t>
       </w:r>
@@ -227,13 +856,7 @@
     </w:p>
     <w:p>
       <w:r>
-        <w:t xml:space="preserve">The </w:t>
-      </w:r>
-      <w:r>
-        <w:t>BML Experiment Toolkit</w:t>
-      </w:r>
-      <w:r>
-        <w:t xml:space="preserve"> helps you design and run experiments in unity quickly and iteratively without fussing over coding details. You define your variables and experiment structure, and the toolkit will automatically create a table of trials to run. You can customize what happens before, during, and after a trial, block of trials, or the experiment itself, while not having to worry about the details of setting up your experiment. The toolkit will go through all the trials, outputting the results automatically to a file.</w:t>
+        <w:t>The BML Experiment Toolkit helps you design and run experiments in unity quickly and iteratively without fussing over coding details. You define your variables and experiment structure, and the toolkit will automatically create a table of trials to run. You can customize what happens before, during, and after a trial, block of trials, or the experiment itself, while not having to worry about the details of setting up your experiment. The toolkit will go through all the trials, outputting the results automatically to a file.</w:t>
       </w:r>
     </w:p>
     <w:p>
@@ -245,7 +868,7 @@
       <w:pPr>
         <w:pStyle w:val="Heading1"/>
       </w:pPr>
-      <w:bookmarkStart w:id="1" w:name="_Toc865828"/>
+      <w:bookmarkStart w:id="1" w:name="_Toc1037643"/>
       <w:r>
         <w:t>Overview</w:t>
       </w:r>
@@ -257,55 +880,27 @@
       </w:r>
     </w:p>
     <w:p>
-      <w:pPr>
-        <w:pStyle w:val="Caption"/>
-      </w:pPr>
-      <w:r>
-        <w:t xml:space="preserve">Figure </w:t>
-      </w:r>
-      <w:r>
-        <w:fldChar w:fldCharType="begin"/>
-      </w:r>
-      <w:r>
-        <w:instrText xml:space="preserve"> SEQ Figure \* ARABIC </w:instrText>
-      </w:r>
-      <w:r>
-        <w:fldChar w:fldCharType="separate"/>
-      </w:r>
+      <w:r>
+        <w:t xml:space="preserve">Once the variable structure has been defined, you need to write a script to define what occurs during a trial. You create a script inheriting from the toolkit’s base class and overwrite functions that are called automatically during the experiment. For each “stage” of the experiment (Experiment, Block, Trial), you can define custom behavior that occurs pre-stage, during the stage, and post-stage. Examples of such customization might include a “welcome screen” before the experiment, a “thank you” screen after the </w:t>
+      </w:r>
+      <w:r>
+        <w:lastRenderedPageBreak/>
+        <w:t>experiment, a pause between each block of trials, and instructions before each trial. These customizations can be written very quickly.</w:t>
+      </w:r>
+    </w:p>
+    <w:p>
+      <w:r>
+        <w:t>The main requirement for setting up an experiment is defining what occurs during a trial. A trial script has access to each of the variables you defined in the config file, so you can set up objects in your scene using values from the independent variable, or write results to the dependent variables, which will be output for each trial into a text file.</w:t>
+      </w:r>
+    </w:p>
+    <w:p>
+      <w:pPr>
+        <w:keepNext/>
+      </w:pPr>
       <w:r>
         <w:rPr>
           <w:noProof/>
         </w:rPr>
-        <w:t>1</w:t>
-      </w:r>
-      <w:r>
-        <w:fldChar w:fldCharType="end"/>
-      </w:r>
-      <w:r>
-        <w:t>: Example of a basic variable configuration file</w:t>
-      </w:r>
-    </w:p>
-    <w:p>
-      <w:r>
-        <w:t>Once the variable structure has been defined, you need to write a script to define what occurs during a trial. You create a script inheriting from the toolkit’s base class and overwrite functions that are called automatically during the experiment. For each “stage” of the experiment (Experiment, Block, Trial), you can define custom behavior that occurs pre-stage, during the stage, and post-stage. Examples of such customization might include a “welcome screen” before the experiment, a “thank you” screen after the experiment, a pause between each block of trials, and instructions before each trial. These customizations can be written very quickly.</w:t>
-      </w:r>
-    </w:p>
-    <w:p>
-      <w:r>
-        <w:t>The main requirement for setting up an experiment is defining what occurs during a trial. A trial script has access to each of the variables you defined in the config file, so you can set up objects in your scene using values from the independent variable, or write results to the dependent variables, which will be output for each trial into a text file.</w:t>
-      </w:r>
-    </w:p>
-    <w:p/>
-    <w:p/>
-    <w:p>
-      <w:pPr>
-        <w:keepNext/>
-      </w:pPr>
-      <w:r>
-        <w:rPr>
-          <w:noProof/>
-        </w:rPr>
-        <w:lastRenderedPageBreak/>
         <w:drawing>
           <wp:inline distT="0" distB="0" distL="0" distR="0">
             <wp:extent cx="5486400" cy="3200400"/>
@@ -328,24 +923,14 @@
       <w:r>
         <w:t xml:space="preserve">Figure </w:t>
       </w:r>
-      <w:r>
-        <w:fldChar w:fldCharType="begin"/>
-      </w:r>
-      <w:r>
-        <w:instrText xml:space="preserve"> SEQ Figure \* ARABIC </w:instrText>
-      </w:r>
-      <w:r>
-        <w:fldChar w:fldCharType="separate"/>
-      </w:r>
-      <w:r>
-        <w:rPr>
-          <w:noProof/>
-        </w:rPr>
-        <w:t>2</w:t>
-      </w:r>
-      <w:r>
-        <w:fldChar w:fldCharType="end"/>
-      </w:r>
+      <w:fldSimple w:instr=" SEQ Figure \* ARABIC ">
+        <w:r>
+          <w:rPr>
+            <w:noProof/>
+          </w:rPr>
+          <w:t>1</w:t>
+        </w:r>
+      </w:fldSimple>
       <w:r>
         <w:t xml:space="preserve">: Basic structure of an automatically generated experiment. You can customize functionality for all functions except grey ones. You must define the </w:t>
       </w:r>
@@ -380,9 +965,11 @@
       <w:pPr>
         <w:pStyle w:val="Heading1"/>
       </w:pPr>
+      <w:bookmarkStart w:id="2" w:name="_Toc1037644"/>
       <w:r>
         <w:t>Configuring your experimental design</w:t>
       </w:r>
+      <w:bookmarkEnd w:id="2"/>
     </w:p>
     <w:p>
       <w:r>
@@ -391,12 +978,75 @@
     </w:p>
     <w:p>
       <w:r>
-        <w:t xml:space="preserve">To set up your experimental design you need to define your variables. </w:t>
-      </w:r>
-      <w:r>
-        <w:t>Create a new Config file from the BML Toolkit menu. It will appear in your project’s Assets folder.</w:t>
-      </w:r>
-    </w:p>
+        <w:t>To set up your experimental design you need to define your variables. Create a new Config file from the BML Toolkit menu. It will appear in your project’s Assets folder.</w:t>
+      </w:r>
+    </w:p>
+    <w:p>
+      <w:pPr>
+        <w:keepNext/>
+      </w:pPr>
+      <w:r>
+        <w:lastRenderedPageBreak/>
+        <w:drawing>
+          <wp:inline distT="0" distB="0" distL="0" distR="0" wp14:anchorId="08330C9A" wp14:editId="5BA1D329">
+            <wp:extent cx="5943600" cy="8014970"/>
+            <wp:effectExtent l="0" t="0" r="0" b="5080"/>
+            <wp:docPr id="1" name="Picture 1"/>
+            <wp:cNvGraphicFramePr>
+              <a:graphicFrameLocks xmlns:a="http://schemas.openxmlformats.org/drawingml/2006/main" noChangeAspect="1"/>
+            </wp:cNvGraphicFramePr>
+            <a:graphic xmlns:a="http://schemas.openxmlformats.org/drawingml/2006/main">
+              <a:graphicData uri="http://schemas.openxmlformats.org/drawingml/2006/picture">
+                <pic:pic xmlns:pic="http://schemas.openxmlformats.org/drawingml/2006/picture">
+                  <pic:nvPicPr>
+                    <pic:cNvPr id="1" name=""/>
+                    <pic:cNvPicPr/>
+                  </pic:nvPicPr>
+                  <pic:blipFill>
+                    <a:blip r:embed="rId11"/>
+                    <a:stretch>
+                      <a:fillRect/>
+                    </a:stretch>
+                  </pic:blipFill>
+                  <pic:spPr>
+                    <a:xfrm>
+                      <a:off x="0" y="0"/>
+                      <a:ext cx="5943600" cy="8014970"/>
+                    </a:xfrm>
+                    <a:prstGeom prst="rect">
+                      <a:avLst/>
+                    </a:prstGeom>
+                  </pic:spPr>
+                </pic:pic>
+              </a:graphicData>
+            </a:graphic>
+          </wp:inline>
+        </w:drawing>
+      </w:r>
+    </w:p>
+    <w:p>
+      <w:pPr>
+        <w:pStyle w:val="Caption"/>
+      </w:pPr>
+      <w:r>
+        <w:lastRenderedPageBreak/>
+        <w:t xml:space="preserve">Figure </w:t>
+      </w:r>
+      <w:fldSimple w:instr=" SEQ Figure \* ARABIC ">
+        <w:r>
+          <w:rPr>
+            <w:noProof/>
+          </w:rPr>
+          <w:t>2</w:t>
+        </w:r>
+      </w:fldSimple>
+      <w:r>
+        <w:t>: A screenshot of the variable creation inspector.</w:t>
+      </w:r>
+      <w:bookmarkStart w:id="3" w:name="_GoBack"/>
+      <w:bookmarkEnd w:id="3"/>
+    </w:p>
+    <w:p/>
     <w:p>
       <w:r>
         <w:t xml:space="preserve">To add a variable, select your desired data type (int, string, etc.), type of variable (independent, dependent), and then click on Create Variable. You should see your variable added to the list below. Configure your variable by naming it, adding values, selecting whether the variable will be used to create blocks of trials, etc. </w:t>
@@ -435,7 +1085,6 @@
     </w:p>
     <w:p>
       <w:r>
-        <w:lastRenderedPageBreak/>
         <w:t xml:space="preserve">The power of the configuration files is that you can run the same experiment with multiple saved configurations. For example, you can select different values for your experiment in different config files and drag your desired configuration into the experiment object prior to running participants. This also allows you to iteratively design your experiments while saving previous configurations. </w:t>
       </w:r>
     </w:p>
@@ -443,9 +1092,11 @@
       <w:pPr>
         <w:pStyle w:val="Heading2"/>
       </w:pPr>
+      <w:bookmarkStart w:id="4" w:name="_Toc1037645"/>
       <w:r>
         <w:t>Variable options</w:t>
       </w:r>
+      <w:bookmarkEnd w:id="4"/>
     </w:p>
     <w:p>
       <w:pPr>
@@ -570,6 +1221,7 @@
       <w:pPr>
         <w:pStyle w:val="Heading3"/>
       </w:pPr>
+      <w:bookmarkStart w:id="5" w:name="_Toc1037646"/>
       <w:r>
         <w:t>Independent variable</w:t>
       </w:r>
@@ -579,6 +1231,7 @@
       <w:r>
         <w:t>:</w:t>
       </w:r>
+      <w:bookmarkEnd w:id="5"/>
     </w:p>
     <w:p>
       <w:pPr>
@@ -598,6 +1251,7 @@
         <w:pStyle w:val="Heading4"/>
       </w:pPr>
       <w:r>
+        <w:lastRenderedPageBreak/>
         <w:t>Mixing Type of Variable</w:t>
       </w:r>
     </w:p>
@@ -889,7 +1543,6 @@
           </w:tcPr>
           <w:p>
             <w:r>
-              <w:lastRenderedPageBreak/>
               <w:t>7</w:t>
             </w:r>
           </w:p>
@@ -1012,40 +1665,7 @@
         <w:ind w:left="720"/>
       </w:pPr>
       <w:r>
-        <w:t>E</w:t>
-      </w:r>
-      <w:r>
-        <w:t>ample</w:t>
-      </w:r>
-      <w:r>
-        <w:t>1</w:t>
-      </w:r>
-      <w:r>
-        <w:t xml:space="preserve">: For a variable with 2 values, and another variable with </w:t>
-      </w:r>
-      <w:r>
-        <w:t>4</w:t>
-      </w:r>
-      <w:r>
-        <w:t xml:space="preserve"> values</w:t>
-      </w:r>
-      <w:r>
-        <w:t>,</w:t>
-      </w:r>
-      <w:r>
-        <w:t xml:space="preserve"> the following table</w:t>
-      </w:r>
-      <w:r>
-        <w:t xml:space="preserve"> will be created</w:t>
-      </w:r>
-      <w:r>
-        <w:t xml:space="preserve">. In this case the lowest common multiple is </w:t>
-      </w:r>
-      <w:r>
-        <w:t>4</w:t>
-      </w:r>
-      <w:r>
-        <w:t xml:space="preserve"> trials.</w:t>
+        <w:t>Eample1: For a variable with 2 values, and another variable with 4 values, the following table will be created. In this case the lowest common multiple is 4 trials.</w:t>
       </w:r>
     </w:p>
     <w:tbl>
@@ -1077,10 +1697,7 @@
           </w:tcPr>
           <w:p>
             <w:r>
-              <w:t>Looped</w:t>
-            </w:r>
-            <w:r>
-              <w:t xml:space="preserve"> Variable 1</w:t>
+              <w:t>Looped Variable 1</w:t>
             </w:r>
           </w:p>
         </w:tc>
@@ -1090,10 +1707,7 @@
           </w:tcPr>
           <w:p>
             <w:r>
-              <w:t>Looped</w:t>
-            </w:r>
-            <w:r>
-              <w:t xml:space="preserve"> Variable 2</w:t>
+              <w:t>Looped Variable 2</w:t>
             </w:r>
           </w:p>
         </w:tc>
@@ -1501,6 +2115,7 @@
         <w:ind w:left="720"/>
       </w:pPr>
       <w:r>
+        <w:lastRenderedPageBreak/>
         <w:t>Each trial will have a randomly selected value for this variable, with the same probability for each value.</w:t>
       </w:r>
     </w:p>
@@ -1541,10 +2156,7 @@
           </w:tcPr>
           <w:p>
             <w:r>
-              <w:t>Balanced</w:t>
-            </w:r>
-            <w:r>
-              <w:t xml:space="preserve"> Variable 1</w:t>
+              <w:t>Balanced Variable 1</w:t>
             </w:r>
           </w:p>
         </w:tc>
@@ -1554,10 +2166,7 @@
           </w:tcPr>
           <w:p>
             <w:r>
-              <w:t>Even Probability</w:t>
-            </w:r>
-            <w:r>
-              <w:t xml:space="preserve"> Variable 2</w:t>
+              <w:t>Even Probability Variable 2</w:t>
             </w:r>
           </w:p>
         </w:tc>
@@ -1771,13 +2380,7 @@
         <w:rPr>
           <w:b/>
         </w:rPr>
-        <w:t>Custom</w:t>
-      </w:r>
-      <w:r>
-        <w:rPr>
-          <w:b/>
-        </w:rPr>
-        <w:t xml:space="preserve"> Probability:</w:t>
+        <w:t>Custom Probability:</w:t>
       </w:r>
     </w:p>
     <w:p>
@@ -1785,11 +2388,7 @@
         <w:ind w:left="720"/>
       </w:pPr>
       <w:r>
-        <w:lastRenderedPageBreak/>
-        <w:t xml:space="preserve">Each trial will have a randomly selected value for this variable, with </w:t>
-      </w:r>
-      <w:r>
-        <w:t>a defined probability of being selected. You define the probability to the right of each value (as a decimal). The final probability is automatically calculated to ensure they add up to 1.</w:t>
+        <w:t>Each trial will have a randomly selected value for this variable, with a defined probability of being selected. You define the probability to the right of each value (as a decimal). The final probability is automatically calculated to ensure they add up to 1.</w:t>
       </w:r>
     </w:p>
     <w:p>
@@ -1797,22 +2396,7 @@
         <w:ind w:left="720"/>
       </w:pPr>
       <w:r>
-        <w:t>Example, A balanced variable with 6 levels, and a</w:t>
-      </w:r>
-      <w:r>
-        <w:t xml:space="preserve"> custom </w:t>
-      </w:r>
-      <w:r>
-        <w:t xml:space="preserve">probability variable with </w:t>
-      </w:r>
-      <w:r>
-        <w:t>2</w:t>
-      </w:r>
-      <w:r>
-        <w:t xml:space="preserve"> values</w:t>
-      </w:r>
-      <w:r>
-        <w:t xml:space="preserve"> with the first value having 0.2 probability, and the second value having 0.8 probability </w:t>
+        <w:t xml:space="preserve">Example, A balanced variable with 6 levels, and a custom probability variable with 2 values with the first value having 0.2 probability, and the second value having 0.8 probability </w:t>
       </w:r>
     </w:p>
     <w:tbl>
@@ -1854,10 +2438,7 @@
           </w:tcPr>
           <w:p>
             <w:r>
-              <w:t>Custom</w:t>
-            </w:r>
-            <w:r>
-              <w:t xml:space="preserve"> Probability Variable 2</w:t>
+              <w:t>Custom Probability Variable 2</w:t>
             </w:r>
           </w:p>
         </w:tc>
@@ -2093,9 +2674,11 @@
       <w:pPr>
         <w:pStyle w:val="Heading3"/>
       </w:pPr>
+      <w:bookmarkStart w:id="6" w:name="_Toc1037647"/>
       <w:r>
         <w:t>Dependent variable options</w:t>
       </w:r>
+      <w:bookmarkEnd w:id="6"/>
     </w:p>
     <w:p>
       <w:pPr>
@@ -2115,13 +2698,27 @@
       <w:pPr>
         <w:pStyle w:val="Heading1"/>
       </w:pPr>
+      <w:bookmarkStart w:id="7" w:name="_Toc1037648"/>
+      <w:r>
+        <w:lastRenderedPageBreak/>
+        <w:t>Structure of an experiment</w:t>
+      </w:r>
+    </w:p>
+    <w:p>
+      <w:pPr>
+        <w:pStyle w:val="Heading2"/>
+      </w:pPr>
       <w:r>
         <w:t>Session</w:t>
       </w:r>
-    </w:p>
-    <w:p>
-      <w:r>
-        <w:t xml:space="preserve">A session defines one time through an experiment. It stores options that affect the whole experiment. You can set options such as debug mode for testing out your experiment, </w:t>
+      <w:bookmarkEnd w:id="7"/>
+    </w:p>
+    <w:p>
+      <w:r>
+        <w:t>The session class</w:t>
+      </w:r>
+      <w:r>
+        <w:t xml:space="preserve"> defines one time through an experiment. It stores options that affect the whole experiment. You can set options such as debug mode for testing out your experiment, </w:t>
       </w:r>
       <w:r>
         <w:t>the participant’s ID, block order number and the output file.</w:t>
@@ -2141,10 +2738,7 @@
         <w:t xml:space="preserve"> </w:t>
       </w:r>
       <w:r>
-        <w:t>By default, the session settings will display your previously used settings</w:t>
-      </w:r>
-      <w:r>
-        <w:t xml:space="preserve"> for reference.</w:t>
+        <w:t>By default, the session settings will display your previously used settings for reference.</w:t>
       </w:r>
     </w:p>
     <w:p>
@@ -2187,25 +2781,23 @@
     <w:p/>
     <w:p>
       <w:pPr>
-        <w:pStyle w:val="Heading1"/>
-      </w:pPr>
-      <w:r>
-        <w:lastRenderedPageBreak/>
+        <w:pStyle w:val="Heading2"/>
+      </w:pPr>
+      <w:bookmarkStart w:id="8" w:name="_Toc1037649"/>
+      <w:r>
         <w:t>Experiment</w:t>
       </w:r>
-    </w:p>
-    <w:p/>
-    <w:p>
-      <w:r>
-        <w:t xml:space="preserve">The Experiment </w:t>
-      </w:r>
-      <w:proofErr w:type="spellStart"/>
-      <w:r>
-        <w:t>GameObject</w:t>
-      </w:r>
-      <w:proofErr w:type="spellEnd"/>
-      <w:r>
-        <w:t xml:space="preserve"> Prefab is your main window into running experiments with the toolkit. To Define an experiment, you need to create a new script and have it </w:t>
+      <w:bookmarkEnd w:id="8"/>
+    </w:p>
+    <w:p>
+      <w:r>
+        <w:t>The Experiment</w:t>
+      </w:r>
+      <w:r>
+        <w:t xml:space="preserve"> class</w:t>
+      </w:r>
+      <w:r>
+        <w:t xml:space="preserve"> is your main window into running experiments with the toolkit. To Define an experiment, you need to create a new script and have it </w:t>
       </w:r>
       <w:proofErr w:type="gramStart"/>
       <w:r>
@@ -2275,7 +2867,7 @@
           <w:sz w:val="19"/>
           <w:szCs w:val="19"/>
         </w:rPr>
-        <w:t>MyFancyExperiment</w:t>
+        <w:t>MyExperiment</w:t>
       </w:r>
       <w:proofErr w:type="spellEnd"/>
       <w:r>
@@ -2325,6 +2917,12 @@
     <w:p>
       <w:pPr>
         <w:ind w:left="720"/>
+        <w:rPr>
+          <w:rFonts w:ascii="Consolas" w:hAnsi="Consolas" w:cs="Consolas"/>
+          <w:color w:val="000000"/>
+          <w:sz w:val="19"/>
+          <w:szCs w:val="19"/>
+        </w:rPr>
       </w:pPr>
       <w:r>
         <w:rPr>
@@ -2338,7 +2936,55 @@
     </w:p>
     <w:p>
       <w:r>
-        <w:t>Within this class you can define custom behavior to occur pre- and post- experiment.  To do so, you write the following</w:t>
+        <w:t xml:space="preserve">The Experiment class provides the main functionality for running experiments in the toolkit. You need to attach your custom experiment script to a </w:t>
+      </w:r>
+      <w:proofErr w:type="spellStart"/>
+      <w:r>
+        <w:t>GameObject</w:t>
+      </w:r>
+      <w:proofErr w:type="spellEnd"/>
+      <w:r>
+        <w:t xml:space="preserve"> in your scene. I suggest an empty </w:t>
+      </w:r>
+      <w:proofErr w:type="spellStart"/>
+      <w:r>
+        <w:t>GameObject</w:t>
+      </w:r>
+      <w:proofErr w:type="spellEnd"/>
+      <w:r>
+        <w:t xml:space="preserve"> Called </w:t>
+      </w:r>
+      <w:proofErr w:type="spellStart"/>
+      <w:r>
+        <w:t>ExperimentManager</w:t>
+      </w:r>
+      <w:proofErr w:type="spellEnd"/>
+      <w:r>
+        <w:t xml:space="preserve"> or something similar.</w:t>
+      </w:r>
+    </w:p>
+    <w:p>
+      <w:r>
+        <w:t xml:space="preserve">The above code attached to a </w:t>
+      </w:r>
+      <w:proofErr w:type="spellStart"/>
+      <w:r>
+        <w:t>GameObject</w:t>
+      </w:r>
+      <w:proofErr w:type="spellEnd"/>
+      <w:r>
+        <w:t xml:space="preserve"> is all you need to do to have a functional experiment. However, it is also easy to add custom functionality.</w:t>
+      </w:r>
+    </w:p>
+    <w:p>
+      <w:r>
+        <w:t xml:space="preserve">Within </w:t>
+      </w:r>
+      <w:r>
+        <w:t>your custom Experiment class,</w:t>
+      </w:r>
+      <w:r>
+        <w:t xml:space="preserve"> you can define custom behavior to occur pre- and post- experiment.  To do so, you write the following</w:t>
       </w:r>
     </w:p>
     <w:p>
@@ -2400,7 +3046,7 @@
           <w:sz w:val="19"/>
           <w:szCs w:val="19"/>
         </w:rPr>
-        <w:t>MyFancyExperiment</w:t>
+        <w:t>MyExperiment</w:t>
       </w:r>
       <w:proofErr w:type="spellEnd"/>
       <w:r>
@@ -2898,9 +3544,11 @@
     </w:p>
     <w:p>
       <w:pPr>
-        <w:pStyle w:val="Heading2"/>
-      </w:pPr>
-      <w:r>
+        <w:pStyle w:val="Heading3"/>
+      </w:pPr>
+      <w:bookmarkStart w:id="9" w:name="_Toc1037650"/>
+      <w:r>
+        <w:lastRenderedPageBreak/>
         <w:t xml:space="preserve">A Note on Coroutines and </w:t>
       </w:r>
       <w:proofErr w:type="spellStart"/>
@@ -2910,16 +3558,29 @@
       <w:r>
         <w:t>s</w:t>
       </w:r>
+      <w:bookmarkEnd w:id="9"/>
       <w:proofErr w:type="spellEnd"/>
     </w:p>
     <w:p>
       <w:r>
-        <w:t>Normal loops in code keep looping until done, and don’t allow for you to extend code across multiple frames in a unity program.</w:t>
-      </w:r>
-    </w:p>
-    <w:p>
-      <w:r>
-        <w:t xml:space="preserve">For example, the following code while hang your program since it never lets the program get to the next frame. </w:t>
+        <w:t xml:space="preserve">Normal loops in </w:t>
+      </w:r>
+      <w:r>
+        <w:t xml:space="preserve">normal </w:t>
+      </w:r>
+      <w:r>
+        <w:t>code keep looping until done, and don’t allow for you to extend code across multiple frames in a unity program.</w:t>
+      </w:r>
+    </w:p>
+    <w:p>
+      <w:r>
+        <w:t xml:space="preserve">For example, the following code </w:t>
+      </w:r>
+      <w:r>
+        <w:t>will</w:t>
+      </w:r>
+      <w:r>
+        <w:t xml:space="preserve"> hang your program since it never lets the program get to the next frame. </w:t>
       </w:r>
     </w:p>
     <w:p>
@@ -3067,16 +3728,7 @@
           <w:sz w:val="19"/>
           <w:szCs w:val="19"/>
         </w:rPr>
-        <w:t xml:space="preserve">    </w:t>
-      </w:r>
-      <w:r>
-        <w:rPr>
-          <w:rFonts w:ascii="Consolas" w:hAnsi="Consolas" w:cs="Consolas"/>
-          <w:color w:val="000000"/>
-          <w:sz w:val="19"/>
-          <w:szCs w:val="19"/>
-        </w:rPr>
-        <w:t xml:space="preserve">    </w:t>
+        <w:t xml:space="preserve">        </w:t>
       </w:r>
       <w:r>
         <w:rPr>
@@ -3109,8 +3761,19 @@
           <w:sz w:val="19"/>
           <w:szCs w:val="19"/>
         </w:rPr>
-        <w:t xml:space="preserve">    </w:t>
-      </w:r>
+        <w:t xml:space="preserve">    }</w:t>
+      </w:r>
+    </w:p>
+    <w:p>
+      <w:pPr>
+        <w:ind w:left="720"/>
+        <w:rPr>
+          <w:rFonts w:ascii="Consolas" w:hAnsi="Consolas" w:cs="Consolas"/>
+          <w:color w:val="000000"/>
+          <w:sz w:val="19"/>
+          <w:szCs w:val="19"/>
+        </w:rPr>
+      </w:pPr>
       <w:r>
         <w:rPr>
           <w:rFonts w:ascii="Consolas" w:hAnsi="Consolas" w:cs="Consolas"/>
@@ -3122,26 +3785,6 @@
       </w:r>
     </w:p>
     <w:p>
-      <w:pPr>
-        <w:ind w:left="720"/>
-        <w:rPr>
-          <w:rFonts w:ascii="Consolas" w:hAnsi="Consolas" w:cs="Consolas"/>
-          <w:color w:val="000000"/>
-          <w:sz w:val="19"/>
-          <w:szCs w:val="19"/>
-        </w:rPr>
-      </w:pPr>
-      <w:r>
-        <w:rPr>
-          <w:rFonts w:ascii="Consolas" w:hAnsi="Consolas" w:cs="Consolas"/>
-          <w:color w:val="000000"/>
-          <w:sz w:val="19"/>
-          <w:szCs w:val="19"/>
-        </w:rPr>
-        <w:t>}</w:t>
-      </w:r>
-    </w:p>
-    <w:p>
       <w:r>
         <w:t xml:space="preserve">What Coroutines and </w:t>
       </w:r>
@@ -3151,18 +3794,70 @@
       </w:r>
       <w:proofErr w:type="spellEnd"/>
       <w:r>
-        <w:t xml:space="preserve"> let you do is to have it loop, but then pause each loop to let the rest of the program run. Then, the next frame of your program it will pick up where it left off.</w:t>
+        <w:t xml:space="preserve"> let you do is have </w:t>
+      </w:r>
+      <w:r>
+        <w:t>a</w:t>
+      </w:r>
+      <w:r>
+        <w:t xml:space="preserve"> loop, but then pause </w:t>
+      </w:r>
+      <w:r>
+        <w:t>at certain points</w:t>
+      </w:r>
+      <w:r>
+        <w:t xml:space="preserve"> to let the rest of the program run. Then, </w:t>
+      </w:r>
+      <w:r>
+        <w:t xml:space="preserve">during </w:t>
+      </w:r>
+      <w:r>
+        <w:t>the next frame of your program</w:t>
+      </w:r>
+      <w:r>
+        <w:t>,</w:t>
+      </w:r>
+      <w:r>
+        <w:t xml:space="preserve"> it will pick up where it left off.</w:t>
+      </w:r>
+      <w:r>
+        <w:t xml:space="preserve"> Therefore</w:t>
+      </w:r>
+      <w:r>
+        <w:t>,</w:t>
       </w:r>
       <w:r>
         <w:t xml:space="preserve"> </w:t>
       </w:r>
-      <w:proofErr w:type="gramStart"/>
-      <w:r>
-        <w:t>Therefore</w:t>
-      </w:r>
-      <w:proofErr w:type="gramEnd"/>
-      <w:r>
-        <w:t xml:space="preserve"> your program can continue to run normally, and this loop gets accessed each frame. </w:t>
+      <w:r>
+        <w:t xml:space="preserve">your program will </w:t>
+      </w:r>
+      <w:r>
+        <w:t xml:space="preserve">run normally, </w:t>
+      </w:r>
+      <w:r>
+        <w:t>but</w:t>
+      </w:r>
+      <w:r>
+        <w:t xml:space="preserve"> </w:t>
+      </w:r>
+      <w:r>
+        <w:t>the</w:t>
+      </w:r>
+      <w:r>
+        <w:t xml:space="preserve"> loop</w:t>
+      </w:r>
+      <w:r>
+        <w:t xml:space="preserve"> is</w:t>
+      </w:r>
+      <w:r>
+        <w:t xml:space="preserve"> </w:t>
+      </w:r>
+      <w:r>
+        <w:t>updated</w:t>
+      </w:r>
+      <w:r>
+        <w:t xml:space="preserve"> each frame. </w:t>
       </w:r>
     </w:p>
     <w:p>
@@ -3568,37 +4263,85 @@
     <w:p/>
     <w:p>
       <w:r>
-        <w:lastRenderedPageBreak/>
         <w:t xml:space="preserve">To begin a coroutine method, you cannot call it like a normal method. You need to use a special unity function called </w:t>
       </w:r>
       <w:proofErr w:type="spellStart"/>
+      <w:proofErr w:type="gramStart"/>
       <w:r>
         <w:t>StartCoroutine</w:t>
       </w:r>
       <w:proofErr w:type="spellEnd"/>
       <w:r>
-        <w:t xml:space="preserve">. This is already written for you in the toolkit, so you can rest assured your </w:t>
-      </w:r>
-      <w:proofErr w:type="gramStart"/>
-      <w:r>
-        <w:t>Pre(</w:t>
+        <w:t>(</w:t>
       </w:r>
       <w:proofErr w:type="gramEnd"/>
       <w:r>
-        <w:t>) and Post() methods are called before and after your experiment is run. You must only tell Unity if you want it to pause to wait for the next frame.  You can call normal methods inside coroutine functions, and everything else behaves as you would expect it to, with the added power of being able to wait for the next frame.</w:t>
-      </w:r>
-    </w:p>
-    <w:p>
-      <w:r>
-        <w:t xml:space="preserve">Instead of waiting for one frame, you can have unity wait for a </w:t>
-      </w:r>
-      <w:proofErr w:type="spellStart"/>
-      <w:r>
-        <w:t>speicified</w:t>
-      </w:r>
-      <w:proofErr w:type="spellEnd"/>
-      <w:r>
-        <w:t xml:space="preserve"> amount of time before continuing. This is great for displaying instructions. Or creating time delays in your code. You can have unity display some instructions to a participant, wait for a few seconds, then stop displaying the instructions. Below is an example of displaying instructions at the start of your program for 5 seconds.</w:t>
+        <w:t>)</w:t>
+      </w:r>
+      <w:r>
+        <w:t xml:space="preserve">. This </w:t>
+      </w:r>
+      <w:r>
+        <w:t xml:space="preserve">functionality </w:t>
+      </w:r>
+      <w:r>
+        <w:t xml:space="preserve">is already written for you in the toolkit. </w:t>
+      </w:r>
+      <w:r>
+        <w:t>For a Coroutine function, y</w:t>
+      </w:r>
+      <w:r>
+        <w:t xml:space="preserve">ou </w:t>
+      </w:r>
+      <w:r>
+        <w:t>need</w:t>
+      </w:r>
+      <w:r>
+        <w:t xml:space="preserve"> only tell Unity </w:t>
+      </w:r>
+      <w:r>
+        <w:t>where to</w:t>
+      </w:r>
+      <w:r>
+        <w:t xml:space="preserve"> pause to wait for the next frame</w:t>
+      </w:r>
+      <w:r>
+        <w:t xml:space="preserve"> using a “yield return” statement</w:t>
+      </w:r>
+      <w:r>
+        <w:t xml:space="preserve">.  You can call normal methods inside coroutine functions, and everything else behaves as you would expect it to, with the added power of being able to </w:t>
+      </w:r>
+      <w:r>
+        <w:t>have behavior that occurs over many frames</w:t>
+      </w:r>
+      <w:r>
+        <w:t>.</w:t>
+      </w:r>
+    </w:p>
+    <w:p>
+      <w:r>
+        <w:t xml:space="preserve">In addition to </w:t>
+      </w:r>
+      <w:r>
+        <w:t xml:space="preserve">waiting for </w:t>
+      </w:r>
+      <w:r>
+        <w:t>a</w:t>
+      </w:r>
+      <w:r>
+        <w:t xml:space="preserve"> frame, you can have unity wait for a </w:t>
+      </w:r>
+      <w:r>
+        <w:t>specified</w:t>
+      </w:r>
+      <w:r>
+        <w:t xml:space="preserve"> amount of time before continuing. This is great for displaying instructions. Or </w:t>
+      </w:r>
+      <w:r>
+        <w:t xml:space="preserve">for </w:t>
+      </w:r>
+      <w:r>
+        <w:t>creating time delays in your code. You can have unity display some instructions to a participant, wait for a few seconds, then stop displaying the instructions. Below is an example of displaying instructions at the start of your program for 5 seconds.</w:t>
       </w:r>
     </w:p>
     <w:p>
@@ -3759,7 +4502,7 @@
           <w:sz w:val="19"/>
           <w:szCs w:val="19"/>
         </w:rPr>
-        <w:t>DisplayStartingInstructions</w:t>
+        <w:t>DisplayInstructions</w:t>
       </w:r>
       <w:proofErr w:type="spellEnd"/>
       <w:r>
@@ -3836,7 +4579,6 @@
         </w:rPr>
         <w:t xml:space="preserve">//the rest of your program will run normally while </w:t>
       </w:r>
-      <w:proofErr w:type="gramStart"/>
       <w:r>
         <w:rPr>
           <w:rFonts w:ascii="Consolas" w:hAnsi="Consolas" w:cs="Consolas"/>
@@ -3844,9 +4586,8 @@
           <w:sz w:val="19"/>
           <w:szCs w:val="19"/>
         </w:rPr>
-        <w:t>this waits</w:t>
-      </w:r>
-      <w:proofErr w:type="gramEnd"/>
+        <w:t>it</w:t>
+      </w:r>
       <w:r>
         <w:rPr>
           <w:rFonts w:ascii="Consolas" w:hAnsi="Consolas" w:cs="Consolas"/>
@@ -3854,7 +4595,7 @@
           <w:sz w:val="19"/>
           <w:szCs w:val="19"/>
         </w:rPr>
-        <w:t>.</w:t>
+        <w:t xml:space="preserve"> waits.</w:t>
       </w:r>
     </w:p>
     <w:p>
@@ -4101,64 +4842,6 @@
           <w:szCs w:val="19"/>
         </w:rPr>
       </w:pPr>
-      <w:r>
-        <w:rPr>
-          <w:rFonts w:ascii="Consolas" w:hAnsi="Consolas" w:cs="Consolas"/>
-          <w:color w:val="000000"/>
-          <w:sz w:val="19"/>
-          <w:szCs w:val="19"/>
-        </w:rPr>
-        <w:t xml:space="preserve">    </w:t>
-      </w:r>
-      <w:r>
-        <w:rPr>
-          <w:rFonts w:ascii="Consolas" w:hAnsi="Consolas" w:cs="Consolas"/>
-          <w:color w:val="0000FF"/>
-          <w:sz w:val="19"/>
-          <w:szCs w:val="19"/>
-        </w:rPr>
-        <w:t>void</w:t>
-      </w:r>
-      <w:r>
-        <w:rPr>
-          <w:rFonts w:ascii="Consolas" w:hAnsi="Consolas" w:cs="Consolas"/>
-          <w:color w:val="000000"/>
-          <w:sz w:val="19"/>
-          <w:szCs w:val="19"/>
-        </w:rPr>
-        <w:t xml:space="preserve"> </w:t>
-      </w:r>
-      <w:proofErr w:type="spellStart"/>
-      <w:proofErr w:type="gramStart"/>
-      <w:r>
-        <w:rPr>
-          <w:rFonts w:ascii="Consolas" w:hAnsi="Consolas" w:cs="Consolas"/>
-          <w:color w:val="000000"/>
-          <w:sz w:val="19"/>
-          <w:szCs w:val="19"/>
-        </w:rPr>
-        <w:t>DisplayStartingInstructions</w:t>
-      </w:r>
-      <w:proofErr w:type="spellEnd"/>
-      <w:r>
-        <w:rPr>
-          <w:rFonts w:ascii="Consolas" w:hAnsi="Consolas" w:cs="Consolas"/>
-          <w:color w:val="000000"/>
-          <w:sz w:val="19"/>
-          <w:szCs w:val="19"/>
-        </w:rPr>
-        <w:t>(</w:t>
-      </w:r>
-      <w:proofErr w:type="gramEnd"/>
-      <w:r>
-        <w:rPr>
-          <w:rFonts w:ascii="Consolas" w:hAnsi="Consolas" w:cs="Consolas"/>
-          <w:color w:val="000000"/>
-          <w:sz w:val="19"/>
-          <w:szCs w:val="19"/>
-        </w:rPr>
-        <w:t>) {</w:t>
-      </w:r>
     </w:p>
     <w:p>
       <w:pPr>
@@ -4180,16 +4863,56 @@
           <w:sz w:val="19"/>
           <w:szCs w:val="19"/>
         </w:rPr>
-        <w:t xml:space="preserve">        </w:t>
-      </w:r>
-      <w:r>
-        <w:rPr>
-          <w:rFonts w:ascii="Consolas" w:hAnsi="Consolas" w:cs="Consolas"/>
-          <w:color w:val="008000"/>
-          <w:sz w:val="19"/>
-          <w:szCs w:val="19"/>
-        </w:rPr>
-        <w:t>//your code for displaying</w:t>
+        <w:t xml:space="preserve">    </w:t>
+      </w:r>
+      <w:r>
+        <w:rPr>
+          <w:rFonts w:ascii="Consolas" w:hAnsi="Consolas" w:cs="Consolas"/>
+          <w:color w:val="0000FF"/>
+          <w:sz w:val="19"/>
+          <w:szCs w:val="19"/>
+        </w:rPr>
+        <w:t>void</w:t>
+      </w:r>
+      <w:r>
+        <w:rPr>
+          <w:rFonts w:ascii="Consolas" w:hAnsi="Consolas" w:cs="Consolas"/>
+          <w:color w:val="000000"/>
+          <w:sz w:val="19"/>
+          <w:szCs w:val="19"/>
+        </w:rPr>
+        <w:t xml:space="preserve"> </w:t>
+      </w:r>
+      <w:proofErr w:type="spellStart"/>
+      <w:proofErr w:type="gramStart"/>
+      <w:r>
+        <w:rPr>
+          <w:rFonts w:ascii="Consolas" w:hAnsi="Consolas" w:cs="Consolas"/>
+          <w:color w:val="000000"/>
+          <w:sz w:val="19"/>
+          <w:szCs w:val="19"/>
+        </w:rPr>
+        <w:t>DisplayInstructions</w:t>
+      </w:r>
+      <w:proofErr w:type="spellEnd"/>
+      <w:r>
+        <w:rPr>
+          <w:rFonts w:ascii="Consolas" w:hAnsi="Consolas" w:cs="Consolas"/>
+          <w:color w:val="000000"/>
+          <w:sz w:val="19"/>
+          <w:szCs w:val="19"/>
+        </w:rPr>
+        <w:t>(</w:t>
+      </w:r>
+      <w:proofErr w:type="gramEnd"/>
+      <w:r>
+        <w:rPr>
+          <w:rFonts w:ascii="Consolas" w:hAnsi="Consolas" w:cs="Consolas"/>
+          <w:color w:val="000000"/>
+          <w:sz w:val="19"/>
+          <w:szCs w:val="19"/>
+        </w:rPr>
+        <w:t>) {</w:t>
       </w:r>
     </w:p>
     <w:p>
@@ -4205,6 +4928,25 @@
           <w:szCs w:val="19"/>
         </w:rPr>
       </w:pPr>
+      <w:r>
+        <w:rPr>
+          <w:rFonts w:ascii="Consolas" w:hAnsi="Consolas" w:cs="Consolas"/>
+          <w:color w:val="000000"/>
+          <w:sz w:val="19"/>
+          <w:szCs w:val="19"/>
+        </w:rPr>
+        <w:lastRenderedPageBreak/>
+        <w:t xml:space="preserve">        </w:t>
+      </w:r>
+      <w:r>
+        <w:rPr>
+          <w:rFonts w:ascii="Consolas" w:hAnsi="Consolas" w:cs="Consolas"/>
+          <w:color w:val="008000"/>
+          <w:sz w:val="19"/>
+          <w:szCs w:val="19"/>
+        </w:rPr>
+        <w:t>//your code for displaying</w:t>
+      </w:r>
     </w:p>
     <w:p>
       <w:pPr>
@@ -4242,8 +4984,6 @@
           <w:szCs w:val="19"/>
         </w:rPr>
       </w:pPr>
-      <w:bookmarkStart w:id="2" w:name="_GoBack"/>
-      <w:bookmarkEnd w:id="2"/>
     </w:p>
     <w:p>
       <w:pPr>
@@ -4294,7 +5034,25 @@
           <w:sz w:val="19"/>
           <w:szCs w:val="19"/>
         </w:rPr>
-        <w:t>StopDisplayingInstructions</w:t>
+        <w:t>Stop</w:t>
+      </w:r>
+      <w:r>
+        <w:rPr>
+          <w:rFonts w:ascii="Consolas" w:hAnsi="Consolas" w:cs="Consolas"/>
+          <w:color w:val="000000"/>
+          <w:sz w:val="19"/>
+          <w:szCs w:val="19"/>
+        </w:rPr>
+        <w:t>Displaying</w:t>
+      </w:r>
+      <w:r>
+        <w:rPr>
+          <w:rFonts w:ascii="Consolas" w:hAnsi="Consolas" w:cs="Consolas"/>
+          <w:color w:val="000000"/>
+          <w:sz w:val="19"/>
+          <w:szCs w:val="19"/>
+        </w:rPr>
+        <w:t>Instructions</w:t>
       </w:r>
       <w:proofErr w:type="spellEnd"/>
       <w:r>
@@ -4408,20 +5166,2662 @@
           <w:szCs w:val="19"/>
         </w:rPr>
       </w:pPr>
-      <w:r>
-        <w:rPr>
-          <w:rFonts w:ascii="Consolas" w:hAnsi="Consolas" w:cs="Consolas"/>
-          <w:color w:val="000000"/>
-          <w:sz w:val="19"/>
-          <w:szCs w:val="19"/>
+    </w:p>
+    <w:p>
+      <w:pPr>
+        <w:spacing w:line="240" w:lineRule="auto"/>
+        <w:rPr>
+          <w:lang w:val="en-CA"/>
+        </w:rPr>
+      </w:pPr>
+      <w:r>
+        <w:rPr>
+          <w:lang w:val="en-CA"/>
+        </w:rPr>
+        <w:t>As a rule of thumb, it’s a good idea to follow the following structure:</w:t>
+      </w:r>
+    </w:p>
+    <w:p>
+      <w:pPr>
+        <w:pStyle w:val="ListParagraph"/>
+        <w:numPr>
+          <w:ilvl w:val="0"/>
+          <w:numId w:val="2"/>
+        </w:numPr>
+        <w:spacing w:line="240" w:lineRule="auto"/>
+        <w:rPr>
+          <w:lang w:val="en-CA"/>
+        </w:rPr>
+      </w:pPr>
+      <w:r>
+        <w:rPr>
+          <w:lang w:val="en-CA"/>
+        </w:rPr>
+        <w:t xml:space="preserve">In your </w:t>
+      </w:r>
+      <w:proofErr w:type="gramStart"/>
+      <w:r>
+        <w:rPr>
+          <w:lang w:val="en-CA"/>
+        </w:rPr>
+        <w:t>Pre(</w:t>
+      </w:r>
+      <w:proofErr w:type="gramEnd"/>
+      <w:r>
+        <w:rPr>
+          <w:lang w:val="en-CA"/>
+        </w:rPr>
+        <w:t>)</w:t>
+      </w:r>
+      <w:r>
+        <w:rPr>
+          <w:lang w:val="en-CA"/>
+        </w:rPr>
+        <w:t xml:space="preserve"> method:</w:t>
+      </w:r>
+    </w:p>
+    <w:p>
+      <w:pPr>
+        <w:pStyle w:val="ListParagraph"/>
+        <w:numPr>
+          <w:ilvl w:val="1"/>
+          <w:numId w:val="2"/>
+        </w:numPr>
+        <w:spacing w:line="240" w:lineRule="auto"/>
+        <w:rPr>
+          <w:lang w:val="en-CA"/>
+        </w:rPr>
+      </w:pPr>
+      <w:r>
+        <w:rPr>
+          <w:lang w:val="en-CA"/>
+        </w:rPr>
+        <w:t>Show instructions</w:t>
+      </w:r>
+      <w:r>
+        <w:rPr>
+          <w:lang w:val="en-CA"/>
+        </w:rPr>
+        <w:t>, welcome screen</w:t>
+      </w:r>
+      <w:r>
+        <w:rPr>
+          <w:lang w:val="en-CA"/>
+        </w:rPr>
+        <w:t>.</w:t>
+      </w:r>
+    </w:p>
+    <w:p>
+      <w:pPr>
+        <w:pStyle w:val="ListParagraph"/>
+        <w:numPr>
+          <w:ilvl w:val="1"/>
+          <w:numId w:val="2"/>
+        </w:numPr>
+        <w:spacing w:line="240" w:lineRule="auto"/>
+        <w:rPr>
+          <w:lang w:val="en-CA"/>
+        </w:rPr>
+      </w:pPr>
+      <w:r>
+        <w:rPr>
+          <w:lang w:val="en-CA"/>
+        </w:rPr>
+        <w:t>Initialize your experiment (calibration, etc</w:t>
+      </w:r>
+      <w:r>
+        <w:rPr>
+          <w:lang w:val="en-CA"/>
+        </w:rPr>
+        <w:t>.</w:t>
+      </w:r>
+      <w:r>
+        <w:rPr>
+          <w:lang w:val="en-CA"/>
+        </w:rPr>
+        <w:t>)</w:t>
+      </w:r>
+    </w:p>
+    <w:p>
+      <w:pPr>
+        <w:pStyle w:val="ListParagraph"/>
+        <w:numPr>
+          <w:ilvl w:val="0"/>
+          <w:numId w:val="2"/>
+        </w:numPr>
+        <w:spacing w:line="240" w:lineRule="auto"/>
+        <w:rPr>
+          <w:lang w:val="en-CA"/>
+        </w:rPr>
+      </w:pPr>
+      <w:r>
+        <w:rPr>
+          <w:lang w:val="en-CA"/>
+        </w:rPr>
+        <w:t>Experim</w:t>
+      </w:r>
+      <w:r>
+        <w:rPr>
+          <w:lang w:val="en-CA"/>
+        </w:rPr>
+        <w:t>e</w:t>
+      </w:r>
+      <w:r>
+        <w:rPr>
+          <w:lang w:val="en-CA"/>
+        </w:rPr>
+        <w:t>nts</w:t>
+      </w:r>
+      <w:r>
+        <w:rPr>
+          <w:lang w:val="en-CA"/>
+        </w:rPr>
+        <w:t xml:space="preserve"> do not have custom access to the </w:t>
+      </w:r>
+      <w:proofErr w:type="gramStart"/>
+      <w:r>
+        <w:rPr>
+          <w:lang w:val="en-CA"/>
+        </w:rPr>
+        <w:t>Main(</w:t>
+      </w:r>
+      <w:proofErr w:type="gramEnd"/>
+      <w:r>
+        <w:rPr>
+          <w:lang w:val="en-CA"/>
+        </w:rPr>
+        <w:t>) method.</w:t>
+      </w:r>
+    </w:p>
+    <w:p>
+      <w:pPr>
+        <w:pStyle w:val="ListParagraph"/>
+        <w:numPr>
+          <w:ilvl w:val="0"/>
+          <w:numId w:val="2"/>
+        </w:numPr>
+        <w:spacing w:line="240" w:lineRule="auto"/>
+        <w:rPr>
+          <w:lang w:val="en-CA"/>
+        </w:rPr>
+      </w:pPr>
+      <w:r>
+        <w:rPr>
+          <w:lang w:val="en-CA"/>
+        </w:rPr>
+        <w:t xml:space="preserve">In your </w:t>
+      </w:r>
+      <w:proofErr w:type="gramStart"/>
+      <w:r>
+        <w:rPr>
+          <w:lang w:val="en-CA"/>
+        </w:rPr>
+        <w:t>Post(</w:t>
+      </w:r>
+      <w:proofErr w:type="gramEnd"/>
+      <w:r>
+        <w:rPr>
+          <w:lang w:val="en-CA"/>
+        </w:rPr>
+        <w:t>) method:</w:t>
+      </w:r>
+    </w:p>
+    <w:p>
+      <w:pPr>
+        <w:pStyle w:val="ListParagraph"/>
+        <w:numPr>
+          <w:ilvl w:val="1"/>
+          <w:numId w:val="2"/>
+        </w:numPr>
+        <w:spacing w:line="240" w:lineRule="auto"/>
+        <w:rPr>
+          <w:lang w:val="en-CA"/>
+        </w:rPr>
+      </w:pPr>
+      <w:r>
+        <w:rPr>
+          <w:lang w:val="en-CA"/>
+        </w:rPr>
+        <w:t>Thank you screen.</w:t>
+      </w:r>
+    </w:p>
+    <w:p>
+      <w:pPr>
+        <w:pStyle w:val="ListParagraph"/>
+        <w:numPr>
+          <w:ilvl w:val="1"/>
+          <w:numId w:val="2"/>
+        </w:numPr>
+        <w:spacing w:line="240" w:lineRule="auto"/>
+        <w:rPr>
+          <w:lang w:val="en-CA"/>
+        </w:rPr>
+      </w:pPr>
+      <w:r>
+        <w:rPr>
+          <w:lang w:val="en-CA"/>
+        </w:rPr>
+        <w:t>Finalize your experiment (confirm calibration still valid, etc.)</w:t>
+      </w:r>
+    </w:p>
+    <w:p>
+      <w:pPr>
+        <w:pStyle w:val="Heading2"/>
+      </w:pPr>
+      <w:bookmarkStart w:id="10" w:name="_Toc1037651"/>
+      <w:r>
+        <w:t>Blocks</w:t>
+      </w:r>
+      <w:bookmarkEnd w:id="10"/>
+    </w:p>
+    <w:p>
+      <w:r>
+        <w:t>If you flag any of your independent variables as blocking variables, the toolkit will automatically create blocks for you, and run them.</w:t>
+      </w:r>
+    </w:p>
+    <w:p>
+      <w:r>
+        <w:t xml:space="preserve">However, </w:t>
+      </w:r>
+      <w:proofErr w:type="gramStart"/>
+      <w:r>
+        <w:t>If</w:t>
+      </w:r>
+      <w:proofErr w:type="gramEnd"/>
+      <w:r>
+        <w:t xml:space="preserve"> you’d like to customize what happens when a block starts or ends, you can use similar functionality to your custom experiment class.</w:t>
+      </w:r>
+    </w:p>
+    <w:p>
+      <w:pPr>
+        <w:autoSpaceDE w:val="0"/>
+        <w:autoSpaceDN w:val="0"/>
+        <w:adjustRightInd w:val="0"/>
+        <w:spacing w:after="0" w:line="240" w:lineRule="auto"/>
+        <w:ind w:left="720"/>
+        <w:rPr>
+          <w:rFonts w:ascii="Consolas" w:hAnsi="Consolas" w:cs="Consolas"/>
+          <w:color w:val="000000"/>
+          <w:sz w:val="19"/>
+          <w:szCs w:val="19"/>
+          <w:lang w:val="en-CA"/>
+        </w:rPr>
+      </w:pPr>
+      <w:r>
+        <w:rPr>
+          <w:rFonts w:ascii="Consolas" w:hAnsi="Consolas" w:cs="Consolas"/>
+          <w:color w:val="0000FF"/>
+          <w:sz w:val="19"/>
+          <w:szCs w:val="19"/>
+          <w:lang w:val="en-CA"/>
+        </w:rPr>
+        <w:t>public</w:t>
+      </w:r>
+      <w:r>
+        <w:rPr>
+          <w:rFonts w:ascii="Consolas" w:hAnsi="Consolas" w:cs="Consolas"/>
+          <w:color w:val="000000"/>
+          <w:sz w:val="19"/>
+          <w:szCs w:val="19"/>
+          <w:lang w:val="en-CA"/>
+        </w:rPr>
+        <w:t xml:space="preserve"> </w:t>
+      </w:r>
+      <w:r>
+        <w:rPr>
+          <w:rFonts w:ascii="Consolas" w:hAnsi="Consolas" w:cs="Consolas"/>
+          <w:color w:val="0000FF"/>
+          <w:sz w:val="19"/>
+          <w:szCs w:val="19"/>
+          <w:lang w:val="en-CA"/>
+        </w:rPr>
+        <w:t>class</w:t>
+      </w:r>
+      <w:r>
+        <w:rPr>
+          <w:rFonts w:ascii="Consolas" w:hAnsi="Consolas" w:cs="Consolas"/>
+          <w:color w:val="000000"/>
+          <w:sz w:val="19"/>
+          <w:szCs w:val="19"/>
+          <w:lang w:val="en-CA"/>
+        </w:rPr>
+        <w:t xml:space="preserve"> </w:t>
+      </w:r>
+      <w:proofErr w:type="spellStart"/>
+      <w:proofErr w:type="gramStart"/>
+      <w:r>
+        <w:rPr>
+          <w:rFonts w:ascii="Consolas" w:hAnsi="Consolas" w:cs="Consolas"/>
+          <w:color w:val="2B91AF"/>
+          <w:sz w:val="19"/>
+          <w:szCs w:val="19"/>
+          <w:lang w:val="en-CA"/>
+        </w:rPr>
+        <w:t>MyBlock</w:t>
+      </w:r>
+      <w:proofErr w:type="spellEnd"/>
+      <w:r>
+        <w:rPr>
+          <w:rFonts w:ascii="Consolas" w:hAnsi="Consolas" w:cs="Consolas"/>
+          <w:color w:val="000000"/>
+          <w:sz w:val="19"/>
+          <w:szCs w:val="19"/>
+          <w:lang w:val="en-CA"/>
+        </w:rPr>
+        <w:t xml:space="preserve"> :</w:t>
+      </w:r>
+      <w:proofErr w:type="gramEnd"/>
+      <w:r>
+        <w:rPr>
+          <w:rFonts w:ascii="Consolas" w:hAnsi="Consolas" w:cs="Consolas"/>
+          <w:color w:val="000000"/>
+          <w:sz w:val="19"/>
+          <w:szCs w:val="19"/>
+          <w:lang w:val="en-CA"/>
+        </w:rPr>
+        <w:t xml:space="preserve"> Block {</w:t>
+      </w:r>
+    </w:p>
+    <w:p>
+      <w:pPr>
+        <w:autoSpaceDE w:val="0"/>
+        <w:autoSpaceDN w:val="0"/>
+        <w:adjustRightInd w:val="0"/>
+        <w:spacing w:after="0" w:line="240" w:lineRule="auto"/>
+        <w:ind w:left="720"/>
+        <w:rPr>
+          <w:rFonts w:ascii="Consolas" w:hAnsi="Consolas" w:cs="Consolas"/>
+          <w:color w:val="000000"/>
+          <w:sz w:val="19"/>
+          <w:szCs w:val="19"/>
+          <w:lang w:val="en-CA"/>
+        </w:rPr>
+      </w:pPr>
+      <w:r>
+        <w:rPr>
+          <w:rFonts w:ascii="Consolas" w:hAnsi="Consolas" w:cs="Consolas"/>
+          <w:color w:val="0000FF"/>
+          <w:sz w:val="19"/>
+          <w:szCs w:val="19"/>
+          <w:lang w:val="en-CA"/>
         </w:rPr>
         <w:t xml:space="preserve">    </w:t>
       </w:r>
     </w:p>
-    <w:p/>
-    <w:p/>
-    <w:p/>
-    <w:p/>
+    <w:p>
+      <w:pPr>
+        <w:ind w:left="720"/>
+        <w:rPr>
+          <w:rFonts w:ascii="Consolas" w:hAnsi="Consolas" w:cs="Consolas"/>
+          <w:color w:val="000000"/>
+          <w:sz w:val="19"/>
+          <w:szCs w:val="19"/>
+          <w:lang w:val="en-CA"/>
+        </w:rPr>
+      </w:pPr>
+      <w:r>
+        <w:rPr>
+          <w:rFonts w:ascii="Consolas" w:hAnsi="Consolas" w:cs="Consolas"/>
+          <w:color w:val="000000"/>
+          <w:sz w:val="19"/>
+          <w:szCs w:val="19"/>
+          <w:lang w:val="en-CA"/>
+        </w:rPr>
+        <w:t>}</w:t>
+      </w:r>
+    </w:p>
+    <w:p>
+      <w:pPr>
+        <w:rPr>
+          <w:rFonts w:ascii="Consolas" w:hAnsi="Consolas" w:cs="Consolas"/>
+          <w:color w:val="000000"/>
+          <w:sz w:val="19"/>
+          <w:szCs w:val="19"/>
+          <w:lang w:val="en-CA"/>
+        </w:rPr>
+      </w:pPr>
+      <w:r>
+        <w:rPr>
+          <w:rFonts w:ascii="Consolas" w:hAnsi="Consolas" w:cs="Consolas"/>
+          <w:color w:val="000000"/>
+          <w:sz w:val="19"/>
+          <w:szCs w:val="19"/>
+          <w:lang w:val="en-CA"/>
+        </w:rPr>
+        <w:t xml:space="preserve">However, this will give you an error. In most editors you can automatically solve this by right-clicking on </w:t>
+      </w:r>
+      <w:proofErr w:type="spellStart"/>
+      <w:proofErr w:type="gramStart"/>
+      <w:r>
+        <w:rPr>
+          <w:rFonts w:ascii="Consolas" w:hAnsi="Consolas" w:cs="Consolas"/>
+          <w:color w:val="000000"/>
+          <w:sz w:val="19"/>
+          <w:szCs w:val="19"/>
+          <w:lang w:val="en-CA"/>
+        </w:rPr>
+        <w:t>MyBlock</w:t>
+      </w:r>
+      <w:proofErr w:type="spellEnd"/>
+      <w:r>
+        <w:rPr>
+          <w:rFonts w:ascii="Consolas" w:hAnsi="Consolas" w:cs="Consolas"/>
+          <w:color w:val="000000"/>
+          <w:sz w:val="19"/>
+          <w:szCs w:val="19"/>
+          <w:lang w:val="en-CA"/>
+        </w:rPr>
+        <w:t>,</w:t>
+      </w:r>
+      <w:r>
+        <w:rPr>
+          <w:rFonts w:ascii="Consolas" w:hAnsi="Consolas" w:cs="Consolas"/>
+          <w:color w:val="000000"/>
+          <w:sz w:val="19"/>
+          <w:szCs w:val="19"/>
+          <w:lang w:val="en-CA"/>
+        </w:rPr>
+        <w:t xml:space="preserve"> </w:t>
+      </w:r>
+      <w:r>
+        <w:rPr>
+          <w:rFonts w:ascii="Consolas" w:hAnsi="Consolas" w:cs="Consolas"/>
+          <w:color w:val="000000"/>
+          <w:sz w:val="19"/>
+          <w:szCs w:val="19"/>
+          <w:lang w:val="en-CA"/>
+        </w:rPr>
+        <w:t>and</w:t>
+      </w:r>
+      <w:proofErr w:type="gramEnd"/>
+      <w:r>
+        <w:rPr>
+          <w:rFonts w:ascii="Consolas" w:hAnsi="Consolas" w:cs="Consolas"/>
+          <w:color w:val="000000"/>
+          <w:sz w:val="19"/>
+          <w:szCs w:val="19"/>
+          <w:lang w:val="en-CA"/>
+        </w:rPr>
+        <w:t xml:space="preserve"> select “implement missing members”. If you can’t do that you can type the following in manually</w:t>
+      </w:r>
+    </w:p>
+    <w:p>
+      <w:pPr>
+        <w:autoSpaceDE w:val="0"/>
+        <w:autoSpaceDN w:val="0"/>
+        <w:adjustRightInd w:val="0"/>
+        <w:spacing w:after="0" w:line="240" w:lineRule="auto"/>
+        <w:ind w:left="720"/>
+        <w:rPr>
+          <w:rFonts w:ascii="Consolas" w:hAnsi="Consolas" w:cs="Consolas"/>
+          <w:color w:val="000000"/>
+          <w:sz w:val="19"/>
+          <w:szCs w:val="19"/>
+          <w:lang w:val="en-CA"/>
+        </w:rPr>
+      </w:pPr>
+      <w:r>
+        <w:rPr>
+          <w:rFonts w:ascii="Consolas" w:hAnsi="Consolas" w:cs="Consolas"/>
+          <w:color w:val="0000FF"/>
+          <w:sz w:val="19"/>
+          <w:szCs w:val="19"/>
+          <w:lang w:val="en-CA"/>
+        </w:rPr>
+        <w:t>public</w:t>
+      </w:r>
+      <w:r>
+        <w:rPr>
+          <w:rFonts w:ascii="Consolas" w:hAnsi="Consolas" w:cs="Consolas"/>
+          <w:color w:val="000000"/>
+          <w:sz w:val="19"/>
+          <w:szCs w:val="19"/>
+          <w:lang w:val="en-CA"/>
+        </w:rPr>
+        <w:t xml:space="preserve"> </w:t>
+      </w:r>
+      <w:r>
+        <w:rPr>
+          <w:rFonts w:ascii="Consolas" w:hAnsi="Consolas" w:cs="Consolas"/>
+          <w:color w:val="0000FF"/>
+          <w:sz w:val="19"/>
+          <w:szCs w:val="19"/>
+          <w:lang w:val="en-CA"/>
+        </w:rPr>
+        <w:t>class</w:t>
+      </w:r>
+      <w:r>
+        <w:rPr>
+          <w:rFonts w:ascii="Consolas" w:hAnsi="Consolas" w:cs="Consolas"/>
+          <w:color w:val="000000"/>
+          <w:sz w:val="19"/>
+          <w:szCs w:val="19"/>
+          <w:lang w:val="en-CA"/>
+        </w:rPr>
+        <w:t xml:space="preserve"> </w:t>
+      </w:r>
+      <w:proofErr w:type="spellStart"/>
+      <w:proofErr w:type="gramStart"/>
+      <w:r>
+        <w:rPr>
+          <w:rFonts w:ascii="Consolas" w:hAnsi="Consolas" w:cs="Consolas"/>
+          <w:color w:val="2B91AF"/>
+          <w:sz w:val="19"/>
+          <w:szCs w:val="19"/>
+          <w:lang w:val="en-CA"/>
+        </w:rPr>
+        <w:t>MyBlock</w:t>
+      </w:r>
+      <w:proofErr w:type="spellEnd"/>
+      <w:r>
+        <w:rPr>
+          <w:rFonts w:ascii="Consolas" w:hAnsi="Consolas" w:cs="Consolas"/>
+          <w:color w:val="000000"/>
+          <w:sz w:val="19"/>
+          <w:szCs w:val="19"/>
+          <w:lang w:val="en-CA"/>
+        </w:rPr>
+        <w:t xml:space="preserve"> :</w:t>
+      </w:r>
+      <w:proofErr w:type="gramEnd"/>
+      <w:r>
+        <w:rPr>
+          <w:rFonts w:ascii="Consolas" w:hAnsi="Consolas" w:cs="Consolas"/>
+          <w:color w:val="000000"/>
+          <w:sz w:val="19"/>
+          <w:szCs w:val="19"/>
+          <w:lang w:val="en-CA"/>
+        </w:rPr>
+        <w:t xml:space="preserve"> Block {</w:t>
+      </w:r>
+    </w:p>
+    <w:p>
+      <w:pPr>
+        <w:autoSpaceDE w:val="0"/>
+        <w:autoSpaceDN w:val="0"/>
+        <w:adjustRightInd w:val="0"/>
+        <w:spacing w:after="0" w:line="240" w:lineRule="auto"/>
+        <w:ind w:left="720"/>
+        <w:rPr>
+          <w:rFonts w:ascii="Consolas" w:hAnsi="Consolas" w:cs="Consolas"/>
+          <w:color w:val="000000"/>
+          <w:sz w:val="19"/>
+          <w:szCs w:val="19"/>
+          <w:lang w:val="en-CA"/>
+        </w:rPr>
+      </w:pPr>
+      <w:r>
+        <w:rPr>
+          <w:rFonts w:ascii="Consolas" w:hAnsi="Consolas" w:cs="Consolas"/>
+          <w:color w:val="0000FF"/>
+          <w:sz w:val="19"/>
+          <w:szCs w:val="19"/>
+          <w:lang w:val="en-CA"/>
+        </w:rPr>
+        <w:t xml:space="preserve">    public</w:t>
+      </w:r>
+      <w:r>
+        <w:rPr>
+          <w:rFonts w:ascii="Consolas" w:hAnsi="Consolas" w:cs="Consolas"/>
+          <w:color w:val="000000"/>
+          <w:sz w:val="19"/>
+          <w:szCs w:val="19"/>
+          <w:lang w:val="en-CA"/>
+        </w:rPr>
+        <w:t xml:space="preserve"> </w:t>
+      </w:r>
+      <w:proofErr w:type="spellStart"/>
+      <w:proofErr w:type="gramStart"/>
+      <w:r>
+        <w:rPr>
+          <w:rFonts w:ascii="Consolas" w:hAnsi="Consolas" w:cs="Consolas"/>
+          <w:color w:val="000000"/>
+          <w:sz w:val="19"/>
+          <w:szCs w:val="19"/>
+          <w:lang w:val="en-CA"/>
+        </w:rPr>
+        <w:t>MyBlock</w:t>
+      </w:r>
+      <w:proofErr w:type="spellEnd"/>
+      <w:r>
+        <w:rPr>
+          <w:rFonts w:ascii="Consolas" w:hAnsi="Consolas" w:cs="Consolas"/>
+          <w:color w:val="000000"/>
+          <w:sz w:val="19"/>
+          <w:szCs w:val="19"/>
+          <w:lang w:val="en-CA"/>
+        </w:rPr>
+        <w:t>(</w:t>
+      </w:r>
+      <w:proofErr w:type="spellStart"/>
+      <w:proofErr w:type="gramEnd"/>
+      <w:r>
+        <w:rPr>
+          <w:rFonts w:ascii="Consolas" w:hAnsi="Consolas" w:cs="Consolas"/>
+          <w:color w:val="000000"/>
+          <w:sz w:val="19"/>
+          <w:szCs w:val="19"/>
+          <w:lang w:val="en-CA"/>
+        </w:rPr>
+        <w:t>DataTable</w:t>
+      </w:r>
+      <w:proofErr w:type="spellEnd"/>
+      <w:r>
+        <w:rPr>
+          <w:rFonts w:ascii="Consolas" w:hAnsi="Consolas" w:cs="Consolas"/>
+          <w:color w:val="000000"/>
+          <w:sz w:val="19"/>
+          <w:szCs w:val="19"/>
+          <w:lang w:val="en-CA"/>
+        </w:rPr>
+        <w:t xml:space="preserve"> </w:t>
+      </w:r>
+      <w:proofErr w:type="spellStart"/>
+      <w:r>
+        <w:rPr>
+          <w:rFonts w:ascii="Consolas" w:hAnsi="Consolas" w:cs="Consolas"/>
+          <w:color w:val="000000"/>
+          <w:sz w:val="19"/>
+          <w:szCs w:val="19"/>
+          <w:lang w:val="en-CA"/>
+        </w:rPr>
+        <w:t>trialTable</w:t>
+      </w:r>
+      <w:proofErr w:type="spellEnd"/>
+      <w:r>
+        <w:rPr>
+          <w:rFonts w:ascii="Consolas" w:hAnsi="Consolas" w:cs="Consolas"/>
+          <w:color w:val="000000"/>
+          <w:sz w:val="19"/>
+          <w:szCs w:val="19"/>
+          <w:lang w:val="en-CA"/>
+        </w:rPr>
+        <w:t xml:space="preserve">, </w:t>
+      </w:r>
+    </w:p>
+    <w:p>
+      <w:pPr>
+        <w:autoSpaceDE w:val="0"/>
+        <w:autoSpaceDN w:val="0"/>
+        <w:adjustRightInd w:val="0"/>
+        <w:spacing w:after="0" w:line="240" w:lineRule="auto"/>
+        <w:ind w:left="2880"/>
+        <w:rPr>
+          <w:rFonts w:ascii="Consolas" w:hAnsi="Consolas" w:cs="Consolas"/>
+          <w:color w:val="000000"/>
+          <w:sz w:val="19"/>
+          <w:szCs w:val="19"/>
+          <w:lang w:val="en-CA"/>
+        </w:rPr>
+      </w:pPr>
+      <w:r>
+        <w:rPr>
+          <w:rFonts w:ascii="Consolas" w:hAnsi="Consolas" w:cs="Consolas"/>
+          <w:color w:val="0000FF"/>
+          <w:sz w:val="19"/>
+          <w:szCs w:val="19"/>
+          <w:lang w:val="en-CA"/>
+        </w:rPr>
+        <w:t>string</w:t>
+      </w:r>
+      <w:r>
+        <w:rPr>
+          <w:rFonts w:ascii="Consolas" w:hAnsi="Consolas" w:cs="Consolas"/>
+          <w:color w:val="000000"/>
+          <w:sz w:val="19"/>
+          <w:szCs w:val="19"/>
+          <w:lang w:val="en-CA"/>
+        </w:rPr>
+        <w:t xml:space="preserve"> identity, </w:t>
+      </w:r>
+    </w:p>
+    <w:p>
+      <w:pPr>
+        <w:autoSpaceDE w:val="0"/>
+        <w:autoSpaceDN w:val="0"/>
+        <w:adjustRightInd w:val="0"/>
+        <w:spacing w:after="0" w:line="240" w:lineRule="auto"/>
+        <w:ind w:left="2160" w:firstLine="720"/>
+        <w:rPr>
+          <w:rFonts w:ascii="Consolas" w:hAnsi="Consolas" w:cs="Consolas"/>
+          <w:color w:val="000000"/>
+          <w:sz w:val="19"/>
+          <w:szCs w:val="19"/>
+          <w:lang w:val="en-CA"/>
+        </w:rPr>
+      </w:pPr>
+      <w:r>
+        <w:rPr>
+          <w:rFonts w:ascii="Consolas" w:hAnsi="Consolas" w:cs="Consolas"/>
+          <w:color w:val="000000"/>
+          <w:sz w:val="19"/>
+          <w:szCs w:val="19"/>
+          <w:lang w:val="en-CA"/>
+        </w:rPr>
+        <w:t xml:space="preserve">Type </w:t>
+      </w:r>
+      <w:proofErr w:type="spellStart"/>
+      <w:r>
+        <w:rPr>
+          <w:rFonts w:ascii="Consolas" w:hAnsi="Consolas" w:cs="Consolas"/>
+          <w:color w:val="000000"/>
+          <w:sz w:val="19"/>
+          <w:szCs w:val="19"/>
+          <w:lang w:val="en-CA"/>
+        </w:rPr>
+        <w:t>CustomTrialType</w:t>
+      </w:r>
+      <w:proofErr w:type="spellEnd"/>
+      <w:r>
+        <w:rPr>
+          <w:rFonts w:ascii="Consolas" w:hAnsi="Consolas" w:cs="Consolas"/>
+          <w:color w:val="000000"/>
+          <w:sz w:val="19"/>
+          <w:szCs w:val="19"/>
+          <w:lang w:val="en-CA"/>
+        </w:rPr>
+        <w:t xml:space="preserve">) </w:t>
+      </w:r>
+    </w:p>
+    <w:p>
+      <w:pPr>
+        <w:autoSpaceDE w:val="0"/>
+        <w:autoSpaceDN w:val="0"/>
+        <w:adjustRightInd w:val="0"/>
+        <w:spacing w:after="0" w:line="240" w:lineRule="auto"/>
+        <w:ind w:left="720"/>
+        <w:rPr>
+          <w:rFonts w:ascii="Consolas" w:hAnsi="Consolas" w:cs="Consolas"/>
+          <w:color w:val="000000"/>
+          <w:sz w:val="19"/>
+          <w:szCs w:val="19"/>
+          <w:lang w:val="en-CA"/>
+        </w:rPr>
+      </w:pPr>
+      <w:r>
+        <w:rPr>
+          <w:rFonts w:ascii="Consolas" w:hAnsi="Consolas" w:cs="Consolas"/>
+          <w:color w:val="0000FF"/>
+          <w:sz w:val="19"/>
+          <w:szCs w:val="19"/>
+          <w:lang w:val="en-CA"/>
+        </w:rPr>
+        <w:t xml:space="preserve">        </w:t>
+      </w:r>
+      <w:r>
+        <w:rPr>
+          <w:rFonts w:ascii="Consolas" w:hAnsi="Consolas" w:cs="Consolas"/>
+          <w:color w:val="000000"/>
+          <w:sz w:val="19"/>
+          <w:szCs w:val="19"/>
+          <w:lang w:val="en-CA"/>
+        </w:rPr>
+        <w:t xml:space="preserve">: </w:t>
+      </w:r>
+      <w:proofErr w:type="gramStart"/>
+      <w:r>
+        <w:rPr>
+          <w:rFonts w:ascii="Consolas" w:hAnsi="Consolas" w:cs="Consolas"/>
+          <w:color w:val="0000FF"/>
+          <w:sz w:val="19"/>
+          <w:szCs w:val="19"/>
+          <w:lang w:val="en-CA"/>
+        </w:rPr>
+        <w:t>base</w:t>
+      </w:r>
+      <w:r>
+        <w:rPr>
+          <w:rFonts w:ascii="Consolas" w:hAnsi="Consolas" w:cs="Consolas"/>
+          <w:color w:val="000000"/>
+          <w:sz w:val="19"/>
+          <w:szCs w:val="19"/>
+          <w:lang w:val="en-CA"/>
+        </w:rPr>
+        <w:t>(</w:t>
+      </w:r>
+      <w:proofErr w:type="spellStart"/>
+      <w:proofErr w:type="gramEnd"/>
+      <w:r>
+        <w:rPr>
+          <w:rFonts w:ascii="Consolas" w:hAnsi="Consolas" w:cs="Consolas"/>
+          <w:color w:val="000000"/>
+          <w:sz w:val="19"/>
+          <w:szCs w:val="19"/>
+          <w:lang w:val="en-CA"/>
+        </w:rPr>
+        <w:t>trialTable</w:t>
+      </w:r>
+      <w:proofErr w:type="spellEnd"/>
+      <w:r>
+        <w:rPr>
+          <w:rFonts w:ascii="Consolas" w:hAnsi="Consolas" w:cs="Consolas"/>
+          <w:color w:val="000000"/>
+          <w:sz w:val="19"/>
+          <w:szCs w:val="19"/>
+          <w:lang w:val="en-CA"/>
+        </w:rPr>
+        <w:t xml:space="preserve">, identity, </w:t>
+      </w:r>
+      <w:proofErr w:type="spellStart"/>
+      <w:r>
+        <w:rPr>
+          <w:rFonts w:ascii="Consolas" w:hAnsi="Consolas" w:cs="Consolas"/>
+          <w:color w:val="000000"/>
+          <w:sz w:val="19"/>
+          <w:szCs w:val="19"/>
+          <w:lang w:val="en-CA"/>
+        </w:rPr>
+        <w:t>CustomTrialType</w:t>
+      </w:r>
+      <w:proofErr w:type="spellEnd"/>
+      <w:r>
+        <w:rPr>
+          <w:rFonts w:ascii="Consolas" w:hAnsi="Consolas" w:cs="Consolas"/>
+          <w:color w:val="000000"/>
+          <w:sz w:val="19"/>
+          <w:szCs w:val="19"/>
+          <w:lang w:val="en-CA"/>
+        </w:rPr>
+        <w:t>) { }</w:t>
+      </w:r>
+    </w:p>
+    <w:p>
+      <w:pPr>
+        <w:autoSpaceDE w:val="0"/>
+        <w:autoSpaceDN w:val="0"/>
+        <w:adjustRightInd w:val="0"/>
+        <w:spacing w:after="0" w:line="240" w:lineRule="auto"/>
+        <w:ind w:left="720"/>
+        <w:rPr>
+          <w:rFonts w:ascii="Consolas" w:hAnsi="Consolas" w:cs="Consolas"/>
+          <w:color w:val="000000"/>
+          <w:sz w:val="19"/>
+          <w:szCs w:val="19"/>
+          <w:lang w:val="en-CA"/>
+        </w:rPr>
+      </w:pPr>
+    </w:p>
+    <w:p>
+      <w:pPr>
+        <w:ind w:left="720"/>
+        <w:rPr>
+          <w:rFonts w:ascii="Consolas" w:hAnsi="Consolas" w:cs="Consolas"/>
+          <w:color w:val="000000"/>
+          <w:sz w:val="19"/>
+          <w:szCs w:val="19"/>
+          <w:lang w:val="en-CA"/>
+        </w:rPr>
+      </w:pPr>
+      <w:r>
+        <w:rPr>
+          <w:rFonts w:ascii="Consolas" w:hAnsi="Consolas" w:cs="Consolas"/>
+          <w:color w:val="000000"/>
+          <w:sz w:val="19"/>
+          <w:szCs w:val="19"/>
+          <w:lang w:val="en-CA"/>
+        </w:rPr>
+        <w:t>}</w:t>
+      </w:r>
+    </w:p>
+    <w:p>
+      <w:pPr>
+        <w:rPr>
+          <w:rFonts w:ascii="Consolas" w:hAnsi="Consolas" w:cs="Consolas"/>
+          <w:color w:val="000000"/>
+          <w:sz w:val="19"/>
+          <w:szCs w:val="19"/>
+          <w:lang w:val="en-CA"/>
+        </w:rPr>
+      </w:pPr>
+      <w:r>
+        <w:rPr>
+          <w:rFonts w:ascii="Consolas" w:hAnsi="Consolas" w:cs="Consolas"/>
+          <w:color w:val="000000"/>
+          <w:sz w:val="19"/>
+          <w:szCs w:val="19"/>
+          <w:lang w:val="en-CA"/>
+        </w:rPr>
+        <w:t>This is a Constructor that creates Blocks. All it does is forward that job up to the main Block class (base), so you don’t have to worry about it.</w:t>
+      </w:r>
+      <w:r>
+        <w:rPr>
+          <w:rFonts w:ascii="Consolas" w:hAnsi="Consolas" w:cs="Consolas"/>
+          <w:color w:val="000000"/>
+          <w:sz w:val="19"/>
+          <w:szCs w:val="19"/>
+          <w:lang w:val="en-CA"/>
+        </w:rPr>
+        <w:t xml:space="preserve"> Now you can override </w:t>
+      </w:r>
+      <w:proofErr w:type="gramStart"/>
+      <w:r>
+        <w:rPr>
+          <w:rFonts w:ascii="Consolas" w:hAnsi="Consolas" w:cs="Consolas"/>
+          <w:color w:val="000000"/>
+          <w:sz w:val="19"/>
+          <w:szCs w:val="19"/>
+          <w:lang w:val="en-CA"/>
+        </w:rPr>
+        <w:t>Pre(</w:t>
+      </w:r>
+      <w:proofErr w:type="gramEnd"/>
+      <w:r>
+        <w:rPr>
+          <w:rFonts w:ascii="Consolas" w:hAnsi="Consolas" w:cs="Consolas"/>
+          <w:color w:val="000000"/>
+          <w:sz w:val="19"/>
+          <w:szCs w:val="19"/>
+          <w:lang w:val="en-CA"/>
+        </w:rPr>
+        <w:t xml:space="preserve">) and Post() as above to implement behaviour before and after a block runs. </w:t>
+      </w:r>
+    </w:p>
+    <w:p>
+      <w:pPr>
+        <w:rPr>
+          <w:rFonts w:ascii="Consolas" w:hAnsi="Consolas" w:cs="Consolas"/>
+          <w:color w:val="000000"/>
+          <w:sz w:val="19"/>
+          <w:szCs w:val="19"/>
+          <w:lang w:val="en-CA"/>
+        </w:rPr>
+      </w:pPr>
+      <w:r>
+        <w:rPr>
+          <w:rFonts w:ascii="Consolas" w:hAnsi="Consolas" w:cs="Consolas"/>
+          <w:color w:val="000000"/>
+          <w:sz w:val="19"/>
+          <w:szCs w:val="19"/>
+          <w:lang w:val="en-CA"/>
+        </w:rPr>
+        <w:t>For example, in one of my experiments, one of my blocking variables was where the participants stood. So</w:t>
+      </w:r>
+      <w:r>
+        <w:rPr>
+          <w:rFonts w:ascii="Consolas" w:hAnsi="Consolas" w:cs="Consolas"/>
+          <w:color w:val="000000"/>
+          <w:sz w:val="19"/>
+          <w:szCs w:val="19"/>
+          <w:lang w:val="en-CA"/>
+        </w:rPr>
+        <w:t>,</w:t>
+      </w:r>
+      <w:r>
+        <w:rPr>
+          <w:rFonts w:ascii="Consolas" w:hAnsi="Consolas" w:cs="Consolas"/>
+          <w:color w:val="000000"/>
+          <w:sz w:val="19"/>
+          <w:szCs w:val="19"/>
+          <w:lang w:val="en-CA"/>
+        </w:rPr>
+        <w:t xml:space="preserve"> </w:t>
+      </w:r>
+      <w:r>
+        <w:rPr>
+          <w:rFonts w:ascii="Consolas" w:hAnsi="Consolas" w:cs="Consolas"/>
+          <w:color w:val="000000"/>
+          <w:sz w:val="19"/>
+          <w:szCs w:val="19"/>
+          <w:lang w:val="en-CA"/>
+        </w:rPr>
+        <w:t>b</w:t>
+      </w:r>
+      <w:r>
+        <w:rPr>
+          <w:rFonts w:ascii="Consolas" w:hAnsi="Consolas" w:cs="Consolas"/>
+          <w:color w:val="000000"/>
+          <w:sz w:val="19"/>
+          <w:szCs w:val="19"/>
+          <w:lang w:val="en-CA"/>
+        </w:rPr>
+        <w:t>efore each block I gave them instructions to move to a location, and only allowed the program to continue if they were standing in the correct location.</w:t>
+      </w:r>
+    </w:p>
+    <w:p>
+      <w:pPr>
+        <w:rPr>
+          <w:lang w:val="en-CA"/>
+        </w:rPr>
+      </w:pPr>
+      <w:r>
+        <w:rPr>
+          <w:lang w:val="en-CA"/>
+        </w:rPr>
+        <w:t>Remember that the code defined in your custom Block class is general for all blocks, but the behaviour changes based on the values of your variables. Therefore, you only need to code the behaviour for all blocks in one place and set up each one based on the values of your variables for that block.</w:t>
+      </w:r>
+    </w:p>
+    <w:p>
+      <w:pPr>
+        <w:rPr>
+          <w:lang w:val="en-CA"/>
+        </w:rPr>
+      </w:pPr>
+      <w:r>
+        <w:rPr>
+          <w:lang w:val="en-CA"/>
+        </w:rPr>
+        <w:t xml:space="preserve">Accessing your variables is easy. Their values are stored in a field of the Block class called “data”. This “data” object will be updated and set to the correct values for that block automatically by the toolkit. </w:t>
+      </w:r>
+      <w:r>
+        <w:rPr>
+          <w:lang w:val="en-CA"/>
+        </w:rPr>
+        <w:lastRenderedPageBreak/>
+        <w:t>Note that only independent variables flagged for blocking will be accessible, and an error will be given otherwise.</w:t>
+      </w:r>
+    </w:p>
+    <w:p>
+      <w:pPr>
+        <w:rPr>
+          <w:lang w:val="en-CA"/>
+        </w:rPr>
+      </w:pPr>
+      <w:r>
+        <w:rPr>
+          <w:lang w:val="en-CA"/>
+        </w:rPr>
+        <w:t>Let’s say you defined an integer-type independent block variable named “</w:t>
+      </w:r>
+      <w:proofErr w:type="spellStart"/>
+      <w:r>
+        <w:rPr>
+          <w:lang w:val="en-CA"/>
+        </w:rPr>
+        <w:t>MyIntBlockVariable</w:t>
+      </w:r>
+      <w:proofErr w:type="spellEnd"/>
+      <w:r>
+        <w:rPr>
+          <w:lang w:val="en-CA"/>
+        </w:rPr>
+        <w:t xml:space="preserve">” with values 1 and 2. To access it from a Block, write the following: </w:t>
+      </w:r>
+    </w:p>
+    <w:p>
+      <w:pPr>
+        <w:rPr>
+          <w:lang w:val="en-CA"/>
+        </w:rPr>
+      </w:pPr>
+      <w:r>
+        <w:rPr>
+          <w:lang w:val="en-CA"/>
+        </w:rPr>
+        <w:tab/>
+        <w:t xml:space="preserve">int </w:t>
+      </w:r>
+      <w:proofErr w:type="spellStart"/>
+      <w:r>
+        <w:rPr>
+          <w:lang w:val="en-CA"/>
+        </w:rPr>
+        <w:t>blockVariable</w:t>
+      </w:r>
+      <w:proofErr w:type="spellEnd"/>
+      <w:r>
+        <w:rPr>
+          <w:lang w:val="en-CA"/>
+        </w:rPr>
+        <w:t xml:space="preserve"> = (int) data[“</w:t>
+      </w:r>
+      <w:proofErr w:type="spellStart"/>
+      <w:r>
+        <w:rPr>
+          <w:lang w:val="en-CA"/>
+        </w:rPr>
+        <w:t>MyIntBlockVariable</w:t>
+      </w:r>
+      <w:proofErr w:type="spellEnd"/>
+      <w:r>
+        <w:rPr>
+          <w:lang w:val="en-CA"/>
+        </w:rPr>
+        <w:t>”]</w:t>
+      </w:r>
+    </w:p>
+    <w:p>
+      <w:pPr>
+        <w:rPr>
+          <w:lang w:val="en-CA"/>
+        </w:rPr>
+      </w:pPr>
+      <w:r>
+        <w:rPr>
+          <w:lang w:val="en-CA"/>
+        </w:rPr>
+        <w:t xml:space="preserve">This stores each Block’s value for that variable into an int called </w:t>
+      </w:r>
+      <w:proofErr w:type="spellStart"/>
+      <w:r>
+        <w:rPr>
+          <w:lang w:val="en-CA"/>
+        </w:rPr>
+        <w:t>blockVariable</w:t>
+      </w:r>
+      <w:proofErr w:type="spellEnd"/>
+      <w:r>
+        <w:rPr>
+          <w:lang w:val="en-CA"/>
+        </w:rPr>
+        <w:t xml:space="preserve"> which can be manipulated normally like any other </w:t>
+      </w:r>
+      <w:proofErr w:type="spellStart"/>
+      <w:r>
+        <w:rPr>
+          <w:lang w:val="en-CA"/>
+        </w:rPr>
+        <w:t>c#</w:t>
+      </w:r>
+      <w:proofErr w:type="spellEnd"/>
+      <w:r>
+        <w:rPr>
+          <w:lang w:val="en-CA"/>
+        </w:rPr>
+        <w:t xml:space="preserve"> variable. You need the (int) at the start to remind </w:t>
+      </w:r>
+      <w:proofErr w:type="spellStart"/>
+      <w:r>
+        <w:rPr>
+          <w:lang w:val="en-CA"/>
+        </w:rPr>
+        <w:t>c#</w:t>
+      </w:r>
+      <w:proofErr w:type="spellEnd"/>
+      <w:r>
+        <w:rPr>
+          <w:lang w:val="en-CA"/>
+        </w:rPr>
+        <w:t xml:space="preserve"> that your variable is type int.</w:t>
+      </w:r>
+    </w:p>
+    <w:p>
+      <w:pPr>
+        <w:rPr>
+          <w:lang w:val="en-CA"/>
+        </w:rPr>
+      </w:pPr>
+      <w:r>
+        <w:rPr>
+          <w:lang w:val="en-CA"/>
+        </w:rPr>
+        <w:t>Now you can modify things for each block based on the value. For example, you could move an object based on its value:</w:t>
+      </w:r>
+    </w:p>
+    <w:p>
+      <w:pPr>
+        <w:pStyle w:val="NoSpacing"/>
+        <w:rPr>
+          <w:lang w:val="en-CA"/>
+        </w:rPr>
+      </w:pPr>
+      <w:r>
+        <w:rPr>
+          <w:lang w:val="en-CA"/>
+        </w:rPr>
+        <w:tab/>
+        <w:t xml:space="preserve">Vector3 </w:t>
+      </w:r>
+      <w:proofErr w:type="spellStart"/>
+      <w:r>
+        <w:rPr>
+          <w:lang w:val="en-CA"/>
+        </w:rPr>
+        <w:t>positionToMoveTo</w:t>
+      </w:r>
+      <w:proofErr w:type="spellEnd"/>
+      <w:r>
+        <w:rPr>
+          <w:lang w:val="en-CA"/>
+        </w:rPr>
+        <w:t xml:space="preserve"> = new Vector3(</w:t>
+      </w:r>
+      <w:proofErr w:type="spellStart"/>
+      <w:r>
+        <w:rPr>
+          <w:lang w:val="en-CA"/>
+        </w:rPr>
+        <w:t>blockVariable</w:t>
+      </w:r>
+      <w:proofErr w:type="spellEnd"/>
+      <w:r>
+        <w:rPr>
+          <w:lang w:val="en-CA"/>
+        </w:rPr>
+        <w:t>, 0, 0);</w:t>
+      </w:r>
+    </w:p>
+    <w:p>
+      <w:pPr>
+        <w:pStyle w:val="NoSpacing"/>
+        <w:rPr>
+          <w:lang w:val="en-CA"/>
+        </w:rPr>
+      </w:pPr>
+      <w:r>
+        <w:rPr>
+          <w:lang w:val="en-CA"/>
+        </w:rPr>
+        <w:tab/>
+      </w:r>
+      <w:proofErr w:type="spellStart"/>
+      <w:proofErr w:type="gramStart"/>
+      <w:r>
+        <w:rPr>
+          <w:lang w:val="en-CA"/>
+        </w:rPr>
+        <w:t>someGameObject.transform.localPosition</w:t>
+      </w:r>
+      <w:proofErr w:type="spellEnd"/>
+      <w:proofErr w:type="gramEnd"/>
+      <w:r>
+        <w:rPr>
+          <w:lang w:val="en-CA"/>
+        </w:rPr>
+        <w:t xml:space="preserve"> = </w:t>
+      </w:r>
+      <w:proofErr w:type="spellStart"/>
+      <w:r>
+        <w:rPr>
+          <w:lang w:val="en-CA"/>
+        </w:rPr>
+        <w:t>postionToMoveTo</w:t>
+      </w:r>
+      <w:proofErr w:type="spellEnd"/>
+      <w:r>
+        <w:rPr>
+          <w:lang w:val="en-CA"/>
+        </w:rPr>
+        <w:t>;</w:t>
+      </w:r>
+    </w:p>
+    <w:p>
+      <w:pPr>
+        <w:pStyle w:val="NoSpacing"/>
+        <w:rPr>
+          <w:lang w:val="en-CA"/>
+        </w:rPr>
+      </w:pPr>
+    </w:p>
+    <w:p>
+      <w:pPr>
+        <w:rPr>
+          <w:lang w:val="en-CA"/>
+        </w:rPr>
+      </w:pPr>
+      <w:r>
+        <w:rPr>
+          <w:lang w:val="en-CA"/>
+        </w:rPr>
+        <w:t xml:space="preserve">now, each block will move </w:t>
+      </w:r>
+      <w:proofErr w:type="spellStart"/>
+      <w:r>
+        <w:rPr>
+          <w:lang w:val="en-CA"/>
+        </w:rPr>
+        <w:t>someGameObject</w:t>
+      </w:r>
+      <w:proofErr w:type="spellEnd"/>
+      <w:r>
+        <w:rPr>
+          <w:lang w:val="en-CA"/>
+        </w:rPr>
+        <w:t xml:space="preserve"> to the correct position for that trial.</w:t>
+      </w:r>
+    </w:p>
+    <w:p>
+      <w:pPr>
+        <w:spacing w:line="240" w:lineRule="auto"/>
+        <w:rPr>
+          <w:lang w:val="en-CA"/>
+        </w:rPr>
+      </w:pPr>
+      <w:r>
+        <w:rPr>
+          <w:lang w:val="en-CA"/>
+        </w:rPr>
+        <w:t>As a rule of thumb, it’s a good idea to follow the following structure:</w:t>
+      </w:r>
+    </w:p>
+    <w:p>
+      <w:pPr>
+        <w:pStyle w:val="ListParagraph"/>
+        <w:numPr>
+          <w:ilvl w:val="0"/>
+          <w:numId w:val="2"/>
+        </w:numPr>
+        <w:spacing w:line="240" w:lineRule="auto"/>
+        <w:rPr>
+          <w:lang w:val="en-CA"/>
+        </w:rPr>
+      </w:pPr>
+      <w:r>
+        <w:rPr>
+          <w:lang w:val="en-CA"/>
+        </w:rPr>
+        <w:t xml:space="preserve">In your </w:t>
+      </w:r>
+      <w:proofErr w:type="gramStart"/>
+      <w:r>
+        <w:rPr>
+          <w:lang w:val="en-CA"/>
+        </w:rPr>
+        <w:t>Pre(</w:t>
+      </w:r>
+      <w:proofErr w:type="gramEnd"/>
+      <w:r>
+        <w:rPr>
+          <w:lang w:val="en-CA"/>
+        </w:rPr>
+        <w:t>)</w:t>
+      </w:r>
+      <w:r>
+        <w:rPr>
+          <w:lang w:val="en-CA"/>
+        </w:rPr>
+        <w:t xml:space="preserve"> method:</w:t>
+      </w:r>
+    </w:p>
+    <w:p>
+      <w:pPr>
+        <w:pStyle w:val="ListParagraph"/>
+        <w:numPr>
+          <w:ilvl w:val="1"/>
+          <w:numId w:val="2"/>
+        </w:numPr>
+        <w:spacing w:line="240" w:lineRule="auto"/>
+        <w:rPr>
+          <w:lang w:val="en-CA"/>
+        </w:rPr>
+      </w:pPr>
+      <w:r>
+        <w:rPr>
+          <w:lang w:val="en-CA"/>
+        </w:rPr>
+        <w:t>Set up your environment for each block.</w:t>
+      </w:r>
+    </w:p>
+    <w:p>
+      <w:pPr>
+        <w:pStyle w:val="ListParagraph"/>
+        <w:numPr>
+          <w:ilvl w:val="1"/>
+          <w:numId w:val="2"/>
+        </w:numPr>
+        <w:spacing w:line="240" w:lineRule="auto"/>
+        <w:rPr>
+          <w:lang w:val="en-CA"/>
+        </w:rPr>
+      </w:pPr>
+      <w:r>
+        <w:rPr>
+          <w:lang w:val="en-CA"/>
+        </w:rPr>
+        <w:t>Show instructions.</w:t>
+      </w:r>
+    </w:p>
+    <w:p>
+      <w:pPr>
+        <w:pStyle w:val="ListParagraph"/>
+        <w:numPr>
+          <w:ilvl w:val="0"/>
+          <w:numId w:val="2"/>
+        </w:numPr>
+        <w:spacing w:line="240" w:lineRule="auto"/>
+        <w:rPr>
+          <w:lang w:val="en-CA"/>
+        </w:rPr>
+      </w:pPr>
+      <w:r>
+        <w:rPr>
+          <w:lang w:val="en-CA"/>
+        </w:rPr>
+        <w:t xml:space="preserve">Blocks do not have custom access to the </w:t>
+      </w:r>
+      <w:proofErr w:type="gramStart"/>
+      <w:r>
+        <w:rPr>
+          <w:lang w:val="en-CA"/>
+        </w:rPr>
+        <w:t>Main(</w:t>
+      </w:r>
+      <w:proofErr w:type="gramEnd"/>
+      <w:r>
+        <w:rPr>
+          <w:lang w:val="en-CA"/>
+        </w:rPr>
+        <w:t>) method.</w:t>
+      </w:r>
+    </w:p>
+    <w:p>
+      <w:pPr>
+        <w:pStyle w:val="ListParagraph"/>
+        <w:numPr>
+          <w:ilvl w:val="0"/>
+          <w:numId w:val="2"/>
+        </w:numPr>
+        <w:spacing w:line="240" w:lineRule="auto"/>
+        <w:rPr>
+          <w:lang w:val="en-CA"/>
+        </w:rPr>
+      </w:pPr>
+      <w:r>
+        <w:rPr>
+          <w:lang w:val="en-CA"/>
+        </w:rPr>
+        <w:t xml:space="preserve">In your </w:t>
+      </w:r>
+      <w:proofErr w:type="gramStart"/>
+      <w:r>
+        <w:rPr>
+          <w:lang w:val="en-CA"/>
+        </w:rPr>
+        <w:t>Post(</w:t>
+      </w:r>
+      <w:proofErr w:type="gramEnd"/>
+      <w:r>
+        <w:rPr>
+          <w:lang w:val="en-CA"/>
+        </w:rPr>
+        <w:t>) method:</w:t>
+      </w:r>
+    </w:p>
+    <w:p>
+      <w:pPr>
+        <w:pStyle w:val="ListParagraph"/>
+        <w:numPr>
+          <w:ilvl w:val="1"/>
+          <w:numId w:val="2"/>
+        </w:numPr>
+        <w:spacing w:line="240" w:lineRule="auto"/>
+        <w:rPr>
+          <w:lang w:val="en-CA"/>
+        </w:rPr>
+      </w:pPr>
+      <w:r>
+        <w:rPr>
+          <w:lang w:val="en-CA"/>
+        </w:rPr>
+        <w:t>Reset everything in preparation for next Block.</w:t>
+      </w:r>
+    </w:p>
+    <w:p>
+      <w:pPr>
+        <w:rPr>
+          <w:rFonts w:ascii="Consolas" w:hAnsi="Consolas" w:cs="Consolas"/>
+          <w:color w:val="000000"/>
+          <w:sz w:val="19"/>
+          <w:szCs w:val="19"/>
+          <w:lang w:val="en-CA"/>
+        </w:rPr>
+      </w:pPr>
+    </w:p>
+    <w:p>
+      <w:pPr>
+        <w:rPr>
+          <w:rFonts w:ascii="Consolas" w:hAnsi="Consolas" w:cs="Consolas"/>
+          <w:color w:val="000000"/>
+          <w:sz w:val="19"/>
+          <w:szCs w:val="19"/>
+          <w:lang w:val="en-CA"/>
+        </w:rPr>
+      </w:pPr>
+    </w:p>
+    <w:p>
+      <w:pPr>
+        <w:pStyle w:val="Heading1"/>
+        <w:rPr>
+          <w:lang w:val="en-CA"/>
+        </w:rPr>
+      </w:pPr>
+      <w:bookmarkStart w:id="11" w:name="_Toc1037652"/>
+      <w:r>
+        <w:rPr>
+          <w:lang w:val="en-CA"/>
+        </w:rPr>
+        <w:t>Trial</w:t>
+      </w:r>
+      <w:bookmarkEnd w:id="11"/>
+    </w:p>
+    <w:p>
+      <w:pPr>
+        <w:rPr>
+          <w:lang w:val="en-CA"/>
+        </w:rPr>
+      </w:pPr>
+      <w:r>
+        <w:rPr>
+          <w:lang w:val="en-CA"/>
+        </w:rPr>
+        <w:t>This is similar to defining blocks</w:t>
+      </w:r>
+      <w:r>
+        <w:rPr>
+          <w:lang w:val="en-CA"/>
+        </w:rPr>
+        <w:t xml:space="preserve"> with </w:t>
+      </w:r>
+      <w:proofErr w:type="gramStart"/>
+      <w:r>
+        <w:rPr>
+          <w:lang w:val="en-CA"/>
+        </w:rPr>
+        <w:t>Pre(</w:t>
+      </w:r>
+      <w:proofErr w:type="gramEnd"/>
+      <w:r>
+        <w:rPr>
+          <w:lang w:val="en-CA"/>
+        </w:rPr>
+        <w:t>) and Post()</w:t>
+      </w:r>
+      <w:r>
+        <w:rPr>
+          <w:lang w:val="en-CA"/>
+        </w:rPr>
+        <w:t xml:space="preserve">, except now we can also override the Main() function, which is </w:t>
+      </w:r>
+      <w:r>
+        <w:rPr>
+          <w:lang w:val="en-CA"/>
+        </w:rPr>
+        <w:t xml:space="preserve">your custom behaviour of </w:t>
+      </w:r>
+      <w:r>
+        <w:rPr>
+          <w:lang w:val="en-CA"/>
+        </w:rPr>
+        <w:t xml:space="preserve">what occurs during a trial. Also, your trial class will have access to all the variables of your program. </w:t>
+      </w:r>
+    </w:p>
+    <w:p>
+      <w:pPr>
+        <w:rPr>
+          <w:lang w:val="en-CA"/>
+        </w:rPr>
+      </w:pPr>
+      <w:r>
+        <w:rPr>
+          <w:lang w:val="en-CA"/>
+        </w:rPr>
+        <w:t xml:space="preserve">Remember that the code </w:t>
+      </w:r>
+      <w:r>
+        <w:rPr>
+          <w:lang w:val="en-CA"/>
+        </w:rPr>
+        <w:t>defined in your custom Trial class</w:t>
+      </w:r>
+      <w:r>
+        <w:rPr>
+          <w:lang w:val="en-CA"/>
+        </w:rPr>
+        <w:t xml:space="preserve"> is general for all trials</w:t>
+      </w:r>
+      <w:r>
+        <w:rPr>
+          <w:lang w:val="en-CA"/>
+        </w:rPr>
+        <w:t xml:space="preserve">, but </w:t>
+      </w:r>
+      <w:r>
+        <w:rPr>
+          <w:lang w:val="en-CA"/>
+        </w:rPr>
+        <w:t xml:space="preserve">the behaviour changes based on the values of </w:t>
+      </w:r>
+      <w:r>
+        <w:rPr>
+          <w:lang w:val="en-CA"/>
+        </w:rPr>
+        <w:t>your</w:t>
+      </w:r>
+      <w:r>
+        <w:rPr>
+          <w:lang w:val="en-CA"/>
+        </w:rPr>
+        <w:t xml:space="preserve"> variables.</w:t>
+      </w:r>
+      <w:r>
+        <w:rPr>
+          <w:lang w:val="en-CA"/>
+        </w:rPr>
+        <w:t xml:space="preserve"> Therefore, yo</w:t>
+      </w:r>
+      <w:r>
+        <w:rPr>
+          <w:lang w:val="en-CA"/>
+        </w:rPr>
+        <w:t xml:space="preserve">u only need to code the behaviour for all trials in one </w:t>
+      </w:r>
+      <w:r>
+        <w:rPr>
+          <w:lang w:val="en-CA"/>
+        </w:rPr>
+        <w:t>place and</w:t>
+      </w:r>
+      <w:r>
+        <w:rPr>
+          <w:lang w:val="en-CA"/>
+        </w:rPr>
+        <w:t xml:space="preserve"> set up each trial based on the values of your variables for that trial.</w:t>
+      </w:r>
+    </w:p>
+    <w:p>
+      <w:pPr>
+        <w:rPr>
+          <w:lang w:val="en-CA"/>
+        </w:rPr>
+      </w:pPr>
+      <w:r>
+        <w:rPr>
+          <w:lang w:val="en-CA"/>
+        </w:rPr>
+        <w:t xml:space="preserve">Accessing your variables is easy. </w:t>
+      </w:r>
+      <w:r>
+        <w:rPr>
+          <w:lang w:val="en-CA"/>
+        </w:rPr>
+        <w:t>Their values</w:t>
+      </w:r>
+      <w:r>
+        <w:rPr>
+          <w:lang w:val="en-CA"/>
+        </w:rPr>
+        <w:t xml:space="preserve"> are stored in a field of the Trial class called </w:t>
+      </w:r>
+      <w:r>
+        <w:rPr>
+          <w:lang w:val="en-CA"/>
+        </w:rPr>
+        <w:t>“</w:t>
+      </w:r>
+      <w:r>
+        <w:rPr>
+          <w:lang w:val="en-CA"/>
+        </w:rPr>
+        <w:t>data</w:t>
+      </w:r>
+      <w:r>
+        <w:rPr>
+          <w:lang w:val="en-CA"/>
+        </w:rPr>
+        <w:t>”</w:t>
+      </w:r>
+      <w:r>
+        <w:rPr>
+          <w:lang w:val="en-CA"/>
+        </w:rPr>
+        <w:t xml:space="preserve">. </w:t>
+      </w:r>
+      <w:r>
+        <w:rPr>
+          <w:lang w:val="en-CA"/>
+        </w:rPr>
+        <w:t>This “data” object will be updated and set to the correct values for that trial</w:t>
+      </w:r>
+      <w:r>
+        <w:rPr>
+          <w:lang w:val="en-CA"/>
+        </w:rPr>
+        <w:t xml:space="preserve"> automatically by the toolkit</w:t>
+      </w:r>
+      <w:r>
+        <w:rPr>
+          <w:lang w:val="en-CA"/>
+        </w:rPr>
+        <w:t>.</w:t>
+      </w:r>
+    </w:p>
+    <w:p>
+      <w:pPr>
+        <w:rPr>
+          <w:lang w:val="en-CA"/>
+        </w:rPr>
+      </w:pPr>
+      <w:r>
+        <w:rPr>
+          <w:lang w:val="en-CA"/>
+        </w:rPr>
+        <w:t>Let’s say you defined an integer-type independent variable named “</w:t>
+      </w:r>
+      <w:proofErr w:type="spellStart"/>
+      <w:r>
+        <w:rPr>
+          <w:lang w:val="en-CA"/>
+        </w:rPr>
+        <w:t>MyFirstVariable</w:t>
+      </w:r>
+      <w:proofErr w:type="spellEnd"/>
+      <w:r>
+        <w:rPr>
+          <w:lang w:val="en-CA"/>
+        </w:rPr>
+        <w:t>”</w:t>
+      </w:r>
+      <w:r>
+        <w:rPr>
+          <w:lang w:val="en-CA"/>
+        </w:rPr>
+        <w:t xml:space="preserve"> with values 1 and 2</w:t>
+      </w:r>
+      <w:r>
+        <w:rPr>
+          <w:lang w:val="en-CA"/>
+        </w:rPr>
+        <w:t xml:space="preserve">. </w:t>
+      </w:r>
+      <w:r>
+        <w:rPr>
+          <w:lang w:val="en-CA"/>
+        </w:rPr>
+        <w:t>To access it from a trial</w:t>
+      </w:r>
+      <w:r>
+        <w:rPr>
+          <w:lang w:val="en-CA"/>
+        </w:rPr>
+        <w:t>,</w:t>
+      </w:r>
+      <w:r>
+        <w:rPr>
+          <w:lang w:val="en-CA"/>
+        </w:rPr>
+        <w:t xml:space="preserve"> write the following: </w:t>
+      </w:r>
+    </w:p>
+    <w:p>
+      <w:pPr>
+        <w:rPr>
+          <w:lang w:val="en-CA"/>
+        </w:rPr>
+      </w:pPr>
+      <w:r>
+        <w:rPr>
+          <w:lang w:val="en-CA"/>
+        </w:rPr>
+        <w:tab/>
+        <w:t xml:space="preserve">int </w:t>
+      </w:r>
+      <w:proofErr w:type="spellStart"/>
+      <w:r>
+        <w:rPr>
+          <w:lang w:val="en-CA"/>
+        </w:rPr>
+        <w:t>myFirstVariable</w:t>
+      </w:r>
+      <w:proofErr w:type="spellEnd"/>
+      <w:r>
+        <w:rPr>
+          <w:lang w:val="en-CA"/>
+        </w:rPr>
+        <w:t xml:space="preserve"> = (int) data[“</w:t>
+      </w:r>
+      <w:proofErr w:type="spellStart"/>
+      <w:r>
+        <w:rPr>
+          <w:lang w:val="en-CA"/>
+        </w:rPr>
+        <w:t>MyFirstVariable</w:t>
+      </w:r>
+      <w:proofErr w:type="spellEnd"/>
+      <w:r>
+        <w:rPr>
+          <w:lang w:val="en-CA"/>
+        </w:rPr>
+        <w:t>”]</w:t>
+      </w:r>
+    </w:p>
+    <w:p>
+      <w:pPr>
+        <w:rPr>
+          <w:lang w:val="en-CA"/>
+        </w:rPr>
+      </w:pPr>
+      <w:r>
+        <w:rPr>
+          <w:lang w:val="en-CA"/>
+        </w:rPr>
+        <w:lastRenderedPageBreak/>
+        <w:t xml:space="preserve">This stores </w:t>
+      </w:r>
+      <w:r>
+        <w:rPr>
+          <w:lang w:val="en-CA"/>
+        </w:rPr>
+        <w:t>each trial’s</w:t>
+      </w:r>
+      <w:r>
+        <w:rPr>
+          <w:lang w:val="en-CA"/>
+        </w:rPr>
+        <w:t xml:space="preserve"> value into a new int variable</w:t>
+      </w:r>
+      <w:r>
+        <w:rPr>
+          <w:lang w:val="en-CA"/>
+        </w:rPr>
+        <w:t xml:space="preserve"> called</w:t>
+      </w:r>
+      <w:r>
+        <w:rPr>
+          <w:lang w:val="en-CA"/>
+        </w:rPr>
+        <w:t xml:space="preserve"> </w:t>
+      </w:r>
+      <w:proofErr w:type="spellStart"/>
+      <w:r>
+        <w:rPr>
+          <w:lang w:val="en-CA"/>
+        </w:rPr>
+        <w:t>myFirstVariable</w:t>
+      </w:r>
+      <w:proofErr w:type="spellEnd"/>
+      <w:r>
+        <w:rPr>
+          <w:lang w:val="en-CA"/>
+        </w:rPr>
+        <w:t xml:space="preserve"> which can be manipulated normally like any other variable.</w:t>
+      </w:r>
+      <w:r>
+        <w:rPr>
+          <w:lang w:val="en-CA"/>
+        </w:rPr>
+        <w:t xml:space="preserve"> You need the (int) at the start to remind </w:t>
+      </w:r>
+      <w:proofErr w:type="spellStart"/>
+      <w:r>
+        <w:rPr>
+          <w:lang w:val="en-CA"/>
+        </w:rPr>
+        <w:t>c#</w:t>
+      </w:r>
+      <w:proofErr w:type="spellEnd"/>
+      <w:r>
+        <w:rPr>
+          <w:lang w:val="en-CA"/>
+        </w:rPr>
+        <w:t xml:space="preserve"> that your variable is type int.</w:t>
+      </w:r>
+    </w:p>
+    <w:p>
+      <w:pPr>
+        <w:rPr>
+          <w:lang w:val="en-CA"/>
+        </w:rPr>
+      </w:pPr>
+      <w:r>
+        <w:rPr>
+          <w:lang w:val="en-CA"/>
+        </w:rPr>
+        <w:t>Now you can modify things for each trial based on the value. For example</w:t>
+      </w:r>
+      <w:r>
+        <w:rPr>
+          <w:lang w:val="en-CA"/>
+        </w:rPr>
+        <w:t>,</w:t>
+      </w:r>
+      <w:r>
+        <w:rPr>
+          <w:lang w:val="en-CA"/>
+        </w:rPr>
+        <w:t xml:space="preserve"> you could move an object based on its value:</w:t>
+      </w:r>
+    </w:p>
+    <w:p>
+      <w:pPr>
+        <w:pStyle w:val="NoSpacing"/>
+        <w:rPr>
+          <w:lang w:val="en-CA"/>
+        </w:rPr>
+      </w:pPr>
+      <w:r>
+        <w:rPr>
+          <w:lang w:val="en-CA"/>
+        </w:rPr>
+        <w:tab/>
+        <w:t xml:space="preserve">Vector3 </w:t>
+      </w:r>
+      <w:proofErr w:type="spellStart"/>
+      <w:r>
+        <w:rPr>
+          <w:lang w:val="en-CA"/>
+        </w:rPr>
+        <w:t>positionToMoveTo</w:t>
+      </w:r>
+      <w:proofErr w:type="spellEnd"/>
+      <w:r>
+        <w:rPr>
+          <w:lang w:val="en-CA"/>
+        </w:rPr>
+        <w:t xml:space="preserve"> = new Vector3(</w:t>
+      </w:r>
+      <w:proofErr w:type="spellStart"/>
+      <w:r>
+        <w:rPr>
+          <w:lang w:val="en-CA"/>
+        </w:rPr>
+        <w:t>myFirstVariable</w:t>
+      </w:r>
+      <w:proofErr w:type="spellEnd"/>
+      <w:r>
+        <w:rPr>
+          <w:lang w:val="en-CA"/>
+        </w:rPr>
+        <w:t>, 0, 0);</w:t>
+      </w:r>
+    </w:p>
+    <w:p>
+      <w:pPr>
+        <w:pStyle w:val="NoSpacing"/>
+        <w:rPr>
+          <w:lang w:val="en-CA"/>
+        </w:rPr>
+      </w:pPr>
+      <w:r>
+        <w:rPr>
+          <w:lang w:val="en-CA"/>
+        </w:rPr>
+        <w:tab/>
+      </w:r>
+      <w:proofErr w:type="spellStart"/>
+      <w:proofErr w:type="gramStart"/>
+      <w:r>
+        <w:rPr>
+          <w:lang w:val="en-CA"/>
+        </w:rPr>
+        <w:t>someGameObject.transform.localPosition</w:t>
+      </w:r>
+      <w:proofErr w:type="spellEnd"/>
+      <w:proofErr w:type="gramEnd"/>
+      <w:r>
+        <w:rPr>
+          <w:lang w:val="en-CA"/>
+        </w:rPr>
+        <w:t xml:space="preserve"> = </w:t>
+      </w:r>
+      <w:proofErr w:type="spellStart"/>
+      <w:r>
+        <w:rPr>
+          <w:lang w:val="en-CA"/>
+        </w:rPr>
+        <w:t>postionToMoveTo</w:t>
+      </w:r>
+      <w:proofErr w:type="spellEnd"/>
+      <w:r>
+        <w:rPr>
+          <w:lang w:val="en-CA"/>
+        </w:rPr>
+        <w:t>;</w:t>
+      </w:r>
+    </w:p>
+    <w:p>
+      <w:pPr>
+        <w:pStyle w:val="NoSpacing"/>
+        <w:rPr>
+          <w:lang w:val="en-CA"/>
+        </w:rPr>
+      </w:pPr>
+    </w:p>
+    <w:p>
+      <w:pPr>
+        <w:rPr>
+          <w:lang w:val="en-CA"/>
+        </w:rPr>
+      </w:pPr>
+      <w:r>
+        <w:rPr>
+          <w:lang w:val="en-CA"/>
+        </w:rPr>
+        <w:t xml:space="preserve">now, each trial will move </w:t>
+      </w:r>
+      <w:proofErr w:type="spellStart"/>
+      <w:r>
+        <w:rPr>
+          <w:lang w:val="en-CA"/>
+        </w:rPr>
+        <w:t>someGameObject</w:t>
+      </w:r>
+      <w:proofErr w:type="spellEnd"/>
+      <w:r>
+        <w:rPr>
+          <w:lang w:val="en-CA"/>
+        </w:rPr>
+        <w:t xml:space="preserve"> to the correct position for that trial.</w:t>
+      </w:r>
+    </w:p>
+    <w:p>
+      <w:pPr>
+        <w:rPr>
+          <w:lang w:val="en-CA"/>
+        </w:rPr>
+      </w:pPr>
+    </w:p>
+    <w:p>
+      <w:pPr>
+        <w:rPr>
+          <w:lang w:val="en-CA"/>
+        </w:rPr>
+      </w:pPr>
+      <w:r>
+        <w:rPr>
+          <w:lang w:val="en-CA"/>
+        </w:rPr>
+        <w:t>To write responses or results to your dependent variables, write the following</w:t>
+      </w:r>
+    </w:p>
+    <w:p>
+      <w:pPr>
+        <w:pStyle w:val="NoSpacing"/>
+        <w:rPr>
+          <w:lang w:val="en-CA"/>
+        </w:rPr>
+      </w:pPr>
+      <w:r>
+        <w:rPr>
+          <w:lang w:val="en-CA"/>
+        </w:rPr>
+        <w:t>float response = 5.6f;</w:t>
+      </w:r>
+    </w:p>
+    <w:p>
+      <w:pPr>
+        <w:pStyle w:val="NoSpacing"/>
+        <w:rPr>
+          <w:lang w:val="en-CA"/>
+        </w:rPr>
+      </w:pPr>
+      <w:r>
+        <w:rPr>
+          <w:lang w:val="en-CA"/>
+        </w:rPr>
+        <w:t>data[“</w:t>
+      </w:r>
+      <w:proofErr w:type="spellStart"/>
+      <w:r>
+        <w:rPr>
+          <w:lang w:val="en-CA"/>
+        </w:rPr>
+        <w:t>MyFloatDependentVariable</w:t>
+      </w:r>
+      <w:proofErr w:type="spellEnd"/>
+      <w:r>
+        <w:rPr>
+          <w:lang w:val="en-CA"/>
+        </w:rPr>
+        <w:t>”] = response;</w:t>
+      </w:r>
+    </w:p>
+    <w:p>
+      <w:pPr>
+        <w:pStyle w:val="NoSpacing"/>
+        <w:rPr>
+          <w:lang w:val="en-CA"/>
+        </w:rPr>
+      </w:pPr>
+    </w:p>
+    <w:p>
+      <w:pPr>
+        <w:spacing w:line="240" w:lineRule="auto"/>
+        <w:rPr>
+          <w:lang w:val="en-CA"/>
+        </w:rPr>
+      </w:pPr>
+      <w:r>
+        <w:rPr>
+          <w:lang w:val="en-CA"/>
+        </w:rPr>
+        <w:t xml:space="preserve">Note: </w:t>
+      </w:r>
+      <w:r>
+        <w:rPr>
+          <w:lang w:val="en-CA"/>
+        </w:rPr>
+        <w:t xml:space="preserve">Any updated values </w:t>
+      </w:r>
+      <w:r>
+        <w:rPr>
+          <w:lang w:val="en-CA"/>
+        </w:rPr>
+        <w:t xml:space="preserve">for the dependent variables </w:t>
+      </w:r>
+      <w:r>
+        <w:rPr>
+          <w:lang w:val="en-CA"/>
+        </w:rPr>
+        <w:t>will</w:t>
+      </w:r>
+      <w:r>
+        <w:rPr>
+          <w:lang w:val="en-CA"/>
+        </w:rPr>
+        <w:t xml:space="preserve"> be automatically added to </w:t>
+      </w:r>
+      <w:r>
+        <w:rPr>
+          <w:lang w:val="en-CA"/>
+        </w:rPr>
+        <w:t xml:space="preserve">the </w:t>
+      </w:r>
+      <w:r>
+        <w:rPr>
+          <w:lang w:val="en-CA"/>
+        </w:rPr>
+        <w:t>ou</w:t>
+      </w:r>
+      <w:r>
+        <w:rPr>
+          <w:lang w:val="en-CA"/>
+        </w:rPr>
+        <w:t>t</w:t>
+      </w:r>
+      <w:r>
+        <w:rPr>
+          <w:lang w:val="en-CA"/>
+        </w:rPr>
+        <w:t>put CSV file.</w:t>
+      </w:r>
+    </w:p>
+    <w:p>
+      <w:pPr>
+        <w:spacing w:line="240" w:lineRule="auto"/>
+        <w:rPr>
+          <w:lang w:val="en-CA"/>
+        </w:rPr>
+      </w:pPr>
+      <w:r>
+        <w:rPr>
+          <w:lang w:val="en-CA"/>
+        </w:rPr>
+        <w:t>As a rule of thumb, it’s a good idea to follow the following structure:</w:t>
+      </w:r>
+    </w:p>
+    <w:p>
+      <w:pPr>
+        <w:pStyle w:val="ListParagraph"/>
+        <w:numPr>
+          <w:ilvl w:val="0"/>
+          <w:numId w:val="2"/>
+        </w:numPr>
+        <w:spacing w:line="240" w:lineRule="auto"/>
+        <w:rPr>
+          <w:lang w:val="en-CA"/>
+        </w:rPr>
+      </w:pPr>
+      <w:r>
+        <w:rPr>
+          <w:lang w:val="en-CA"/>
+        </w:rPr>
+        <w:t xml:space="preserve">In your </w:t>
+      </w:r>
+      <w:proofErr w:type="gramStart"/>
+      <w:r>
+        <w:rPr>
+          <w:lang w:val="en-CA"/>
+        </w:rPr>
+        <w:t>Pre(</w:t>
+      </w:r>
+      <w:proofErr w:type="gramEnd"/>
+      <w:r>
+        <w:rPr>
+          <w:lang w:val="en-CA"/>
+        </w:rPr>
+        <w:t>)</w:t>
+      </w:r>
+      <w:r>
+        <w:rPr>
+          <w:lang w:val="en-CA"/>
+        </w:rPr>
+        <w:t xml:space="preserve"> method:</w:t>
+      </w:r>
+    </w:p>
+    <w:p>
+      <w:pPr>
+        <w:pStyle w:val="ListParagraph"/>
+        <w:numPr>
+          <w:ilvl w:val="1"/>
+          <w:numId w:val="2"/>
+        </w:numPr>
+        <w:spacing w:line="240" w:lineRule="auto"/>
+        <w:rPr>
+          <w:lang w:val="en-CA"/>
+        </w:rPr>
+      </w:pPr>
+      <w:r>
+        <w:rPr>
+          <w:lang w:val="en-CA"/>
+        </w:rPr>
+        <w:t>Set up your environment for each trial</w:t>
+      </w:r>
+      <w:r>
+        <w:rPr>
+          <w:lang w:val="en-CA"/>
+        </w:rPr>
+        <w:t>.</w:t>
+      </w:r>
+    </w:p>
+    <w:p>
+      <w:pPr>
+        <w:pStyle w:val="ListParagraph"/>
+        <w:numPr>
+          <w:ilvl w:val="1"/>
+          <w:numId w:val="2"/>
+        </w:numPr>
+        <w:spacing w:line="240" w:lineRule="auto"/>
+        <w:rPr>
+          <w:lang w:val="en-CA"/>
+        </w:rPr>
+      </w:pPr>
+      <w:r>
+        <w:rPr>
+          <w:lang w:val="en-CA"/>
+        </w:rPr>
+        <w:t>Set up stimuli, other variables.</w:t>
+      </w:r>
+    </w:p>
+    <w:p>
+      <w:pPr>
+        <w:pStyle w:val="ListParagraph"/>
+        <w:numPr>
+          <w:ilvl w:val="1"/>
+          <w:numId w:val="2"/>
+        </w:numPr>
+        <w:spacing w:line="240" w:lineRule="auto"/>
+        <w:rPr>
+          <w:lang w:val="en-CA"/>
+        </w:rPr>
+      </w:pPr>
+      <w:r>
+        <w:rPr>
+          <w:lang w:val="en-CA"/>
+        </w:rPr>
+        <w:t>Access your independent variables to set up trial.</w:t>
+      </w:r>
+    </w:p>
+    <w:p>
+      <w:pPr>
+        <w:pStyle w:val="ListParagraph"/>
+        <w:numPr>
+          <w:ilvl w:val="1"/>
+          <w:numId w:val="2"/>
+        </w:numPr>
+        <w:spacing w:line="240" w:lineRule="auto"/>
+        <w:rPr>
+          <w:lang w:val="en-CA"/>
+        </w:rPr>
+      </w:pPr>
+      <w:r>
+        <w:rPr>
+          <w:lang w:val="en-CA"/>
+        </w:rPr>
+        <w:t>Show instructions</w:t>
+      </w:r>
+      <w:r>
+        <w:rPr>
+          <w:lang w:val="en-CA"/>
+        </w:rPr>
+        <w:t>.</w:t>
+      </w:r>
+    </w:p>
+    <w:p>
+      <w:pPr>
+        <w:pStyle w:val="ListParagraph"/>
+        <w:numPr>
+          <w:ilvl w:val="0"/>
+          <w:numId w:val="2"/>
+        </w:numPr>
+        <w:spacing w:line="240" w:lineRule="auto"/>
+        <w:rPr>
+          <w:lang w:val="en-CA"/>
+        </w:rPr>
+      </w:pPr>
+      <w:r>
+        <w:rPr>
+          <w:lang w:val="en-CA"/>
+        </w:rPr>
+        <w:t xml:space="preserve">In your </w:t>
+      </w:r>
+      <w:proofErr w:type="gramStart"/>
+      <w:r>
+        <w:rPr>
+          <w:lang w:val="en-CA"/>
+        </w:rPr>
+        <w:t>Main(</w:t>
+      </w:r>
+      <w:proofErr w:type="gramEnd"/>
+      <w:r>
+        <w:rPr>
+          <w:lang w:val="en-CA"/>
+        </w:rPr>
+        <w:t>) method:</w:t>
+      </w:r>
+    </w:p>
+    <w:p>
+      <w:pPr>
+        <w:pStyle w:val="ListParagraph"/>
+        <w:numPr>
+          <w:ilvl w:val="1"/>
+          <w:numId w:val="2"/>
+        </w:numPr>
+        <w:spacing w:line="240" w:lineRule="auto"/>
+        <w:rPr>
+          <w:lang w:val="en-CA"/>
+        </w:rPr>
+      </w:pPr>
+      <w:r>
+        <w:rPr>
+          <w:lang w:val="en-CA"/>
+        </w:rPr>
+        <w:t>Present stimuli</w:t>
+      </w:r>
+      <w:r>
+        <w:rPr>
+          <w:lang w:val="en-CA"/>
+        </w:rPr>
+        <w:t>.</w:t>
+      </w:r>
+    </w:p>
+    <w:p>
+      <w:pPr>
+        <w:pStyle w:val="ListParagraph"/>
+        <w:numPr>
+          <w:ilvl w:val="1"/>
+          <w:numId w:val="2"/>
+        </w:numPr>
+        <w:spacing w:line="240" w:lineRule="auto"/>
+        <w:rPr>
+          <w:lang w:val="en-CA"/>
+        </w:rPr>
+      </w:pPr>
+      <w:r>
+        <w:rPr>
+          <w:lang w:val="en-CA"/>
+        </w:rPr>
+        <w:t>Collect responses</w:t>
+      </w:r>
+      <w:r>
+        <w:rPr>
+          <w:lang w:val="en-CA"/>
+        </w:rPr>
+        <w:t>.</w:t>
+      </w:r>
+    </w:p>
+    <w:p>
+      <w:pPr>
+        <w:pStyle w:val="ListParagraph"/>
+        <w:numPr>
+          <w:ilvl w:val="1"/>
+          <w:numId w:val="2"/>
+        </w:numPr>
+        <w:spacing w:line="240" w:lineRule="auto"/>
+        <w:rPr>
+          <w:lang w:val="en-CA"/>
+        </w:rPr>
+      </w:pPr>
+      <w:r>
+        <w:rPr>
+          <w:lang w:val="en-CA"/>
+        </w:rPr>
+        <w:t>Take measurements</w:t>
+      </w:r>
+      <w:r>
+        <w:rPr>
+          <w:lang w:val="en-CA"/>
+        </w:rPr>
+        <w:t>.</w:t>
+      </w:r>
+    </w:p>
+    <w:p>
+      <w:pPr>
+        <w:pStyle w:val="ListParagraph"/>
+        <w:numPr>
+          <w:ilvl w:val="0"/>
+          <w:numId w:val="2"/>
+        </w:numPr>
+        <w:spacing w:line="240" w:lineRule="auto"/>
+        <w:rPr>
+          <w:lang w:val="en-CA"/>
+        </w:rPr>
+      </w:pPr>
+      <w:r>
+        <w:rPr>
+          <w:lang w:val="en-CA"/>
+        </w:rPr>
+        <w:t xml:space="preserve">In your </w:t>
+      </w:r>
+      <w:proofErr w:type="gramStart"/>
+      <w:r>
+        <w:rPr>
+          <w:lang w:val="en-CA"/>
+        </w:rPr>
+        <w:t>Post(</w:t>
+      </w:r>
+      <w:proofErr w:type="gramEnd"/>
+      <w:r>
+        <w:rPr>
+          <w:lang w:val="en-CA"/>
+        </w:rPr>
+        <w:t>) method:</w:t>
+      </w:r>
+    </w:p>
+    <w:p>
+      <w:pPr>
+        <w:pStyle w:val="ListParagraph"/>
+        <w:numPr>
+          <w:ilvl w:val="1"/>
+          <w:numId w:val="2"/>
+        </w:numPr>
+        <w:spacing w:line="240" w:lineRule="auto"/>
+        <w:rPr>
+          <w:lang w:val="en-CA"/>
+        </w:rPr>
+      </w:pPr>
+      <w:r>
+        <w:rPr>
+          <w:lang w:val="en-CA"/>
+        </w:rPr>
+        <w:t>Finalize any measurements</w:t>
+      </w:r>
+      <w:r>
+        <w:rPr>
+          <w:lang w:val="en-CA"/>
+        </w:rPr>
+        <w:t>.</w:t>
+      </w:r>
+    </w:p>
+    <w:p>
+      <w:pPr>
+        <w:pStyle w:val="ListParagraph"/>
+        <w:numPr>
+          <w:ilvl w:val="1"/>
+          <w:numId w:val="2"/>
+        </w:numPr>
+        <w:spacing w:line="240" w:lineRule="auto"/>
+        <w:rPr>
+          <w:lang w:val="en-CA"/>
+        </w:rPr>
+      </w:pPr>
+      <w:r>
+        <w:rPr>
+          <w:lang w:val="en-CA"/>
+        </w:rPr>
+        <w:t>Write data to your dependent variables</w:t>
+      </w:r>
+      <w:r>
+        <w:rPr>
+          <w:lang w:val="en-CA"/>
+        </w:rPr>
+        <w:t>.</w:t>
+      </w:r>
+    </w:p>
+    <w:p>
+      <w:pPr>
+        <w:pStyle w:val="ListParagraph"/>
+        <w:numPr>
+          <w:ilvl w:val="1"/>
+          <w:numId w:val="2"/>
+        </w:numPr>
+        <w:spacing w:line="240" w:lineRule="auto"/>
+        <w:rPr>
+          <w:lang w:val="en-CA"/>
+        </w:rPr>
+      </w:pPr>
+      <w:r>
+        <w:rPr>
+          <w:lang w:val="en-CA"/>
+        </w:rPr>
+        <w:t>Reset everything in preparation for next trial.</w:t>
+      </w:r>
+    </w:p>
+    <w:p>
+      <w:pPr>
+        <w:pStyle w:val="ListParagraph"/>
+        <w:numPr>
+          <w:ilvl w:val="0"/>
+          <w:numId w:val="2"/>
+        </w:numPr>
+        <w:spacing w:line="240" w:lineRule="auto"/>
+        <w:rPr>
+          <w:lang w:val="en-CA"/>
+        </w:rPr>
+      </w:pPr>
+      <w:proofErr w:type="spellStart"/>
+      <w:proofErr w:type="gramStart"/>
+      <w:r>
+        <w:rPr>
+          <w:lang w:val="en-CA"/>
+        </w:rPr>
+        <w:t>WriteOutput</w:t>
+      </w:r>
+      <w:proofErr w:type="spellEnd"/>
+      <w:r>
+        <w:rPr>
+          <w:lang w:val="en-CA"/>
+        </w:rPr>
+        <w:t>(</w:t>
+      </w:r>
+      <w:proofErr w:type="gramEnd"/>
+      <w:r>
+        <w:rPr>
+          <w:lang w:val="en-CA"/>
+        </w:rPr>
+        <w:t>) method:</w:t>
+      </w:r>
+    </w:p>
+    <w:p>
+      <w:pPr>
+        <w:pStyle w:val="ListParagraph"/>
+        <w:numPr>
+          <w:ilvl w:val="1"/>
+          <w:numId w:val="2"/>
+        </w:numPr>
+        <w:spacing w:line="240" w:lineRule="auto"/>
+        <w:rPr>
+          <w:lang w:val="en-CA"/>
+        </w:rPr>
+      </w:pPr>
+      <w:r>
+        <w:rPr>
+          <w:lang w:val="en-CA"/>
+        </w:rPr>
+        <w:t xml:space="preserve">This cannot be customized directly, but is called automatically after your </w:t>
+      </w:r>
+      <w:proofErr w:type="gramStart"/>
+      <w:r>
+        <w:rPr>
+          <w:lang w:val="en-CA"/>
+        </w:rPr>
+        <w:t>Post(</w:t>
+      </w:r>
+      <w:proofErr w:type="gramEnd"/>
+      <w:r>
+        <w:rPr>
+          <w:lang w:val="en-CA"/>
+        </w:rPr>
+        <w:t xml:space="preserve">) method completes. It writes </w:t>
+      </w:r>
+      <w:r>
+        <w:rPr>
+          <w:lang w:val="en-CA"/>
+        </w:rPr>
+        <w:t>each</w:t>
+      </w:r>
+      <w:r>
+        <w:rPr>
+          <w:lang w:val="en-CA"/>
+        </w:rPr>
+        <w:t xml:space="preserve"> trial</w:t>
+      </w:r>
+      <w:r>
+        <w:rPr>
+          <w:lang w:val="en-CA"/>
+        </w:rPr>
+        <w:t>’s</w:t>
+      </w:r>
+      <w:r>
+        <w:rPr>
+          <w:lang w:val="en-CA"/>
+        </w:rPr>
+        <w:t xml:space="preserve"> </w:t>
+      </w:r>
+      <w:r>
+        <w:rPr>
+          <w:lang w:val="en-CA"/>
+        </w:rPr>
+        <w:t>data</w:t>
+      </w:r>
+      <w:r>
+        <w:rPr>
+          <w:lang w:val="en-CA"/>
+        </w:rPr>
+        <w:t xml:space="preserve"> to a </w:t>
+      </w:r>
+      <w:r>
+        <w:rPr>
+          <w:lang w:val="en-CA"/>
+        </w:rPr>
+        <w:t xml:space="preserve">csv </w:t>
+      </w:r>
+      <w:r>
+        <w:rPr>
+          <w:lang w:val="en-CA"/>
+        </w:rPr>
+        <w:t>file.</w:t>
+      </w:r>
+    </w:p>
+    <w:p>
+      <w:pPr>
+        <w:rPr>
+          <w:lang w:val="en-CA"/>
+        </w:rPr>
+      </w:pPr>
+      <w:r>
+        <w:rPr>
+          <w:lang w:val="en-CA"/>
+        </w:rPr>
+        <w:tab/>
+      </w:r>
+    </w:p>
+    <w:p>
+      <w:pPr>
+        <w:rPr>
+          <w:lang w:val="en-CA"/>
+        </w:rPr>
+      </w:pPr>
+    </w:p>
+    <w:p>
+      <w:pPr>
+        <w:rPr>
+          <w:rFonts w:ascii="Consolas" w:hAnsi="Consolas" w:cs="Consolas"/>
+          <w:color w:val="000000"/>
+          <w:sz w:val="19"/>
+          <w:szCs w:val="19"/>
+          <w:lang w:val="en-CA"/>
+        </w:rPr>
+      </w:pPr>
+    </w:p>
     <w:p/>
     <w:p/>
     <w:p/>
@@ -4440,6 +7840,119 @@
 <file path=word/numbering.xml><?xml version="1.0" encoding="utf-8"?>
 <w:numbering xmlns:wpc="http://schemas.microsoft.com/office/word/2010/wordprocessingCanvas" xmlns:cx="http://schemas.microsoft.com/office/drawing/2014/chartex" xmlns:cx1="http://schemas.microsoft.com/office/drawing/2015/9/8/chartex" xmlns:cx2="http://schemas.microsoft.com/office/drawing/2015/10/21/chartex" xmlns:cx3="http://schemas.microsoft.com/office/drawing/2016/5/9/chartex" xmlns:cx4="http://schemas.microsoft.com/office/drawing/2016/5/10/chartex" xmlns:cx5="http://schemas.microsoft.com/office/drawing/2016/5/11/chartex" xmlns:cx6="http://schemas.microsoft.com/office/drawing/2016/5/12/chartex" xmlns:cx7="http://schemas.microsoft.com/office/drawing/2016/5/13/chartex" xmlns:cx8="http://schemas.microsoft.com/office/drawing/2016/5/14/chartex" xmlns:mc="http://schemas.openxmlformats.org/markup-compatibility/2006" xmlns:aink="http://schemas.microsoft.com/office/drawing/2016/ink" xmlns:am3d="http://schemas.microsoft.com/office/drawing/2017/model3d" xmlns:o="urn:schemas-microsoft-com:office:office" xmlns:r="http://schemas.openxmlformats.org/officeDocument/2006/relationships" xmlns:m="http://schemas.openxmlformats.org/officeDocument/2006/math" xmlns:v="urn:schemas-microsoft-com:vml" xmlns:wp14="http://schemas.microsoft.com/office/word/2010/wordprocessingDrawing" xmlns:wp="http://schemas.openxmlformats.org/drawingml/2006/wordprocessingDrawing" xmlns:w10="urn:schemas-microsoft-com:office:word" xmlns:w="http://schemas.openxmlformats.org/wordprocessingml/2006/main" xmlns:w14="http://schemas.microsoft.com/office/word/2010/wordml" xmlns:w15="http://schemas.microsoft.com/office/word/2012/wordml" xmlns:w16cid="http://schemas.microsoft.com/office/word/2016/wordml/cid" xmlns:w16se="http://schemas.microsoft.com/office/word/2015/wordml/symex" xmlns:wpg="http://schemas.microsoft.com/office/word/2010/wordprocessingGroup" xmlns:wpi="http://schemas.microsoft.com/office/word/2010/wordprocessingInk" xmlns:wne="http://schemas.microsoft.com/office/word/2006/wordml" xmlns:wps="http://schemas.microsoft.com/office/word/2010/wordprocessingShape" mc:Ignorable="w14 w15 w16se w16cid wp14">
   <w:abstractNum w:abstractNumId="0" w15:restartNumberingAfterBreak="0">
+    <w:nsid w:val="00671425"/>
+    <w:multiLevelType w:val="hybridMultilevel"/>
+    <w:tmpl w:val="1CA89F40"/>
+    <w:lvl w:ilvl="0" w:tplc="10090001">
+      <w:start w:val="1"/>
+      <w:numFmt w:val="bullet"/>
+      <w:lvlText w:val=""/>
+      <w:lvlJc w:val="left"/>
+      <w:pPr>
+        <w:ind w:left="720" w:hanging="360"/>
+      </w:pPr>
+      <w:rPr>
+        <w:rFonts w:ascii="Symbol" w:hAnsi="Symbol" w:hint="default"/>
+      </w:rPr>
+    </w:lvl>
+    <w:lvl w:ilvl="1" w:tplc="10090003">
+      <w:start w:val="1"/>
+      <w:numFmt w:val="bullet"/>
+      <w:lvlText w:val="o"/>
+      <w:lvlJc w:val="left"/>
+      <w:pPr>
+        <w:ind w:left="1440" w:hanging="360"/>
+      </w:pPr>
+      <w:rPr>
+        <w:rFonts w:ascii="Courier New" w:hAnsi="Courier New" w:cs="Courier New" w:hint="default"/>
+      </w:rPr>
+    </w:lvl>
+    <w:lvl w:ilvl="2" w:tplc="10090005" w:tentative="1">
+      <w:start w:val="1"/>
+      <w:numFmt w:val="bullet"/>
+      <w:lvlText w:val=""/>
+      <w:lvlJc w:val="left"/>
+      <w:pPr>
+        <w:ind w:left="2160" w:hanging="360"/>
+      </w:pPr>
+      <w:rPr>
+        <w:rFonts w:ascii="Wingdings" w:hAnsi="Wingdings" w:hint="default"/>
+      </w:rPr>
+    </w:lvl>
+    <w:lvl w:ilvl="3" w:tplc="10090001" w:tentative="1">
+      <w:start w:val="1"/>
+      <w:numFmt w:val="bullet"/>
+      <w:lvlText w:val=""/>
+      <w:lvlJc w:val="left"/>
+      <w:pPr>
+        <w:ind w:left="2880" w:hanging="360"/>
+      </w:pPr>
+      <w:rPr>
+        <w:rFonts w:ascii="Symbol" w:hAnsi="Symbol" w:hint="default"/>
+      </w:rPr>
+    </w:lvl>
+    <w:lvl w:ilvl="4" w:tplc="10090003" w:tentative="1">
+      <w:start w:val="1"/>
+      <w:numFmt w:val="bullet"/>
+      <w:lvlText w:val="o"/>
+      <w:lvlJc w:val="left"/>
+      <w:pPr>
+        <w:ind w:left="3600" w:hanging="360"/>
+      </w:pPr>
+      <w:rPr>
+        <w:rFonts w:ascii="Courier New" w:hAnsi="Courier New" w:cs="Courier New" w:hint="default"/>
+      </w:rPr>
+    </w:lvl>
+    <w:lvl w:ilvl="5" w:tplc="10090005" w:tentative="1">
+      <w:start w:val="1"/>
+      <w:numFmt w:val="bullet"/>
+      <w:lvlText w:val=""/>
+      <w:lvlJc w:val="left"/>
+      <w:pPr>
+        <w:ind w:left="4320" w:hanging="360"/>
+      </w:pPr>
+      <w:rPr>
+        <w:rFonts w:ascii="Wingdings" w:hAnsi="Wingdings" w:hint="default"/>
+      </w:rPr>
+    </w:lvl>
+    <w:lvl w:ilvl="6" w:tplc="10090001" w:tentative="1">
+      <w:start w:val="1"/>
+      <w:numFmt w:val="bullet"/>
+      <w:lvlText w:val=""/>
+      <w:lvlJc w:val="left"/>
+      <w:pPr>
+        <w:ind w:left="5040" w:hanging="360"/>
+      </w:pPr>
+      <w:rPr>
+        <w:rFonts w:ascii="Symbol" w:hAnsi="Symbol" w:hint="default"/>
+      </w:rPr>
+    </w:lvl>
+    <w:lvl w:ilvl="7" w:tplc="10090003" w:tentative="1">
+      <w:start w:val="1"/>
+      <w:numFmt w:val="bullet"/>
+      <w:lvlText w:val="o"/>
+      <w:lvlJc w:val="left"/>
+      <w:pPr>
+        <w:ind w:left="5760" w:hanging="360"/>
+      </w:pPr>
+      <w:rPr>
+        <w:rFonts w:ascii="Courier New" w:hAnsi="Courier New" w:cs="Courier New" w:hint="default"/>
+      </w:rPr>
+    </w:lvl>
+    <w:lvl w:ilvl="8" w:tplc="10090005" w:tentative="1">
+      <w:start w:val="1"/>
+      <w:numFmt w:val="bullet"/>
+      <w:lvlText w:val=""/>
+      <w:lvlJc w:val="left"/>
+      <w:pPr>
+        <w:ind w:left="6480" w:hanging="360"/>
+      </w:pPr>
+      <w:rPr>
+        <w:rFonts w:ascii="Wingdings" w:hAnsi="Wingdings" w:hint="default"/>
+      </w:rPr>
+    </w:lvl>
+  </w:abstractNum>
+  <w:abstractNum w:abstractNumId="1" w15:restartNumberingAfterBreak="0">
     <w:nsid w:val="5FCA06B5"/>
     <w:multiLevelType w:val="hybridMultilevel"/>
     <w:tmpl w:val="ED2A0DD6"/>
@@ -4553,6 +8066,9 @@
     </w:lvl>
   </w:abstractNum>
   <w:num w:numId="1">
+    <w:abstractNumId w:val="1"/>
+  </w:num>
+  <w:num w:numId="2">
     <w:abstractNumId w:val="0"/>
   </w:num>
 </w:numbering>
@@ -5238,6 +8754,41 @@
     <w:pPr>
       <w:ind w:left="720"/>
       <w:contextualSpacing/>
+    </w:pPr>
+  </w:style>
+  <w:style w:type="paragraph" w:styleId="NoSpacing">
+    <w:name w:val="No Spacing"/>
+    <w:uiPriority w:val="1"/>
+    <w:qFormat/>
+    <w:rsid w:val="003A70DD"/>
+    <w:pPr>
+      <w:spacing w:after="0" w:line="240" w:lineRule="auto"/>
+    </w:pPr>
+  </w:style>
+  <w:style w:type="paragraph" w:styleId="TOC2">
+    <w:name w:val="toc 2"/>
+    <w:basedOn w:val="Normal"/>
+    <w:next w:val="Normal"/>
+    <w:autoRedefine/>
+    <w:uiPriority w:val="39"/>
+    <w:unhideWhenUsed/>
+    <w:rsid w:val="00EF66D3"/>
+    <w:pPr>
+      <w:spacing w:after="100"/>
+      <w:ind w:left="220"/>
+    </w:pPr>
+  </w:style>
+  <w:style w:type="paragraph" w:styleId="TOC3">
+    <w:name w:val="toc 3"/>
+    <w:basedOn w:val="Normal"/>
+    <w:next w:val="Normal"/>
+    <w:autoRedefine/>
+    <w:uiPriority w:val="39"/>
+    <w:unhideWhenUsed/>
+    <w:rsid w:val="00EF66D3"/>
+    <w:pPr>
+      <w:spacing w:after="100"/>
+      <w:ind w:left="440"/>
     </w:pPr>
   </w:style>
 </w:styles>
@@ -9112,7 +12663,7 @@
 </file>
 
 <file path=customXml/itemProps1.xml><?xml version="1.0" encoding="utf-8"?>
-<ds:datastoreItem xmlns:ds="http://schemas.openxmlformats.org/officeDocument/2006/customXml" ds:itemID="{2463CC7E-4F1A-445A-9E86-ABAB17429E77}">
+<ds:datastoreItem xmlns:ds="http://schemas.openxmlformats.org/officeDocument/2006/customXml" ds:itemID="{57B5186E-EF45-4985-A846-F86725ECBFE2}">
   <ds:schemaRefs>
     <ds:schemaRef ds:uri="http://schemas.openxmlformats.org/officeDocument/2006/bibliography"/>
   </ds:schemaRefs>

</xml_diff>

<commit_message>
changed experiment controls and updated docs
</commit_message>
<xml_diff>
--- a/Documentation/Documentation for the BML Experiment Toolkit.docx
+++ b/Documentation/Documentation for the BML Experiment Toolkit.docx
@@ -2103,6 +2103,18 @@
         </w:numPr>
       </w:pPr>
       <w:r>
+        <w:t>Compatible with SteamVR (although works fine without VR)</w:t>
+      </w:r>
+    </w:p>
+    <w:p>
+      <w:pPr>
+        <w:pStyle w:val="ListParagraph"/>
+        <w:numPr>
+          <w:ilvl w:val="0"/>
+          <w:numId w:val="28"/>
+        </w:numPr>
+      </w:pPr>
+      <w:r>
         <w:t>Suggested tools:</w:t>
       </w:r>
     </w:p>
@@ -2184,6 +2196,7 @@
       </w:pPr>
       <w:proofErr w:type="spellStart"/>
       <w:r>
+        <w:lastRenderedPageBreak/>
         <w:t>Resharper</w:t>
       </w:r>
       <w:proofErr w:type="spellEnd"/>
@@ -2356,6 +2369,7 @@
       <w:r>
         <w:rPr>
           <w:rFonts w:cstheme="minorHAnsi"/>
+          <w:noProof/>
           <w:szCs w:val="24"/>
         </w:rPr>
         <w:drawing>
@@ -2480,15 +2494,8 @@
           <w:rFonts w:cstheme="minorHAnsi"/>
           <w:szCs w:val="24"/>
         </w:rPr>
-        <w:t xml:space="preserve">The main requirement for setting up an experiment is defining what occurs during a trial. A trial script has access to each of the variables you defined in the config file, so you can set up objects </w:t>
-      </w:r>
-      <w:r>
-        <w:rPr>
-          <w:rFonts w:cstheme="minorHAnsi"/>
-          <w:szCs w:val="24"/>
-        </w:rPr>
         <w:lastRenderedPageBreak/>
-        <w:t xml:space="preserve">in your scene using values from the independent </w:t>
+        <w:t xml:space="preserve">The main requirement for setting up an experiment is defining what occurs during a trial. A trial script has access to each of the variables you defined in the config file, so you can set up objects in your scene using values from the independent </w:t>
       </w:r>
       <w:r>
         <w:rPr>
@@ -3050,27 +3057,86 @@
     <w:p>
       <w:pPr>
         <w:pStyle w:val="Heading1"/>
+      </w:pPr>
+      <w:bookmarkStart w:id="4" w:name="_Toc2241372"/>
+      <w:r>
+        <w:t xml:space="preserve">Creating a new Experiment </w:t>
+      </w:r>
+    </w:p>
+    <w:p>
+      <w:r>
+        <w:t xml:space="preserve">Creating a new experiment is best </w:t>
+      </w:r>
+      <w:r>
+        <w:t>done in a new project.</w:t>
+      </w:r>
+    </w:p>
+    <w:p>
+      <w:pPr>
+        <w:pStyle w:val="ListParagraph"/>
         <w:numPr>
           <w:ilvl w:val="0"/>
-          <w:numId w:val="34"/>
+          <w:numId w:val="35"/>
         </w:numPr>
       </w:pPr>
-      <w:bookmarkStart w:id="4" w:name="_Toc2241372"/>
-      <w:r>
-        <w:t xml:space="preserve">Creating a new Experiment </w:t>
-      </w:r>
-      <w:bookmarkStart w:id="5" w:name="_GoBack"/>
-      <w:bookmarkEnd w:id="5"/>
-    </w:p>
-    <w:p>
-      <w:pPr>
-        <w:pStyle w:val="Heading1"/>
+      <w:r>
+        <w:t>Some settings are required:</w:t>
+      </w:r>
+    </w:p>
+    <w:p>
+      <w:pPr>
+        <w:pStyle w:val="ListParagraph"/>
+        <w:numPr>
+          <w:ilvl w:val="1"/>
+          <w:numId w:val="35"/>
+        </w:numPr>
+      </w:pPr>
+      <w:r>
+        <w:t>API compatibility level to .NET 4.0</w:t>
+      </w:r>
+    </w:p>
+    <w:p>
+      <w:pPr>
+        <w:pStyle w:val="ListParagraph"/>
+        <w:numPr>
+          <w:ilvl w:val="1"/>
+          <w:numId w:val="35"/>
+        </w:numPr>
+      </w:pPr>
+      <w:r>
+        <w:t>Scripting Runtime Version .Net 4.x Equivalent</w:t>
+      </w:r>
+    </w:p>
+    <w:p>
+      <w:pPr>
+        <w:pStyle w:val="ListParagraph"/>
         <w:numPr>
           <w:ilvl w:val="0"/>
-          <w:numId w:val="34"/>
+          <w:numId w:val="35"/>
         </w:numPr>
       </w:pPr>
       <w:r>
+        <w:t xml:space="preserve">Import the latest release of the </w:t>
+      </w:r>
+      <w:proofErr w:type="gramStart"/>
+      <w:r>
+        <w:t>toolkit .</w:t>
+      </w:r>
+      <w:proofErr w:type="spellStart"/>
+      <w:r>
+        <w:t>unitypackage</w:t>
+      </w:r>
+      <w:proofErr w:type="spellEnd"/>
+      <w:proofErr w:type="gramEnd"/>
+      <w:r>
+        <w:t>.</w:t>
+      </w:r>
+    </w:p>
+    <w:p>
+      <w:pPr>
+        <w:pStyle w:val="Heading1"/>
+      </w:pPr>
+      <w:r>
         <w:t xml:space="preserve">Configuring </w:t>
       </w:r>
       <w:r>
@@ -3093,7 +3159,64 @@
           <w:rFonts w:cstheme="minorHAnsi"/>
           <w:szCs w:val="24"/>
         </w:rPr>
-        <w:t>To set up your experimental design you need to define your variables. Create a new Config file from the BML menu. It will appear in your project’s Assets folder.</w:t>
+        <w:t>To set up your experimental design you need to define your variables. Create a new</w:t>
+      </w:r>
+      <w:r>
+        <w:rPr>
+          <w:rFonts w:cstheme="minorHAnsi"/>
+          <w:szCs w:val="24"/>
+        </w:rPr>
+        <w:t xml:space="preserve"> </w:t>
+      </w:r>
+      <w:r>
+        <w:rPr>
+          <w:rFonts w:cstheme="minorHAnsi"/>
+          <w:szCs w:val="24"/>
+        </w:rPr>
+        <w:t xml:space="preserve">Config file from the </w:t>
+      </w:r>
+      <w:r>
+        <w:rPr>
+          <w:rFonts w:cstheme="minorHAnsi"/>
+          <w:szCs w:val="24"/>
+        </w:rPr>
+        <w:t>create asset /</w:t>
+      </w:r>
+      <w:r>
+        <w:rPr>
+          <w:rFonts w:cstheme="minorHAnsi"/>
+          <w:szCs w:val="24"/>
+        </w:rPr>
+        <w:t>BML</w:t>
+      </w:r>
+      <w:r>
+        <w:rPr>
+          <w:rFonts w:cstheme="minorHAnsi"/>
+          <w:szCs w:val="24"/>
+        </w:rPr>
+        <w:t xml:space="preserve"> Asset</w:t>
+      </w:r>
+      <w:r>
+        <w:rPr>
+          <w:rFonts w:cstheme="minorHAnsi"/>
+          <w:szCs w:val="24"/>
+        </w:rPr>
+        <w:t xml:space="preserve"> menu. It will appear in your project’s Assets folder.</w:t>
+      </w:r>
+      <w:r>
+        <w:rPr>
+          <w:rFonts w:cstheme="minorHAnsi"/>
+          <w:szCs w:val="24"/>
+        </w:rPr>
+        <w:t xml:space="preserve"> You can </w:t>
+      </w:r>
+      <w:r>
+        <w:rPr>
+          <w:rFonts w:cstheme="minorHAnsi"/>
+          <w:szCs w:val="24"/>
+        </w:rPr>
+        <w:lastRenderedPageBreak/>
+        <w:t>also access this menu by right-clicking on a folder in your project and navigate to Create/BML Assets.</w:t>
       </w:r>
     </w:p>
     <w:p>
@@ -3110,11 +3233,10 @@
           <w:noProof/>
           <w:szCs w:val="24"/>
         </w:rPr>
-        <w:lastRenderedPageBreak/>
         <w:drawing>
-          <wp:inline distT="0" distB="0" distL="0" distR="0" wp14:anchorId="4606B4B0" wp14:editId="0A4EA426">
-            <wp:extent cx="5943600" cy="8014970"/>
-            <wp:effectExtent l="0" t="0" r="0" b="5080"/>
+          <wp:inline distT="0" distB="0" distL="0" distR="0" wp14:anchorId="4606B4B0" wp14:editId="17EA002F">
+            <wp:extent cx="5445867" cy="7343775"/>
+            <wp:effectExtent l="0" t="0" r="2540" b="0"/>
             <wp:docPr id="1" name="Picture 1"/>
             <wp:cNvGraphicFramePr>
               <a:graphicFrameLocks xmlns:a="http://schemas.openxmlformats.org/drawingml/2006/main" noChangeAspect="1"/>
@@ -3135,7 +3257,7 @@
                   <pic:spPr>
                     <a:xfrm>
                       <a:off x="0" y="0"/>
-                      <a:ext cx="5943600" cy="8014970"/>
+                      <a:ext cx="5462090" cy="7365652"/>
                     </a:xfrm>
                     <a:prstGeom prst="rect">
                       <a:avLst/>
@@ -3163,7 +3285,6 @@
           <w:sz w:val="24"/>
           <w:szCs w:val="24"/>
         </w:rPr>
-        <w:lastRenderedPageBreak/>
         <w:t xml:space="preserve">Figure </w:t>
       </w:r>
       <w:r>
@@ -3344,7 +3465,7 @@
           <w:szCs w:val="24"/>
         </w:rPr>
       </w:pPr>
-      <w:bookmarkStart w:id="6" w:name="_Toc2241373"/>
+      <w:bookmarkStart w:id="5" w:name="_Toc2241373"/>
       <w:r>
         <w:rPr>
           <w:rFonts w:asciiTheme="minorHAnsi" w:hAnsiTheme="minorHAnsi" w:cstheme="minorHAnsi"/>
@@ -3353,7 +3474,7 @@
         </w:rPr>
         <w:t>Variable options</w:t>
       </w:r>
-      <w:bookmarkEnd w:id="6"/>
+      <w:bookmarkEnd w:id="5"/>
     </w:p>
     <w:p>
       <w:pPr>
@@ -3599,7 +3720,7 @@
           <w:rFonts w:asciiTheme="minorHAnsi" w:hAnsiTheme="minorHAnsi" w:cstheme="minorHAnsi"/>
         </w:rPr>
       </w:pPr>
-      <w:bookmarkStart w:id="7" w:name="_Toc2241374"/>
+      <w:bookmarkStart w:id="6" w:name="_Toc2241374"/>
       <w:r>
         <w:rPr>
           <w:rFonts w:asciiTheme="minorHAnsi" w:hAnsiTheme="minorHAnsi" w:cstheme="minorHAnsi"/>
@@ -3619,7 +3740,7 @@
         </w:rPr>
         <w:t>:</w:t>
       </w:r>
-      <w:bookmarkEnd w:id="7"/>
+      <w:bookmarkEnd w:id="6"/>
     </w:p>
     <w:p>
       <w:pPr>
@@ -6351,7 +6472,7 @@
           <w:rFonts w:asciiTheme="minorHAnsi" w:hAnsiTheme="minorHAnsi" w:cstheme="minorHAnsi"/>
         </w:rPr>
       </w:pPr>
-      <w:bookmarkStart w:id="8" w:name="_Toc2241375"/>
+      <w:bookmarkStart w:id="7" w:name="_Toc2241375"/>
       <w:r>
         <w:rPr>
           <w:rFonts w:asciiTheme="minorHAnsi" w:hAnsiTheme="minorHAnsi" w:cstheme="minorHAnsi"/>
@@ -6364,57 +6485,177 @@
         </w:rPr>
         <w:t>:</w:t>
       </w:r>
+      <w:bookmarkEnd w:id="7"/>
+    </w:p>
+    <w:p>
+      <w:pPr>
+        <w:pStyle w:val="Heading4"/>
+        <w:rPr>
+          <w:rFonts w:asciiTheme="minorHAnsi" w:hAnsiTheme="minorHAnsi" w:cstheme="minorHAnsi"/>
+          <w:szCs w:val="24"/>
+        </w:rPr>
+      </w:pPr>
+      <w:r>
+        <w:rPr>
+          <w:rFonts w:asciiTheme="minorHAnsi" w:hAnsiTheme="minorHAnsi" w:cstheme="minorHAnsi"/>
+          <w:szCs w:val="24"/>
+        </w:rPr>
+        <w:t>Default value</w:t>
+      </w:r>
+    </w:p>
+    <w:p>
+      <w:pPr>
+        <w:rPr>
+          <w:rFonts w:cstheme="minorHAnsi"/>
+          <w:szCs w:val="24"/>
+        </w:rPr>
+      </w:pPr>
+      <w:r>
+        <w:rPr>
+          <w:rFonts w:cstheme="minorHAnsi"/>
+          <w:szCs w:val="24"/>
+        </w:rPr>
+        <w:t>This is the value given to your dependent variables in case there is no response given, or the variable is not updated in your trial. This can be left blank if desired.</w:t>
+      </w:r>
+    </w:p>
+    <w:p>
+      <w:pPr>
+        <w:pStyle w:val="Heading2"/>
+      </w:pPr>
+    </w:p>
+    <w:p>
+      <w:pPr>
+        <w:pStyle w:val="Heading1"/>
+      </w:pPr>
+      <w:r>
+        <w:t>Starting, Controlling, and Monitoring an Experiment</w:t>
+      </w:r>
+    </w:p>
+    <w:p>
+      <w:pPr>
+        <w:pStyle w:val="Heading2"/>
+      </w:pPr>
+      <w:r>
+        <w:t>Experiment Runner window</w:t>
+      </w:r>
+    </w:p>
+    <w:p>
+      <w:r>
+        <w:t>Once the experiment’s variables have been configured, the experiment can be run from the Experiment Runner Window. You can open this window from the BML menu. This window can be docked and moved around just like any other editor window.</w:t>
+      </w:r>
+    </w:p>
+    <w:p>
+      <w:r>
+        <w:t xml:space="preserve">This is the main display and control for the toolkit. Once play mode is started, you will control and monitor the experiment from here. The window interfaces with a Custom </w:t>
+      </w:r>
+      <w:proofErr w:type="spellStart"/>
+      <w:r>
+        <w:t>ExperimentRunner</w:t>
+      </w:r>
+      <w:proofErr w:type="spellEnd"/>
+      <w:r>
+        <w:t xml:space="preserve"> class that you define (see below), to notify the unity scene to set up and begin the experiment. </w:t>
+      </w:r>
+    </w:p>
+    <w:p>
+      <w:r>
+        <w:t xml:space="preserve">Press play in the unity editor. The unity scene will begin, but the experiment will not yet run. It will prompt you for relevant </w:t>
+      </w:r>
+      <w:r>
+        <w:t>settings</w:t>
+      </w:r>
+      <w:r>
+        <w:t xml:space="preserve">, including picking which block order to use. </w:t>
+      </w:r>
+    </w:p>
+    <w:p>
+      <w:r>
+        <w:t xml:space="preserve">When all required settings have been selected, the Experiment controls will </w:t>
+      </w:r>
+      <w:r>
+        <w:t>be displayed</w:t>
+      </w:r>
+      <w:r>
+        <w:t xml:space="preserve">, allowing you to begin the experiment. The experiment will show the trial structure of your experiment and track your progress through the experiment. </w:t>
+      </w:r>
+    </w:p>
+    <w:p>
+      <w:pPr>
+        <w:pStyle w:val="Heading2"/>
+      </w:pPr>
+      <w:bookmarkStart w:id="8" w:name="_Toc2241378"/>
+      <w:r>
+        <w:t>In-Trial Experimenter Controls</w:t>
+      </w:r>
       <w:bookmarkEnd w:id="8"/>
     </w:p>
     <w:p>
-      <w:pPr>
-        <w:pStyle w:val="Heading4"/>
-        <w:rPr>
-          <w:rFonts w:asciiTheme="minorHAnsi" w:hAnsiTheme="minorHAnsi" w:cstheme="minorHAnsi"/>
-          <w:szCs w:val="24"/>
-        </w:rPr>
-      </w:pPr>
-      <w:r>
-        <w:rPr>
-          <w:rFonts w:asciiTheme="minorHAnsi" w:hAnsiTheme="minorHAnsi" w:cstheme="minorHAnsi"/>
-          <w:szCs w:val="24"/>
-        </w:rPr>
-        <w:t>Default value</w:t>
-      </w:r>
-    </w:p>
-    <w:p>
-      <w:pPr>
-        <w:rPr>
-          <w:rFonts w:cstheme="minorHAnsi"/>
-          <w:szCs w:val="24"/>
-        </w:rPr>
-      </w:pPr>
-      <w:r>
-        <w:rPr>
-          <w:rFonts w:cstheme="minorHAnsi"/>
-          <w:szCs w:val="24"/>
-        </w:rPr>
-        <w:t>This is the value given to your dependent variables in case there is no response given, or the variable is not updated in your trial. This can be left blank if desired.</w:t>
-      </w:r>
-    </w:p>
-    <w:p>
-      <w:pPr>
-        <w:pStyle w:val="Heading2"/>
-      </w:pPr>
-    </w:p>
-    <w:p>
-      <w:pPr>
-        <w:pStyle w:val="Heading1"/>
-      </w:pPr>
-      <w:bookmarkStart w:id="9" w:name="_Toc2241379"/>
-      <w:r>
-        <w:t xml:space="preserve">Structure of an </w:t>
-      </w:r>
-      <w:r>
-        <w:t>experiment</w:t>
-      </w:r>
+      <w:r>
+        <w:t>During the experiment you can jump between trials by pressing the “go” button next to the trial in the Experiment Runner Window. Any incomplete trials will be revisited at the end of the block. It is not currently possible to jump between blocks. This might be useful if your participant says they made an error. Additional attempts on a trial will be recorded in the output in the “Attempts” column.</w:t>
+      </w:r>
+    </w:p>
+    <w:p>
+      <w:r>
+        <w:t xml:space="preserve">The experimenter can also skip between trials using the keyboard using the following </w:t>
+      </w:r>
+      <w:r>
+        <w:t xml:space="preserve">default </w:t>
+      </w:r>
+      <w:r>
+        <w:t>controls</w:t>
+      </w:r>
+      <w:r>
+        <w:t>:</w:t>
+      </w:r>
+    </w:p>
+    <w:p>
+      <w:pPr>
+        <w:pStyle w:val="ListParagraph"/>
+        <w:numPr>
+          <w:ilvl w:val="0"/>
+          <w:numId w:val="26"/>
+        </w:numPr>
+      </w:pPr>
+      <w:r>
+        <w:t>Left, Up Arrow keys: Go back one trial (current trial will be revisited at end of block)</w:t>
+      </w:r>
+      <w:bookmarkStart w:id="9" w:name="_GoBack"/>
       <w:bookmarkEnd w:id="9"/>
     </w:p>
+    <w:p>
+      <w:pPr>
+        <w:pStyle w:val="ListParagraph"/>
+        <w:numPr>
+          <w:ilvl w:val="0"/>
+          <w:numId w:val="26"/>
+        </w:numPr>
+      </w:pPr>
+      <w:r>
+        <w:lastRenderedPageBreak/>
+        <w:t>Right, Down Arrow keys: Go to next trial (current trial will be revisited at end of block)</w:t>
+      </w:r>
+    </w:p>
+    <w:p>
+      <w:pPr>
+        <w:pStyle w:val="ListParagraph"/>
+        <w:numPr>
+          <w:ilvl w:val="0"/>
+          <w:numId w:val="26"/>
+        </w:numPr>
+      </w:pPr>
+      <w:r>
+        <w:t>Delete: Skip trial completely (will NOT be revisited at end of block)</w:t>
+      </w:r>
+    </w:p>
+    <w:p>
+      <w:pPr>
+        <w:pStyle w:val="Heading3"/>
+      </w:pPr>
+      <w:r>
+        <w:t>Experiment Runner</w:t>
+      </w:r>
+    </w:p>
+    <w:p/>
     <w:p>
       <w:pPr>
         <w:pStyle w:val="Heading2"/>
@@ -7044,7 +7285,6 @@
           <w:rFonts w:cstheme="minorHAnsi"/>
           <w:szCs w:val="24"/>
         </w:rPr>
-        <w:lastRenderedPageBreak/>
         <w:t xml:space="preserve">The above code attached to a </w:t>
       </w:r>
       <w:proofErr w:type="spellStart"/>
@@ -7294,6 +7534,7 @@
           <w:szCs w:val="18"/>
           <w:bdr w:val="none" w:sz="0" w:space="0" w:color="auto" w:frame="1"/>
         </w:rPr>
+        <w:lastRenderedPageBreak/>
         <w:t>    </w:t>
       </w:r>
       <w:r>
@@ -8974,7 +9215,92 @@
           <w:rFonts w:cstheme="minorHAnsi"/>
           <w:szCs w:val="24"/>
         </w:rPr>
-        <w:t xml:space="preserve"> </w:t>
+        <w:t xml:space="preserve"> using a “yield return” statement</w:t>
+      </w:r>
+      <w:r>
+        <w:rPr>
+          <w:rFonts w:cstheme="minorHAnsi"/>
+          <w:szCs w:val="24"/>
+        </w:rPr>
+        <w:t xml:space="preserve">.  You can call normal methods inside coroutine functions, and everything else behaves as you would expect it to, with the added power of being able to </w:t>
+      </w:r>
+      <w:r>
+        <w:rPr>
+          <w:rFonts w:cstheme="minorHAnsi"/>
+          <w:szCs w:val="24"/>
+        </w:rPr>
+        <w:t>have behavior that occurs over many frames</w:t>
+      </w:r>
+      <w:r>
+        <w:rPr>
+          <w:rFonts w:cstheme="minorHAnsi"/>
+          <w:szCs w:val="24"/>
+        </w:rPr>
+        <w:t>.</w:t>
+      </w:r>
+    </w:p>
+    <w:p>
+      <w:pPr>
+        <w:rPr>
+          <w:rFonts w:cstheme="minorHAnsi"/>
+          <w:szCs w:val="24"/>
+        </w:rPr>
+      </w:pPr>
+      <w:r>
+        <w:rPr>
+          <w:rFonts w:cstheme="minorHAnsi"/>
+          <w:szCs w:val="24"/>
+        </w:rPr>
+        <w:t xml:space="preserve">In addition to </w:t>
+      </w:r>
+      <w:r>
+        <w:rPr>
+          <w:rFonts w:cstheme="minorHAnsi"/>
+          <w:szCs w:val="24"/>
+        </w:rPr>
+        <w:t xml:space="preserve">waiting for </w:t>
+      </w:r>
+      <w:r>
+        <w:rPr>
+          <w:rFonts w:cstheme="minorHAnsi"/>
+          <w:szCs w:val="24"/>
+        </w:rPr>
+        <w:t>a</w:t>
+      </w:r>
+      <w:r>
+        <w:rPr>
+          <w:rFonts w:cstheme="minorHAnsi"/>
+          <w:szCs w:val="24"/>
+        </w:rPr>
+        <w:t xml:space="preserve"> frame, you can have unity wait for a </w:t>
+      </w:r>
+      <w:r>
+        <w:rPr>
+          <w:rFonts w:cstheme="minorHAnsi"/>
+          <w:szCs w:val="24"/>
+        </w:rPr>
+        <w:t>specified</w:t>
+      </w:r>
+      <w:r>
+        <w:rPr>
+          <w:rFonts w:cstheme="minorHAnsi"/>
+          <w:szCs w:val="24"/>
+        </w:rPr>
+        <w:t xml:space="preserve"> amount of time before continuing. This is great for displaying instructions. Or </w:t>
+      </w:r>
+      <w:r>
+        <w:rPr>
+          <w:rFonts w:cstheme="minorHAnsi"/>
+          <w:szCs w:val="24"/>
+        </w:rPr>
+        <w:t xml:space="preserve">for </w:t>
+      </w:r>
+      <w:r>
+        <w:rPr>
+          <w:rFonts w:cstheme="minorHAnsi"/>
+          <w:szCs w:val="24"/>
+        </w:rPr>
+        <w:t xml:space="preserve">creating time delays in your code. You can have unity display some instructions to a participant, wait for a few seconds, then stop </w:t>
       </w:r>
       <w:r>
         <w:rPr>
@@ -8982,92 +9308,7 @@
           <w:szCs w:val="24"/>
         </w:rPr>
         <w:lastRenderedPageBreak/>
-        <w:t>using a “yield return” statement</w:t>
-      </w:r>
-      <w:r>
-        <w:rPr>
-          <w:rFonts w:cstheme="minorHAnsi"/>
-          <w:szCs w:val="24"/>
-        </w:rPr>
-        <w:t xml:space="preserve">.  You can call normal methods inside coroutine functions, and everything else behaves as you would expect it to, with the added power of being able to </w:t>
-      </w:r>
-      <w:r>
-        <w:rPr>
-          <w:rFonts w:cstheme="minorHAnsi"/>
-          <w:szCs w:val="24"/>
-        </w:rPr>
-        <w:t>have behavior that occurs over many frames</w:t>
-      </w:r>
-      <w:r>
-        <w:rPr>
-          <w:rFonts w:cstheme="minorHAnsi"/>
-          <w:szCs w:val="24"/>
-        </w:rPr>
-        <w:t>.</w:t>
-      </w:r>
-    </w:p>
-    <w:p>
-      <w:pPr>
-        <w:rPr>
-          <w:rFonts w:cstheme="minorHAnsi"/>
-          <w:szCs w:val="24"/>
-        </w:rPr>
-      </w:pPr>
-      <w:r>
-        <w:rPr>
-          <w:rFonts w:cstheme="minorHAnsi"/>
-          <w:szCs w:val="24"/>
-        </w:rPr>
-        <w:t xml:space="preserve">In addition to </w:t>
-      </w:r>
-      <w:r>
-        <w:rPr>
-          <w:rFonts w:cstheme="minorHAnsi"/>
-          <w:szCs w:val="24"/>
-        </w:rPr>
-        <w:t xml:space="preserve">waiting for </w:t>
-      </w:r>
-      <w:r>
-        <w:rPr>
-          <w:rFonts w:cstheme="minorHAnsi"/>
-          <w:szCs w:val="24"/>
-        </w:rPr>
-        <w:t>a</w:t>
-      </w:r>
-      <w:r>
-        <w:rPr>
-          <w:rFonts w:cstheme="minorHAnsi"/>
-          <w:szCs w:val="24"/>
-        </w:rPr>
-        <w:t xml:space="preserve"> frame, you can have unity wait for a </w:t>
-      </w:r>
-      <w:r>
-        <w:rPr>
-          <w:rFonts w:cstheme="minorHAnsi"/>
-          <w:szCs w:val="24"/>
-        </w:rPr>
-        <w:t>specified</w:t>
-      </w:r>
-      <w:r>
-        <w:rPr>
-          <w:rFonts w:cstheme="minorHAnsi"/>
-          <w:szCs w:val="24"/>
-        </w:rPr>
-        <w:t xml:space="preserve"> amount of time before continuing. This is great for displaying instructions. Or </w:t>
-      </w:r>
-      <w:r>
-        <w:rPr>
-          <w:rFonts w:cstheme="minorHAnsi"/>
-          <w:szCs w:val="24"/>
-        </w:rPr>
-        <w:t xml:space="preserve">for </w:t>
-      </w:r>
-      <w:r>
-        <w:rPr>
-          <w:rFonts w:cstheme="minorHAnsi"/>
-          <w:szCs w:val="24"/>
-        </w:rPr>
-        <w:t>creating time delays in your code. You can have unity display some instructions to a participant, wait for a few seconds, then stop displaying the instructions. Below is an example of displaying instructions at the start of your program for 5 seconds.</w:t>
+        <w:t>displaying the instructions. Below is an example of displaying instructions at the start of your program for 5 seconds.</w:t>
       </w:r>
     </w:p>
     <w:p>
@@ -10632,7 +10873,6 @@
           <w:szCs w:val="18"/>
           <w:bdr w:val="none" w:sz="0" w:space="0" w:color="auto" w:frame="1"/>
         </w:rPr>
-        <w:lastRenderedPageBreak/>
         <w:t>}  </w:t>
       </w:r>
     </w:p>
@@ -10797,6 +11037,7 @@
           <w:szCs w:val="18"/>
           <w:bdr w:val="none" w:sz="0" w:space="0" w:color="auto" w:frame="1"/>
         </w:rPr>
+        <w:lastRenderedPageBreak/>
         <w:t>public</w:t>
       </w:r>
       <w:r>
@@ -11783,7 +12024,6 @@
           <w:szCs w:val="24"/>
           <w:lang w:val="en-CA"/>
         </w:rPr>
-        <w:lastRenderedPageBreak/>
         <w:t xml:space="preserve">now, each block will move </w:t>
       </w:r>
       <w:proofErr w:type="spellStart"/>
@@ -11923,6 +12163,7 @@
           <w:szCs w:val="24"/>
           <w:lang w:val="en-CA"/>
         </w:rPr>
+        <w:lastRenderedPageBreak/>
         <w:t xml:space="preserve">In your </w:t>
       </w:r>
       <w:proofErr w:type="gramStart"/>
@@ -12958,7 +13199,6 @@
           <w:szCs w:val="24"/>
           <w:lang w:val="en-CA"/>
         </w:rPr>
-        <w:lastRenderedPageBreak/>
         <w:t>N</w:t>
       </w:r>
       <w:r>
@@ -13122,6 +13362,7 @@
           <w:szCs w:val="24"/>
           <w:lang w:val="en-CA"/>
         </w:rPr>
+        <w:lastRenderedPageBreak/>
         <w:t xml:space="preserve">Note: </w:t>
       </w:r>
       <w:r>
@@ -14146,15 +14387,7 @@
           <w:rFonts w:cstheme="minorHAnsi"/>
           <w:szCs w:val="24"/>
         </w:rPr>
-        <w:t xml:space="preserve">. Now, inside this script you can add any public fields that need to be used as </w:t>
-      </w:r>
-      <w:r>
-        <w:rPr>
-          <w:rFonts w:cstheme="minorHAnsi"/>
-          <w:szCs w:val="24"/>
-        </w:rPr>
-        <w:lastRenderedPageBreak/>
-        <w:t xml:space="preserve">options in your experiment. For example, you could add a float to set the speed of something that moves in your </w:t>
+        <w:t xml:space="preserve">. Now, inside this script you can add any public fields that need to be used as options in your experiment. For example, you could add a float to set the speed of something that moves in your </w:t>
       </w:r>
       <w:proofErr w:type="gramStart"/>
       <w:r>
@@ -14327,6 +14560,7 @@
           <w:rFonts w:cstheme="minorHAnsi"/>
           <w:szCs w:val="24"/>
         </w:rPr>
+        <w:lastRenderedPageBreak/>
         <w:t>Then, in your custom Trial script you can load this using the following</w:t>
       </w:r>
     </w:p>
@@ -14552,118 +14786,16 @@
         </w:rPr>
         <w:t>You can extend your custom options class as much as you want to add as much functionality to your trials as you need.</w:t>
       </w:r>
+      <w:bookmarkStart w:id="18" w:name="_Toc2241386"/>
     </w:p>
     <w:p>
       <w:pPr>
         <w:pStyle w:val="Heading1"/>
       </w:pPr>
-      <w:bookmarkStart w:id="18" w:name="_Toc2241376"/>
-      <w:bookmarkStart w:id="19" w:name="_Toc2241386"/>
-      <w:r>
-        <w:t>Controlling an experiment</w:t>
+      <w:r>
+        <w:t>Debug Mode</w:t>
       </w:r>
       <w:bookmarkEnd w:id="18"/>
-    </w:p>
-    <w:p>
-      <w:pPr>
-        <w:pStyle w:val="Heading2"/>
-      </w:pPr>
-      <w:bookmarkStart w:id="20" w:name="_Toc2241377"/>
-      <w:r>
-        <w:t>The Experiment Runner Window</w:t>
-      </w:r>
-      <w:bookmarkEnd w:id="20"/>
-    </w:p>
-    <w:p>
-      <w:r>
-        <w:t>Once the experiment’s variables have been configured, the experiment can be run from the Experiment Runner Window. You can open this window from the BML menu. This window can be docked and moved around just like any other editor window.</w:t>
-      </w:r>
-    </w:p>
-    <w:p>
-      <w:r>
-        <w:t xml:space="preserve">Once the window is open, there will be an error explaining that it can only display when Unity is in play mode. </w:t>
-      </w:r>
-    </w:p>
-    <w:p>
-      <w:r>
-        <w:t xml:space="preserve">Press play in the unity editor. The unity scene will begin, but the experiment will not yet run. It will prompt you for settings relevant to the session, including picking which block order to use. </w:t>
-      </w:r>
-    </w:p>
-    <w:p>
-      <w:r>
-        <w:t xml:space="preserve">When all required settings have been selected, the Experiment controls will show, allowing you to begin the experiment. The experiment will show the trial structure of your experiment and track your progress through the experiment. </w:t>
-      </w:r>
-    </w:p>
-    <w:p>
-      <w:pPr>
-        <w:pStyle w:val="Heading2"/>
-      </w:pPr>
-      <w:bookmarkStart w:id="21" w:name="_Toc2241378"/>
-      <w:r>
-        <w:t>In-Trial Experimenter Controls</w:t>
-      </w:r>
-      <w:bookmarkEnd w:id="21"/>
-    </w:p>
-    <w:p>
-      <w:r>
-        <w:t>During the experiment you can jump between trials by pressing the “go” button next to the trial in the Experiment Runner Window. Any incomplete trials will be revisited at the end of the block. It is not currently possible to jump between blocks. This might be useful if your participant says they made an error. Additional attempts on a trial will be recorded in the output in the “Attempts” column.</w:t>
-      </w:r>
-    </w:p>
-    <w:p>
-      <w:r>
-        <w:lastRenderedPageBreak/>
-        <w:t>The experimenter can also skip between trials using the keyboard using the following controls</w:t>
-      </w:r>
-    </w:p>
-    <w:p>
-      <w:pPr>
-        <w:pStyle w:val="ListParagraph"/>
-        <w:numPr>
-          <w:ilvl w:val="0"/>
-          <w:numId w:val="26"/>
-        </w:numPr>
-      </w:pPr>
-      <w:r>
-        <w:t>Left, Up Arrow keys: Go back one trial (current trial will be revisited at end of block)</w:t>
-      </w:r>
-    </w:p>
-    <w:p>
-      <w:pPr>
-        <w:pStyle w:val="ListParagraph"/>
-        <w:numPr>
-          <w:ilvl w:val="0"/>
-          <w:numId w:val="26"/>
-        </w:numPr>
-      </w:pPr>
-      <w:r>
-        <w:t>Right, Down Arrow keys: Go to next trial (current trial will be revisited at end of block)</w:t>
-      </w:r>
-    </w:p>
-    <w:p>
-      <w:pPr>
-        <w:pStyle w:val="ListParagraph"/>
-        <w:numPr>
-          <w:ilvl w:val="0"/>
-          <w:numId w:val="26"/>
-        </w:numPr>
-      </w:pPr>
-      <w:r>
-        <w:t>Delete: Skip trial completely (will NOT be revisited at end of block)</w:t>
-      </w:r>
-    </w:p>
-    <w:p>
-      <w:pPr>
-        <w:pStyle w:val="Heading1"/>
-      </w:pPr>
-    </w:p>
-    <w:p>
-      <w:pPr>
-        <w:pStyle w:val="Heading1"/>
-      </w:pPr>
-      <w:r>
-        <w:t>Debug Mode</w:t>
-      </w:r>
-      <w:bookmarkEnd w:id="19"/>
     </w:p>
     <w:p>
       <w:r>
@@ -15024,71 +15156,71 @@
       <w:pPr>
         <w:pStyle w:val="Heading1"/>
       </w:pPr>
-      <w:bookmarkStart w:id="22" w:name="_Ref2194076"/>
-      <w:bookmarkStart w:id="23" w:name="_Toc2241387"/>
+      <w:bookmarkStart w:id="19" w:name="_Ref2194076"/>
+      <w:bookmarkStart w:id="20" w:name="_Toc2241387"/>
       <w:r>
         <w:t>Output</w:t>
       </w:r>
+      <w:bookmarkEnd w:id="19"/>
+      <w:bookmarkEnd w:id="20"/>
+    </w:p>
+    <w:p>
+      <w:r>
+        <w:t xml:space="preserve">By default, the toolkit outputs your experiment results as a .CSV file. It automatically numbers your trials by block and by trial number inside each block. It </w:t>
+      </w:r>
+      <w:r>
+        <w:t>adds a column for each variable including your dependent variables. To add a custom column, create a dependent variable of the appropriate type, and set its value in each trial.</w:t>
+      </w:r>
+    </w:p>
+    <w:p>
+      <w:r>
+        <w:t xml:space="preserve">The best place to write data to your dependent variables is in the </w:t>
+      </w:r>
+      <w:proofErr w:type="gramStart"/>
+      <w:r>
+        <w:t>Post(</w:t>
+      </w:r>
+      <w:proofErr w:type="gramEnd"/>
+      <w:r>
+        <w:t>) method of your custom Trial script.</w:t>
+      </w:r>
+    </w:p>
+    <w:p>
+      <w:pPr>
+        <w:pStyle w:val="Heading1"/>
+      </w:pPr>
+      <w:bookmarkStart w:id="21" w:name="_Toc2241388"/>
+      <w:r>
+        <w:lastRenderedPageBreak/>
+        <w:t>Logging</w:t>
+      </w:r>
+      <w:bookmarkEnd w:id="21"/>
+    </w:p>
+    <w:p>
+      <w:r>
+        <w:t xml:space="preserve">The BML Experiment Toolkit keeps a log of all sessions. You can access it in the Assets &gt; </w:t>
+      </w:r>
+      <w:proofErr w:type="spellStart"/>
+      <w:r>
+        <w:t>BML_ExperimentToolkit</w:t>
+      </w:r>
+      <w:proofErr w:type="spellEnd"/>
+      <w:r>
+        <w:t xml:space="preserve"> &gt; Data Folder</w:t>
+      </w:r>
+    </w:p>
+    <w:p>
+      <w:pPr>
+        <w:pStyle w:val="Heading1"/>
+      </w:pPr>
+      <w:bookmarkStart w:id="22" w:name="_Toc2241389"/>
+      <w:r>
+        <w:t xml:space="preserve">Customizing </w:t>
+      </w:r>
+      <w:r>
+        <w:t>further</w:t>
+      </w:r>
       <w:bookmarkEnd w:id="22"/>
-      <w:bookmarkEnd w:id="23"/>
-    </w:p>
-    <w:p>
-      <w:r>
-        <w:t xml:space="preserve">By default, the toolkit outputs your experiment results as a .CSV file. It automatically numbers your trials by block and by trial number inside each block. It </w:t>
-      </w:r>
-      <w:r>
-        <w:t>adds a column for each variable including your dependent variables. To add a custom column, create a dependent variable of the appropriate type, and set its value in each trial.</w:t>
-      </w:r>
-    </w:p>
-    <w:p>
-      <w:r>
-        <w:t xml:space="preserve">The best place to write data to your dependent variables is in the </w:t>
-      </w:r>
-      <w:proofErr w:type="gramStart"/>
-      <w:r>
-        <w:t>Post(</w:t>
-      </w:r>
-      <w:proofErr w:type="gramEnd"/>
-      <w:r>
-        <w:t>) method of your custom Trial script.</w:t>
-      </w:r>
-    </w:p>
-    <w:p>
-      <w:pPr>
-        <w:pStyle w:val="Heading1"/>
-      </w:pPr>
-      <w:bookmarkStart w:id="24" w:name="_Toc2241388"/>
-      <w:r>
-        <w:t>Logging</w:t>
-      </w:r>
-      <w:bookmarkEnd w:id="24"/>
-    </w:p>
-    <w:p>
-      <w:r>
-        <w:t xml:space="preserve">The BML Experiment Toolkit keeps a log of all sessions. You can access it in the Assets &gt; </w:t>
-      </w:r>
-      <w:proofErr w:type="spellStart"/>
-      <w:r>
-        <w:t>BML_ExperimentToolkit</w:t>
-      </w:r>
-      <w:proofErr w:type="spellEnd"/>
-      <w:r>
-        <w:t xml:space="preserve"> &gt; Data Folder</w:t>
-      </w:r>
-    </w:p>
-    <w:p>
-      <w:pPr>
-        <w:pStyle w:val="Heading1"/>
-      </w:pPr>
-      <w:bookmarkStart w:id="25" w:name="_Toc2241389"/>
-      <w:r>
-        <w:lastRenderedPageBreak/>
-        <w:t xml:space="preserve">Customizing </w:t>
-      </w:r>
-      <w:r>
-        <w:t>further</w:t>
-      </w:r>
-      <w:bookmarkEnd w:id="25"/>
     </w:p>
     <w:p>
       <w:pPr>
@@ -15559,6 +15691,95 @@
     </w:lvl>
   </w:abstractNum>
   <w:abstractNum w:abstractNumId="3" w15:restartNumberingAfterBreak="0">
+    <w:nsid w:val="0C2D4529"/>
+    <w:multiLevelType w:val="hybridMultilevel"/>
+    <w:tmpl w:val="766C9E96"/>
+    <w:lvl w:ilvl="0" w:tplc="1009000F">
+      <w:start w:val="1"/>
+      <w:numFmt w:val="decimal"/>
+      <w:lvlText w:val="%1."/>
+      <w:lvlJc w:val="left"/>
+      <w:pPr>
+        <w:ind w:left="1080" w:hanging="360"/>
+      </w:pPr>
+      <w:rPr>
+        <w:rFonts w:hint="default"/>
+      </w:rPr>
+    </w:lvl>
+    <w:lvl w:ilvl="1" w:tplc="10090019">
+      <w:start w:val="1"/>
+      <w:numFmt w:val="lowerLetter"/>
+      <w:lvlText w:val="%2."/>
+      <w:lvlJc w:val="left"/>
+      <w:pPr>
+        <w:ind w:left="1800" w:hanging="360"/>
+      </w:pPr>
+    </w:lvl>
+    <w:lvl w:ilvl="2" w:tplc="1009001B" w:tentative="1">
+      <w:start w:val="1"/>
+      <w:numFmt w:val="lowerRoman"/>
+      <w:lvlText w:val="%3."/>
+      <w:lvlJc w:val="right"/>
+      <w:pPr>
+        <w:ind w:left="2520" w:hanging="180"/>
+      </w:pPr>
+    </w:lvl>
+    <w:lvl w:ilvl="3" w:tplc="1009000F" w:tentative="1">
+      <w:start w:val="1"/>
+      <w:numFmt w:val="decimal"/>
+      <w:lvlText w:val="%4."/>
+      <w:lvlJc w:val="left"/>
+      <w:pPr>
+        <w:ind w:left="3240" w:hanging="360"/>
+      </w:pPr>
+    </w:lvl>
+    <w:lvl w:ilvl="4" w:tplc="10090019" w:tentative="1">
+      <w:start w:val="1"/>
+      <w:numFmt w:val="lowerLetter"/>
+      <w:lvlText w:val="%5."/>
+      <w:lvlJc w:val="left"/>
+      <w:pPr>
+        <w:ind w:left="3960" w:hanging="360"/>
+      </w:pPr>
+    </w:lvl>
+    <w:lvl w:ilvl="5" w:tplc="1009001B" w:tentative="1">
+      <w:start w:val="1"/>
+      <w:numFmt w:val="lowerRoman"/>
+      <w:lvlText w:val="%6."/>
+      <w:lvlJc w:val="right"/>
+      <w:pPr>
+        <w:ind w:left="4680" w:hanging="180"/>
+      </w:pPr>
+    </w:lvl>
+    <w:lvl w:ilvl="6" w:tplc="1009000F" w:tentative="1">
+      <w:start w:val="1"/>
+      <w:numFmt w:val="decimal"/>
+      <w:lvlText w:val="%7."/>
+      <w:lvlJc w:val="left"/>
+      <w:pPr>
+        <w:ind w:left="5400" w:hanging="360"/>
+      </w:pPr>
+    </w:lvl>
+    <w:lvl w:ilvl="7" w:tplc="10090019" w:tentative="1">
+      <w:start w:val="1"/>
+      <w:numFmt w:val="lowerLetter"/>
+      <w:lvlText w:val="%8."/>
+      <w:lvlJc w:val="left"/>
+      <w:pPr>
+        <w:ind w:left="6120" w:hanging="360"/>
+      </w:pPr>
+    </w:lvl>
+    <w:lvl w:ilvl="8" w:tplc="1009001B" w:tentative="1">
+      <w:start w:val="1"/>
+      <w:numFmt w:val="lowerRoman"/>
+      <w:lvlText w:val="%9."/>
+      <w:lvlJc w:val="right"/>
+      <w:pPr>
+        <w:ind w:left="6840" w:hanging="180"/>
+      </w:pPr>
+    </w:lvl>
+  </w:abstractNum>
+  <w:abstractNum w:abstractNumId="4" w15:restartNumberingAfterBreak="0">
     <w:nsid w:val="0C6B134E"/>
     <w:multiLevelType w:val="hybridMultilevel"/>
     <w:tmpl w:val="ADCAA774"/>
@@ -15671,17 +15892,17 @@
       </w:rPr>
     </w:lvl>
   </w:abstractNum>
-  <w:abstractNum w:abstractNumId="4" w15:restartNumberingAfterBreak="0">
+  <w:abstractNum w:abstractNumId="5" w15:restartNumberingAfterBreak="0">
     <w:nsid w:val="0CBD6967"/>
     <w:multiLevelType w:val="hybridMultilevel"/>
-    <w:tmpl w:val="CAA26784"/>
+    <w:tmpl w:val="6F848F18"/>
     <w:lvl w:ilvl="0" w:tplc="1009000F">
       <w:start w:val="1"/>
       <w:numFmt w:val="decimal"/>
       <w:lvlText w:val="%1."/>
       <w:lvlJc w:val="left"/>
       <w:pPr>
-        <w:ind w:left="720" w:hanging="360"/>
+        <w:ind w:left="360" w:hanging="360"/>
       </w:pPr>
       <w:rPr>
         <w:rFonts w:hint="default"/>
@@ -15693,7 +15914,7 @@
       <w:lvlText w:val="%2."/>
       <w:lvlJc w:val="left"/>
       <w:pPr>
-        <w:ind w:left="1440" w:hanging="360"/>
+        <w:ind w:left="1080" w:hanging="360"/>
       </w:pPr>
     </w:lvl>
     <w:lvl w:ilvl="2" w:tplc="1009001B" w:tentative="1">
@@ -15702,7 +15923,7 @@
       <w:lvlText w:val="%3."/>
       <w:lvlJc w:val="right"/>
       <w:pPr>
-        <w:ind w:left="2160" w:hanging="180"/>
+        <w:ind w:left="1800" w:hanging="180"/>
       </w:pPr>
     </w:lvl>
     <w:lvl w:ilvl="3" w:tplc="1009000F" w:tentative="1">
@@ -15711,7 +15932,7 @@
       <w:lvlText w:val="%4."/>
       <w:lvlJc w:val="left"/>
       <w:pPr>
-        <w:ind w:left="2880" w:hanging="360"/>
+        <w:ind w:left="2520" w:hanging="360"/>
       </w:pPr>
     </w:lvl>
     <w:lvl w:ilvl="4" w:tplc="10090019" w:tentative="1">
@@ -15720,7 +15941,7 @@
       <w:lvlText w:val="%5."/>
       <w:lvlJc w:val="left"/>
       <w:pPr>
-        <w:ind w:left="3600" w:hanging="360"/>
+        <w:ind w:left="3240" w:hanging="360"/>
       </w:pPr>
     </w:lvl>
     <w:lvl w:ilvl="5" w:tplc="1009001B" w:tentative="1">
@@ -15729,7 +15950,7 @@
       <w:lvlText w:val="%6."/>
       <w:lvlJc w:val="right"/>
       <w:pPr>
-        <w:ind w:left="4320" w:hanging="180"/>
+        <w:ind w:left="3960" w:hanging="180"/>
       </w:pPr>
     </w:lvl>
     <w:lvl w:ilvl="6" w:tplc="1009000F" w:tentative="1">
@@ -15738,7 +15959,7 @@
       <w:lvlText w:val="%7."/>
       <w:lvlJc w:val="left"/>
       <w:pPr>
-        <w:ind w:left="5040" w:hanging="360"/>
+        <w:ind w:left="4680" w:hanging="360"/>
       </w:pPr>
     </w:lvl>
     <w:lvl w:ilvl="7" w:tplc="10090019" w:tentative="1">
@@ -15747,7 +15968,7 @@
       <w:lvlText w:val="%8."/>
       <w:lvlJc w:val="left"/>
       <w:pPr>
-        <w:ind w:left="5760" w:hanging="360"/>
+        <w:ind w:left="5400" w:hanging="360"/>
       </w:pPr>
     </w:lvl>
     <w:lvl w:ilvl="8" w:tplc="1009001B" w:tentative="1">
@@ -15756,11 +15977,11 @@
       <w:lvlText w:val="%9."/>
       <w:lvlJc w:val="right"/>
       <w:pPr>
-        <w:ind w:left="6480" w:hanging="180"/>
+        <w:ind w:left="6120" w:hanging="180"/>
       </w:pPr>
     </w:lvl>
   </w:abstractNum>
-  <w:abstractNum w:abstractNumId="5" w15:restartNumberingAfterBreak="0">
+  <w:abstractNum w:abstractNumId="6" w15:restartNumberingAfterBreak="0">
     <w:nsid w:val="0CE26B18"/>
     <w:multiLevelType w:val="multilevel"/>
     <w:tmpl w:val="ADE6F07E"/>
@@ -15873,7 +16094,7 @@
       </w:pPr>
     </w:lvl>
   </w:abstractNum>
-  <w:abstractNum w:abstractNumId="6" w15:restartNumberingAfterBreak="0">
+  <w:abstractNum w:abstractNumId="7" w15:restartNumberingAfterBreak="0">
     <w:nsid w:val="0E2851E0"/>
     <w:multiLevelType w:val="hybridMultilevel"/>
     <w:tmpl w:val="85A0CD02"/>
@@ -15986,7 +16207,7 @@
       </w:rPr>
     </w:lvl>
   </w:abstractNum>
-  <w:abstractNum w:abstractNumId="7" w15:restartNumberingAfterBreak="0">
+  <w:abstractNum w:abstractNumId="8" w15:restartNumberingAfterBreak="0">
     <w:nsid w:val="16E1678B"/>
     <w:multiLevelType w:val="multilevel"/>
     <w:tmpl w:val="1A62940A"/>
@@ -16099,7 +16320,7 @@
       </w:pPr>
     </w:lvl>
   </w:abstractNum>
-  <w:abstractNum w:abstractNumId="8" w15:restartNumberingAfterBreak="0">
+  <w:abstractNum w:abstractNumId="9" w15:restartNumberingAfterBreak="0">
     <w:nsid w:val="1ADC30AB"/>
     <w:multiLevelType w:val="multilevel"/>
     <w:tmpl w:val="79AAF810"/>
@@ -16212,7 +16433,7 @@
       </w:pPr>
     </w:lvl>
   </w:abstractNum>
-  <w:abstractNum w:abstractNumId="9" w15:restartNumberingAfterBreak="0">
+  <w:abstractNum w:abstractNumId="10" w15:restartNumberingAfterBreak="0">
     <w:nsid w:val="1F3C722A"/>
     <w:multiLevelType w:val="multilevel"/>
     <w:tmpl w:val="E8D48FFE"/>
@@ -16325,7 +16546,7 @@
       </w:pPr>
     </w:lvl>
   </w:abstractNum>
-  <w:abstractNum w:abstractNumId="10" w15:restartNumberingAfterBreak="0">
+  <w:abstractNum w:abstractNumId="11" w15:restartNumberingAfterBreak="0">
     <w:nsid w:val="29CB0619"/>
     <w:multiLevelType w:val="multilevel"/>
     <w:tmpl w:val="244E2386"/>
@@ -16438,7 +16659,7 @@
       </w:pPr>
     </w:lvl>
   </w:abstractNum>
-  <w:abstractNum w:abstractNumId="11" w15:restartNumberingAfterBreak="0">
+  <w:abstractNum w:abstractNumId="12" w15:restartNumberingAfterBreak="0">
     <w:nsid w:val="2D2A5A54"/>
     <w:multiLevelType w:val="multilevel"/>
     <w:tmpl w:val="2A1484FA"/>
@@ -16551,7 +16772,7 @@
       </w:pPr>
     </w:lvl>
   </w:abstractNum>
-  <w:abstractNum w:abstractNumId="12" w15:restartNumberingAfterBreak="0">
+  <w:abstractNum w:abstractNumId="13" w15:restartNumberingAfterBreak="0">
     <w:nsid w:val="2E507E6D"/>
     <w:multiLevelType w:val="multilevel"/>
     <w:tmpl w:val="023296C8"/>
@@ -16664,7 +16885,7 @@
       </w:pPr>
     </w:lvl>
   </w:abstractNum>
-  <w:abstractNum w:abstractNumId="13" w15:restartNumberingAfterBreak="0">
+  <w:abstractNum w:abstractNumId="14" w15:restartNumberingAfterBreak="0">
     <w:nsid w:val="359B314C"/>
     <w:multiLevelType w:val="multilevel"/>
     <w:tmpl w:val="CF7E9864"/>
@@ -16777,7 +16998,7 @@
       </w:pPr>
     </w:lvl>
   </w:abstractNum>
-  <w:abstractNum w:abstractNumId="14" w15:restartNumberingAfterBreak="0">
+  <w:abstractNum w:abstractNumId="15" w15:restartNumberingAfterBreak="0">
     <w:nsid w:val="364B1A41"/>
     <w:multiLevelType w:val="hybridMultilevel"/>
     <w:tmpl w:val="C3C6F4F2"/>
@@ -16890,7 +17111,7 @@
       </w:rPr>
     </w:lvl>
   </w:abstractNum>
-  <w:abstractNum w:abstractNumId="15" w15:restartNumberingAfterBreak="0">
+  <w:abstractNum w:abstractNumId="16" w15:restartNumberingAfterBreak="0">
     <w:nsid w:val="37FB64DD"/>
     <w:multiLevelType w:val="hybridMultilevel"/>
     <w:tmpl w:val="18E0B884"/>
@@ -17003,7 +17224,7 @@
       </w:rPr>
     </w:lvl>
   </w:abstractNum>
-  <w:abstractNum w:abstractNumId="16" w15:restartNumberingAfterBreak="0">
+  <w:abstractNum w:abstractNumId="17" w15:restartNumberingAfterBreak="0">
     <w:nsid w:val="3FA73304"/>
     <w:multiLevelType w:val="hybridMultilevel"/>
     <w:tmpl w:val="DAC8C9FE"/>
@@ -17089,7 +17310,7 @@
       </w:pPr>
     </w:lvl>
   </w:abstractNum>
-  <w:abstractNum w:abstractNumId="17" w15:restartNumberingAfterBreak="0">
+  <w:abstractNum w:abstractNumId="18" w15:restartNumberingAfterBreak="0">
     <w:nsid w:val="494D4594"/>
     <w:multiLevelType w:val="multilevel"/>
     <w:tmpl w:val="E7ECD654"/>
@@ -17202,7 +17423,7 @@
       </w:pPr>
     </w:lvl>
   </w:abstractNum>
-  <w:abstractNum w:abstractNumId="18" w15:restartNumberingAfterBreak="0">
+  <w:abstractNum w:abstractNumId="19" w15:restartNumberingAfterBreak="0">
     <w:nsid w:val="4AF721F0"/>
     <w:multiLevelType w:val="multilevel"/>
     <w:tmpl w:val="61C64D1C"/>
@@ -17315,7 +17536,7 @@
       </w:pPr>
     </w:lvl>
   </w:abstractNum>
-  <w:abstractNum w:abstractNumId="19" w15:restartNumberingAfterBreak="0">
+  <w:abstractNum w:abstractNumId="20" w15:restartNumberingAfterBreak="0">
     <w:nsid w:val="4C786F33"/>
     <w:multiLevelType w:val="hybridMultilevel"/>
     <w:tmpl w:val="6C4C0648"/>
@@ -17428,7 +17649,7 @@
       </w:rPr>
     </w:lvl>
   </w:abstractNum>
-  <w:abstractNum w:abstractNumId="20" w15:restartNumberingAfterBreak="0">
+  <w:abstractNum w:abstractNumId="21" w15:restartNumberingAfterBreak="0">
     <w:nsid w:val="4CD712CC"/>
     <w:multiLevelType w:val="multilevel"/>
     <w:tmpl w:val="83B891D2"/>
@@ -17541,7 +17762,7 @@
       </w:pPr>
     </w:lvl>
   </w:abstractNum>
-  <w:abstractNum w:abstractNumId="21" w15:restartNumberingAfterBreak="0">
+  <w:abstractNum w:abstractNumId="22" w15:restartNumberingAfterBreak="0">
     <w:nsid w:val="530947C2"/>
     <w:multiLevelType w:val="hybridMultilevel"/>
     <w:tmpl w:val="21A06E3E"/>
@@ -17627,7 +17848,7 @@
       </w:pPr>
     </w:lvl>
   </w:abstractNum>
-  <w:abstractNum w:abstractNumId="22" w15:restartNumberingAfterBreak="0">
+  <w:abstractNum w:abstractNumId="23" w15:restartNumberingAfterBreak="0">
     <w:nsid w:val="56C214A6"/>
     <w:multiLevelType w:val="multilevel"/>
     <w:tmpl w:val="97CE45E8"/>
@@ -17740,7 +17961,7 @@
       </w:pPr>
     </w:lvl>
   </w:abstractNum>
-  <w:abstractNum w:abstractNumId="23" w15:restartNumberingAfterBreak="0">
+  <w:abstractNum w:abstractNumId="24" w15:restartNumberingAfterBreak="0">
     <w:nsid w:val="580E5564"/>
     <w:multiLevelType w:val="multilevel"/>
     <w:tmpl w:val="45564EAE"/>
@@ -17853,7 +18074,96 @@
       </w:pPr>
     </w:lvl>
   </w:abstractNum>
-  <w:abstractNum w:abstractNumId="24" w15:restartNumberingAfterBreak="0">
+  <w:abstractNum w:abstractNumId="25" w15:restartNumberingAfterBreak="0">
+    <w:nsid w:val="58AC0789"/>
+    <w:multiLevelType w:val="hybridMultilevel"/>
+    <w:tmpl w:val="6F848F18"/>
+    <w:lvl w:ilvl="0" w:tplc="1009000F">
+      <w:start w:val="1"/>
+      <w:numFmt w:val="decimal"/>
+      <w:lvlText w:val="%1."/>
+      <w:lvlJc w:val="left"/>
+      <w:pPr>
+        <w:ind w:left="360" w:hanging="360"/>
+      </w:pPr>
+      <w:rPr>
+        <w:rFonts w:hint="default"/>
+      </w:rPr>
+    </w:lvl>
+    <w:lvl w:ilvl="1" w:tplc="10090019">
+      <w:start w:val="1"/>
+      <w:numFmt w:val="lowerLetter"/>
+      <w:lvlText w:val="%2."/>
+      <w:lvlJc w:val="left"/>
+      <w:pPr>
+        <w:ind w:left="1080" w:hanging="360"/>
+      </w:pPr>
+    </w:lvl>
+    <w:lvl w:ilvl="2" w:tplc="1009001B" w:tentative="1">
+      <w:start w:val="1"/>
+      <w:numFmt w:val="lowerRoman"/>
+      <w:lvlText w:val="%3."/>
+      <w:lvlJc w:val="right"/>
+      <w:pPr>
+        <w:ind w:left="1800" w:hanging="180"/>
+      </w:pPr>
+    </w:lvl>
+    <w:lvl w:ilvl="3" w:tplc="1009000F" w:tentative="1">
+      <w:start w:val="1"/>
+      <w:numFmt w:val="decimal"/>
+      <w:lvlText w:val="%4."/>
+      <w:lvlJc w:val="left"/>
+      <w:pPr>
+        <w:ind w:left="2520" w:hanging="360"/>
+      </w:pPr>
+    </w:lvl>
+    <w:lvl w:ilvl="4" w:tplc="10090019" w:tentative="1">
+      <w:start w:val="1"/>
+      <w:numFmt w:val="lowerLetter"/>
+      <w:lvlText w:val="%5."/>
+      <w:lvlJc w:val="left"/>
+      <w:pPr>
+        <w:ind w:left="3240" w:hanging="360"/>
+      </w:pPr>
+    </w:lvl>
+    <w:lvl w:ilvl="5" w:tplc="1009001B" w:tentative="1">
+      <w:start w:val="1"/>
+      <w:numFmt w:val="lowerRoman"/>
+      <w:lvlText w:val="%6."/>
+      <w:lvlJc w:val="right"/>
+      <w:pPr>
+        <w:ind w:left="3960" w:hanging="180"/>
+      </w:pPr>
+    </w:lvl>
+    <w:lvl w:ilvl="6" w:tplc="1009000F" w:tentative="1">
+      <w:start w:val="1"/>
+      <w:numFmt w:val="decimal"/>
+      <w:lvlText w:val="%7."/>
+      <w:lvlJc w:val="left"/>
+      <w:pPr>
+        <w:ind w:left="4680" w:hanging="360"/>
+      </w:pPr>
+    </w:lvl>
+    <w:lvl w:ilvl="7" w:tplc="10090019" w:tentative="1">
+      <w:start w:val="1"/>
+      <w:numFmt w:val="lowerLetter"/>
+      <w:lvlText w:val="%8."/>
+      <w:lvlJc w:val="left"/>
+      <w:pPr>
+        <w:ind w:left="5400" w:hanging="360"/>
+      </w:pPr>
+    </w:lvl>
+    <w:lvl w:ilvl="8" w:tplc="1009001B" w:tentative="1">
+      <w:start w:val="1"/>
+      <w:numFmt w:val="lowerRoman"/>
+      <w:lvlText w:val="%9."/>
+      <w:lvlJc w:val="right"/>
+      <w:pPr>
+        <w:ind w:left="6120" w:hanging="180"/>
+      </w:pPr>
+    </w:lvl>
+  </w:abstractNum>
+  <w:abstractNum w:abstractNumId="26" w15:restartNumberingAfterBreak="0">
     <w:nsid w:val="5BBD3284"/>
     <w:multiLevelType w:val="hybridMultilevel"/>
     <w:tmpl w:val="7DDA98C2"/>
@@ -17966,7 +18276,7 @@
       </w:rPr>
     </w:lvl>
   </w:abstractNum>
-  <w:abstractNum w:abstractNumId="25" w15:restartNumberingAfterBreak="0">
+  <w:abstractNum w:abstractNumId="27" w15:restartNumberingAfterBreak="0">
     <w:nsid w:val="5BF51A05"/>
     <w:multiLevelType w:val="multilevel"/>
     <w:tmpl w:val="BB18049A"/>
@@ -18079,7 +18389,7 @@
       </w:pPr>
     </w:lvl>
   </w:abstractNum>
-  <w:abstractNum w:abstractNumId="26" w15:restartNumberingAfterBreak="0">
+  <w:abstractNum w:abstractNumId="28" w15:restartNumberingAfterBreak="0">
     <w:nsid w:val="5DA01AB5"/>
     <w:multiLevelType w:val="multilevel"/>
     <w:tmpl w:val="B10A6C08"/>
@@ -18192,7 +18502,7 @@
       </w:pPr>
     </w:lvl>
   </w:abstractNum>
-  <w:abstractNum w:abstractNumId="27" w15:restartNumberingAfterBreak="0">
+  <w:abstractNum w:abstractNumId="29" w15:restartNumberingAfterBreak="0">
     <w:nsid w:val="5DC35E6C"/>
     <w:multiLevelType w:val="multilevel"/>
     <w:tmpl w:val="23D4EFAA"/>
@@ -18305,7 +18615,7 @@
       </w:pPr>
     </w:lvl>
   </w:abstractNum>
-  <w:abstractNum w:abstractNumId="28" w15:restartNumberingAfterBreak="0">
+  <w:abstractNum w:abstractNumId="30" w15:restartNumberingAfterBreak="0">
     <w:nsid w:val="5FCA06B5"/>
     <w:multiLevelType w:val="hybridMultilevel"/>
     <w:tmpl w:val="ED2A0DD6"/>
@@ -18418,7 +18728,7 @@
       </w:rPr>
     </w:lvl>
   </w:abstractNum>
-  <w:abstractNum w:abstractNumId="29" w15:restartNumberingAfterBreak="0">
+  <w:abstractNum w:abstractNumId="31" w15:restartNumberingAfterBreak="0">
     <w:nsid w:val="6B9D2F0E"/>
     <w:multiLevelType w:val="hybridMultilevel"/>
     <w:tmpl w:val="CA9C3DDA"/>
@@ -18507,7 +18817,7 @@
       </w:pPr>
     </w:lvl>
   </w:abstractNum>
-  <w:abstractNum w:abstractNumId="30" w15:restartNumberingAfterBreak="0">
+  <w:abstractNum w:abstractNumId="32" w15:restartNumberingAfterBreak="0">
     <w:nsid w:val="6F8A60B8"/>
     <w:multiLevelType w:val="hybridMultilevel"/>
     <w:tmpl w:val="803E61B6"/>
@@ -18620,7 +18930,7 @@
       </w:rPr>
     </w:lvl>
   </w:abstractNum>
-  <w:abstractNum w:abstractNumId="31" w15:restartNumberingAfterBreak="0">
+  <w:abstractNum w:abstractNumId="33" w15:restartNumberingAfterBreak="0">
     <w:nsid w:val="749D0094"/>
     <w:multiLevelType w:val="multilevel"/>
     <w:tmpl w:val="D2BAC6D8"/>
@@ -18733,7 +19043,7 @@
       </w:pPr>
     </w:lvl>
   </w:abstractNum>
-  <w:abstractNum w:abstractNumId="32" w15:restartNumberingAfterBreak="0">
+  <w:abstractNum w:abstractNumId="34" w15:restartNumberingAfterBreak="0">
     <w:nsid w:val="74EF43B7"/>
     <w:multiLevelType w:val="hybridMultilevel"/>
     <w:tmpl w:val="2614253E"/>
@@ -18819,7 +19129,7 @@
       </w:pPr>
     </w:lvl>
   </w:abstractNum>
-  <w:abstractNum w:abstractNumId="33" w15:restartNumberingAfterBreak="0">
+  <w:abstractNum w:abstractNumId="35" w15:restartNumberingAfterBreak="0">
     <w:nsid w:val="75D53D13"/>
     <w:multiLevelType w:val="multilevel"/>
     <w:tmpl w:val="A3C2FD40"/>
@@ -18933,106 +19243,112 @@
     </w:lvl>
   </w:abstractNum>
   <w:num w:numId="1">
-    <w:abstractNumId w:val="28"/>
+    <w:abstractNumId w:val="30"/>
   </w:num>
   <w:num w:numId="2">
     <w:abstractNumId w:val="0"/>
   </w:num>
   <w:num w:numId="3">
-    <w:abstractNumId w:val="14"/>
+    <w:abstractNumId w:val="15"/>
   </w:num>
   <w:num w:numId="4">
-    <w:abstractNumId w:val="24"/>
+    <w:abstractNumId w:val="26"/>
   </w:num>
   <w:num w:numId="5">
-    <w:abstractNumId w:val="3"/>
+    <w:abstractNumId w:val="4"/>
   </w:num>
   <w:num w:numId="6">
-    <w:abstractNumId w:val="23"/>
+    <w:abstractNumId w:val="24"/>
   </w:num>
   <w:num w:numId="7">
     <w:abstractNumId w:val="1"/>
   </w:num>
   <w:num w:numId="8">
-    <w:abstractNumId w:val="31"/>
+    <w:abstractNumId w:val="33"/>
   </w:num>
   <w:num w:numId="9">
-    <w:abstractNumId w:val="5"/>
+    <w:abstractNumId w:val="6"/>
   </w:num>
   <w:num w:numId="10">
-    <w:abstractNumId w:val="33"/>
+    <w:abstractNumId w:val="35"/>
   </w:num>
   <w:num w:numId="11">
+    <w:abstractNumId w:val="14"/>
+  </w:num>
+  <w:num w:numId="12">
+    <w:abstractNumId w:val="29"/>
+  </w:num>
+  <w:num w:numId="13">
+    <w:abstractNumId w:val="10"/>
+  </w:num>
+  <w:num w:numId="14">
+    <w:abstractNumId w:val="23"/>
+  </w:num>
+  <w:num w:numId="15">
+    <w:abstractNumId w:val="12"/>
+  </w:num>
+  <w:num w:numId="16">
     <w:abstractNumId w:val="13"/>
   </w:num>
-  <w:num w:numId="12">
-    <w:abstractNumId w:val="27"/>
-  </w:num>
-  <w:num w:numId="13">
-    <w:abstractNumId w:val="9"/>
-  </w:num>
-  <w:num w:numId="14">
-    <w:abstractNumId w:val="22"/>
-  </w:num>
-  <w:num w:numId="15">
-    <w:abstractNumId w:val="11"/>
-  </w:num>
-  <w:num w:numId="16">
-    <w:abstractNumId w:val="12"/>
-  </w:num>
   <w:num w:numId="17">
-    <w:abstractNumId w:val="7"/>
+    <w:abstractNumId w:val="8"/>
   </w:num>
   <w:num w:numId="18">
-    <w:abstractNumId w:val="18"/>
+    <w:abstractNumId w:val="19"/>
   </w:num>
   <w:num w:numId="19">
-    <w:abstractNumId w:val="10"/>
+    <w:abstractNumId w:val="11"/>
   </w:num>
   <w:num w:numId="20">
     <w:abstractNumId w:val="2"/>
   </w:num>
   <w:num w:numId="21">
+    <w:abstractNumId w:val="21"/>
+  </w:num>
+  <w:num w:numId="22">
+    <w:abstractNumId w:val="28"/>
+  </w:num>
+  <w:num w:numId="23">
+    <w:abstractNumId w:val="9"/>
+  </w:num>
+  <w:num w:numId="24">
+    <w:abstractNumId w:val="18"/>
+  </w:num>
+  <w:num w:numId="25">
+    <w:abstractNumId w:val="27"/>
+  </w:num>
+  <w:num w:numId="26">
+    <w:abstractNumId w:val="32"/>
+  </w:num>
+  <w:num w:numId="27">
+    <w:abstractNumId w:val="31"/>
+  </w:num>
+  <w:num w:numId="28">
+    <w:abstractNumId w:val="7"/>
+  </w:num>
+  <w:num w:numId="29">
+    <w:abstractNumId w:val="22"/>
+  </w:num>
+  <w:num w:numId="30">
+    <w:abstractNumId w:val="16"/>
+  </w:num>
+  <w:num w:numId="31">
+    <w:abstractNumId w:val="17"/>
+  </w:num>
+  <w:num w:numId="32">
     <w:abstractNumId w:val="20"/>
   </w:num>
-  <w:num w:numId="22">
-    <w:abstractNumId w:val="26"/>
-  </w:num>
-  <w:num w:numId="23">
-    <w:abstractNumId w:val="8"/>
-  </w:num>
-  <w:num w:numId="24">
-    <w:abstractNumId w:val="17"/>
-  </w:num>
-  <w:num w:numId="25">
-    <w:abstractNumId w:val="25"/>
-  </w:num>
-  <w:num w:numId="26">
-    <w:abstractNumId w:val="30"/>
-  </w:num>
-  <w:num w:numId="27">
-    <w:abstractNumId w:val="29"/>
-  </w:num>
-  <w:num w:numId="28">
-    <w:abstractNumId w:val="6"/>
-  </w:num>
-  <w:num w:numId="29">
-    <w:abstractNumId w:val="21"/>
-  </w:num>
-  <w:num w:numId="30">
-    <w:abstractNumId w:val="15"/>
-  </w:num>
-  <w:num w:numId="31">
-    <w:abstractNumId w:val="16"/>
-  </w:num>
-  <w:num w:numId="32">
-    <w:abstractNumId w:val="19"/>
-  </w:num>
   <w:num w:numId="33">
-    <w:abstractNumId w:val="32"/>
+    <w:abstractNumId w:val="34"/>
   </w:num>
   <w:num w:numId="34">
-    <w:abstractNumId w:val="4"/>
+    <w:abstractNumId w:val="5"/>
+  </w:num>
+  <w:num w:numId="35">
+    <w:abstractNumId w:val="3"/>
+  </w:num>
+  <w:num w:numId="36">
+    <w:abstractNumId w:val="25"/>
   </w:num>
 </w:numbering>
 </file>
@@ -19528,6 +19844,7 @@
   <w:style w:type="character" w:default="1" w:styleId="DefaultParagraphFont">
     <w:name w:val="Default Paragraph Font"/>
     <w:uiPriority w:val="1"/>
+    <w:semiHidden/>
     <w:unhideWhenUsed/>
   </w:style>
   <w:style w:type="table" w:default="1" w:styleId="TableNormal">
@@ -24937,7 +25254,7 @@
 </file>
 
 <file path=customXml/itemProps1.xml><?xml version="1.0" encoding="utf-8"?>
-<ds:datastoreItem xmlns:ds="http://schemas.openxmlformats.org/officeDocument/2006/customXml" ds:itemID="{EE428479-54BD-409C-A95B-D0D6963401C6}">
+<ds:datastoreItem xmlns:ds="http://schemas.openxmlformats.org/officeDocument/2006/customXml" ds:itemID="{90D6C4D8-492E-4440-9178-A9749CD1243F}">
   <ds:schemaRefs>
     <ds:schemaRef ds:uri="http://schemas.openxmlformats.org/officeDocument/2006/bibliography"/>
   </ds:schemaRefs>

</xml_diff>

<commit_message>
added images for tutorial
</commit_message>
<xml_diff>
--- a/Documentation/Documentation for the BML Experiment Toolkit.docx
+++ b/Documentation/Documentation for the BML Experiment Toolkit.docx
@@ -1700,7 +1700,6 @@
       </w:pPr>
       <w:bookmarkStart w:id="1" w:name="_Toc2241369"/>
       <w:r>
-        <w:lastRenderedPageBreak/>
         <w:t>About</w:t>
       </w:r>
       <w:bookmarkEnd w:id="1"/>
@@ -2169,7 +2168,6 @@
         </w:numPr>
       </w:pPr>
       <w:r>
-        <w:lastRenderedPageBreak/>
         <w:t>Resharper also has its own Unity Extension for unity-specific help.</w:t>
       </w:r>
     </w:p>
@@ -2370,7 +2368,6 @@
           <w:noProof/>
           <w:szCs w:val="24"/>
         </w:rPr>
-        <w:lastRenderedPageBreak/>
         <w:drawing>
           <wp:inline distT="0" distB="0" distL="0" distR="0" wp14:anchorId="2C1279A4" wp14:editId="7FF17E3F">
             <wp:extent cx="5943600" cy="3985895"/>
@@ -2745,7 +2742,6 @@
           <w:rFonts w:cstheme="minorHAnsi"/>
           <w:szCs w:val="24"/>
         </w:rPr>
-        <w:lastRenderedPageBreak/>
         <w:t xml:space="preserve">Create a custom Trial Class, override at minimum the </w:t>
       </w:r>
       <w:proofErr w:type="gramStart"/>
@@ -3153,7 +3149,6 @@
           <w:noProof/>
           <w:szCs w:val="24"/>
         </w:rPr>
-        <w:lastRenderedPageBreak/>
         <w:drawing>
           <wp:inline distT="0" distB="0" distL="0" distR="0" wp14:anchorId="4606B4B0" wp14:editId="17EA002F">
             <wp:extent cx="5445867" cy="7343775"/>
@@ -3282,7 +3277,6 @@
           <w:rFonts w:cstheme="minorHAnsi"/>
           <w:szCs w:val="24"/>
         </w:rPr>
-        <w:lastRenderedPageBreak/>
         <w:t xml:space="preserve">To add a variable, select your desired data type (int, string, etc.), type of variable (independent, dependent), and then click on Create Variable. You should see your variable added to the list below. Configure your variable by naming it, adding values, selecting whether the variable will be used to create blocks of trials, etc. </w:t>
       </w:r>
     </w:p>
@@ -3509,8 +3503,6 @@
         </w:rPr>
         <w:t>Float</w:t>
       </w:r>
-      <w:bookmarkStart w:id="6" w:name="_GoBack"/>
-      <w:bookmarkEnd w:id="6"/>
     </w:p>
     <w:p>
       <w:pPr>
@@ -3599,9 +3591,8 @@
       <w:pPr>
         <w:pStyle w:val="Heading2"/>
       </w:pPr>
-      <w:bookmarkStart w:id="7" w:name="_Toc2241374"/>
-      <w:r>
-        <w:lastRenderedPageBreak/>
+      <w:bookmarkStart w:id="6" w:name="_Toc2241374"/>
+      <w:r>
         <w:t>Independent variable</w:t>
       </w:r>
       <w:r>
@@ -3610,7 +3601,7 @@
       <w:r>
         <w:t>:</w:t>
       </w:r>
-      <w:bookmarkEnd w:id="7"/>
+      <w:bookmarkEnd w:id="6"/>
     </w:p>
     <w:p>
       <w:pPr>
@@ -4871,7 +4862,6 @@
                 <w:rFonts w:cstheme="minorHAnsi"/>
                 <w:szCs w:val="24"/>
               </w:rPr>
-              <w:lastRenderedPageBreak/>
               <w:t>1</w:t>
             </w:r>
           </w:p>
@@ -6254,7 +6244,6 @@
         <w:pStyle w:val="Heading3"/>
       </w:pPr>
       <w:r>
-        <w:lastRenderedPageBreak/>
         <w:t>Values</w:t>
       </w:r>
     </w:p>
@@ -6307,150 +6296,146 @@
       <w:pPr>
         <w:pStyle w:val="Heading2"/>
       </w:pPr>
-      <w:bookmarkStart w:id="8" w:name="_Toc2241375"/>
+      <w:bookmarkStart w:id="7" w:name="_Toc2241375"/>
       <w:r>
         <w:t>Dependent variable options</w:t>
       </w:r>
       <w:r>
         <w:t>:</w:t>
       </w:r>
+      <w:bookmarkEnd w:id="7"/>
+    </w:p>
+    <w:p>
+      <w:pPr>
+        <w:pStyle w:val="Heading3"/>
+      </w:pPr>
+      <w:r>
+        <w:t>Default value</w:t>
+      </w:r>
+    </w:p>
+    <w:p>
+      <w:pPr>
+        <w:rPr>
+          <w:rFonts w:cstheme="minorHAnsi"/>
+          <w:szCs w:val="24"/>
+        </w:rPr>
+      </w:pPr>
+      <w:r>
+        <w:rPr>
+          <w:rFonts w:cstheme="minorHAnsi"/>
+          <w:szCs w:val="24"/>
+        </w:rPr>
+        <w:t>This is the value given to your dependent variables in case there is no response given, or the variable is not updated in your trial. This can be left blank if desired.</w:t>
+      </w:r>
+    </w:p>
+    <w:p>
+      <w:pPr>
+        <w:pStyle w:val="Heading3"/>
+      </w:pPr>
+      <w:r>
+        <w:t>Settings</w:t>
+      </w:r>
+    </w:p>
+    <w:p>
+      <w:r>
+        <w:t>You can modify the default settings here (advanced users only). Copy the default settings, edit them, and drag the new settings object here.</w:t>
+      </w:r>
+    </w:p>
+    <w:p>
+      <w:pPr>
+        <w:pStyle w:val="Heading2"/>
+      </w:pPr>
+      <w:r>
+        <w:t>Participant variable options:</w:t>
+      </w:r>
+    </w:p>
+    <w:p>
+      <w:pPr>
+        <w:pStyle w:val="Heading4"/>
+      </w:pPr>
+      <w:r>
+        <w:t>Constrain Values</w:t>
+      </w:r>
+    </w:p>
+    <w:p>
+      <w:r>
+        <w:t>When checked forces values to be among a specified set of values.</w:t>
+      </w:r>
+    </w:p>
+    <w:p>
+      <w:pPr>
+        <w:pStyle w:val="Heading4"/>
+      </w:pPr>
+      <w:r>
+        <w:t>Values</w:t>
+      </w:r>
+    </w:p>
+    <w:p>
+      <w:r>
+        <w:t>These are the set of values that are allowed when Constrain Values is checked.</w:t>
+      </w:r>
+    </w:p>
+    <w:p>
+      <w:pPr>
+        <w:pStyle w:val="Heading1"/>
+      </w:pPr>
+      <w:r>
+        <w:t>Starting, Controlling, and Monitoring an Experiment</w:t>
+      </w:r>
+    </w:p>
+    <w:p>
+      <w:pPr>
+        <w:pStyle w:val="Heading2"/>
+      </w:pPr>
+      <w:r>
+        <w:t>Experiment Runner window</w:t>
+      </w:r>
+    </w:p>
+    <w:p>
+      <w:r>
+        <w:t>Once the experiment’s variables have been configured, the experiment can be run from the Experiment Runner Window. You can open this window from the BML menu. This window can be docked and moved around just like any other editor window.</w:t>
+      </w:r>
+    </w:p>
+    <w:p>
+      <w:r>
+        <w:t xml:space="preserve">This is the main display and control for the toolkit. Once play mode is started, you will control and monitor the experiment from here. The window interfaces with a Custom ExperimentRunner class that you define (see below), to notify the unity scene to set up and begin the experiment. </w:t>
+      </w:r>
+    </w:p>
+    <w:p>
+      <w:r>
+        <w:t xml:space="preserve">Press play in the unity editor. The unity scene will begin, but the experiment will not yet run. It will prompt you for relevant </w:t>
+      </w:r>
+      <w:r>
+        <w:t>settings</w:t>
+      </w:r>
+      <w:r>
+        <w:t xml:space="preserve">, including picking which block order to use. </w:t>
+      </w:r>
+    </w:p>
+    <w:p>
+      <w:r>
+        <w:t xml:space="preserve">When all required settings have been selected, the Experiment controls will </w:t>
+      </w:r>
+      <w:r>
+        <w:t>be displayed</w:t>
+      </w:r>
+      <w:r>
+        <w:t xml:space="preserve">, allowing you to begin the experiment. The experiment will show the trial structure of your experiment and track your progress through the experiment. </w:t>
+      </w:r>
+    </w:p>
+    <w:p>
+      <w:pPr>
+        <w:pStyle w:val="Heading2"/>
+      </w:pPr>
+      <w:bookmarkStart w:id="8" w:name="_Toc2241378"/>
+      <w:r>
+        <w:t>In-Trial Experimenter Controls</w:t>
+      </w:r>
       <w:bookmarkEnd w:id="8"/>
     </w:p>
     <w:p>
-      <w:pPr>
-        <w:pStyle w:val="Heading3"/>
-      </w:pPr>
-      <w:r>
-        <w:t>Default value</w:t>
-      </w:r>
-    </w:p>
-    <w:p>
-      <w:pPr>
-        <w:rPr>
-          <w:rFonts w:cstheme="minorHAnsi"/>
-          <w:szCs w:val="24"/>
-        </w:rPr>
-      </w:pPr>
-      <w:r>
-        <w:rPr>
-          <w:rFonts w:cstheme="minorHAnsi"/>
-          <w:szCs w:val="24"/>
-        </w:rPr>
-        <w:t>This is the value given to your dependent variables in case there is no response given, or the variable is not updated in your trial. This can be left blank if desired.</w:t>
-      </w:r>
-    </w:p>
-    <w:p>
-      <w:pPr>
-        <w:pStyle w:val="Heading3"/>
-      </w:pPr>
-      <w:r>
-        <w:t>Settings</w:t>
-      </w:r>
-    </w:p>
-    <w:p>
-      <w:r>
-        <w:t>You can modify the default settings here (advanced users only). Copy the default settings, edit them, and drag the new settings object here.</w:t>
-      </w:r>
-    </w:p>
-    <w:p>
-      <w:pPr>
-        <w:pStyle w:val="Heading2"/>
-      </w:pPr>
-      <w:r>
-        <w:t>Participant variable options:</w:t>
-      </w:r>
-    </w:p>
-    <w:p>
-      <w:pPr>
-        <w:pStyle w:val="Heading4"/>
-      </w:pPr>
-      <w:r>
-        <w:t>Constrain Values</w:t>
-      </w:r>
-    </w:p>
-    <w:p>
-      <w:r>
-        <w:t>When checked forces values to be among a specified set of values.</w:t>
-      </w:r>
-    </w:p>
-    <w:p>
-      <w:pPr>
-        <w:pStyle w:val="Heading4"/>
-      </w:pPr>
-      <w:r>
-        <w:t>Values</w:t>
-      </w:r>
-    </w:p>
-    <w:p>
-      <w:r>
-        <w:t>These are the set of values that are allowed when Constrain Values is checked.</w:t>
-      </w:r>
-    </w:p>
-    <w:p>
-      <w:pPr>
-        <w:pStyle w:val="Heading1"/>
-      </w:pPr>
-      <w:r>
-        <w:t>Starting, Controlling, and Monitoring an Experiment</w:t>
-      </w:r>
-    </w:p>
-    <w:p>
-      <w:pPr>
-        <w:pStyle w:val="Heading2"/>
-      </w:pPr>
-      <w:r>
-        <w:t>Experiment Runner window</w:t>
-      </w:r>
-    </w:p>
-    <w:p>
-      <w:r>
-        <w:t>Once the experiment’s variables have been configured, the experiment can be run from the Experiment Runner Window. You can open this window from the BML menu. This window can be docked and moved around just like any other editor window.</w:t>
-      </w:r>
-    </w:p>
-    <w:p>
-      <w:r>
-        <w:t xml:space="preserve">This is the main display and control for the toolkit. Once play mode is started, you will control and monitor the experiment from here. The window interfaces with a Custom ExperimentRunner class that you define (see below), to notify the unity scene to set up and begin the experiment. </w:t>
-      </w:r>
-    </w:p>
-    <w:p>
-      <w:r>
-        <w:t xml:space="preserve">Press play in the unity editor. The unity scene will begin, but the experiment will not yet run. It will prompt you for relevant </w:t>
-      </w:r>
-      <w:r>
-        <w:t>settings</w:t>
-      </w:r>
-      <w:r>
-        <w:t xml:space="preserve">, including picking which block order to use. </w:t>
-      </w:r>
-    </w:p>
-    <w:p>
-      <w:r>
-        <w:t xml:space="preserve">When all required settings have been selected, the Experiment controls will </w:t>
-      </w:r>
-      <w:r>
-        <w:t>be displayed</w:t>
-      </w:r>
-      <w:r>
-        <w:t xml:space="preserve">, allowing you to begin the experiment. The experiment will show the trial structure of your experiment and track your progress through the experiment. </w:t>
-      </w:r>
-    </w:p>
-    <w:p>
-      <w:pPr>
-        <w:pStyle w:val="Heading2"/>
-      </w:pPr>
-      <w:bookmarkStart w:id="9" w:name="_Toc2241378"/>
-      <w:r>
-        <w:t>In-Trial Experimenter Controls</w:t>
-      </w:r>
-      <w:bookmarkEnd w:id="9"/>
-    </w:p>
-    <w:p>
-      <w:r>
-        <w:t xml:space="preserve">During the experiment you can jump between trials by pressing the “go” button next to the trial in the Experiment Runner Window. Any incomplete trials will be revisited at the end of the </w:t>
-      </w:r>
-      <w:r>
-        <w:lastRenderedPageBreak/>
-        <w:t>block. It is not currently possible to jump between blocks. This might be useful if your participant says they made an error. Additional attempts on a trial will be recorded in the output in the “Attempts” column.</w:t>
+      <w:r>
+        <w:t>During the experiment you can jump between trials by pressing the “go” button next to the trial in the Experiment Runner Window. Any incomplete trials will be revisited at the end of the block. It is not currently possible to jump between blocks. This might be useful if your participant says they made an error. Additional attempts on a trial will be recorded in the output in the “Attempts” column.</w:t>
       </w:r>
     </w:p>
     <w:p>
@@ -6542,7 +6527,7 @@
           <w:szCs w:val="24"/>
         </w:rPr>
       </w:pPr>
-      <w:bookmarkStart w:id="10" w:name="_Toc2241380"/>
+      <w:bookmarkStart w:id="9" w:name="_Toc2241380"/>
       <w:r>
         <w:rPr>
           <w:rFonts w:asciiTheme="minorHAnsi" w:hAnsiTheme="minorHAnsi" w:cstheme="minorHAnsi"/>
@@ -6551,7 +6536,7 @@
         </w:rPr>
         <w:t>Session</w:t>
       </w:r>
-      <w:bookmarkEnd w:id="10"/>
+      <w:bookmarkEnd w:id="9"/>
     </w:p>
     <w:p>
       <w:pPr>
@@ -6824,7 +6809,6 @@
     </w:p>
     <w:p>
       <w:r>
-        <w:lastRenderedPageBreak/>
         <w:t xml:space="preserve">Now, within this script you can declare public fields for any references to other unity objects in your scene that may be required. </w:t>
       </w:r>
     </w:p>
@@ -7079,7 +7063,29 @@
           <w:szCs w:val="19"/>
           <w:lang w:val="en-CA"/>
         </w:rPr>
-        <w:t xml:space="preserve"> Type TrialType =&gt; </w:t>
+        <w:t xml:space="preserve"> Type </w:t>
+      </w:r>
+      <w:proofErr w:type="spellStart"/>
+      <w:r>
+        <w:rPr>
+          <w:rFonts w:ascii="Consolas" w:hAnsi="Consolas" w:cs="Consolas"/>
+          <w:color w:val="000000"/>
+          <w:sz w:val="19"/>
+          <w:szCs w:val="19"/>
+          <w:lang w:val="en-CA"/>
+        </w:rPr>
+        <w:t>TrialType</w:t>
+      </w:r>
+      <w:proofErr w:type="spellEnd"/>
+      <w:r>
+        <w:rPr>
+          <w:rFonts w:ascii="Consolas" w:hAnsi="Consolas" w:cs="Consolas"/>
+          <w:color w:val="000000"/>
+          <w:sz w:val="19"/>
+          <w:szCs w:val="19"/>
+          <w:lang w:val="en-CA"/>
+        </w:rPr>
+        <w:t xml:space="preserve"> =&gt; </w:t>
       </w:r>
       <w:proofErr w:type="spellStart"/>
       <w:proofErr w:type="gramStart"/>
@@ -7104,6 +7110,7 @@
         </w:rPr>
         <w:t>(</w:t>
       </w:r>
+      <w:proofErr w:type="spellStart"/>
       <w:proofErr w:type="gramEnd"/>
       <w:r>
         <w:rPr>
@@ -7113,7 +7120,18 @@
           <w:szCs w:val="19"/>
           <w:lang w:val="en-CA"/>
         </w:rPr>
-        <w:t>YourCustomTrialScript);</w:t>
+        <w:t>YourCustomTrialScript</w:t>
+      </w:r>
+      <w:proofErr w:type="spellEnd"/>
+      <w:r>
+        <w:rPr>
+          <w:rFonts w:ascii="Consolas" w:hAnsi="Consolas" w:cs="Consolas"/>
+          <w:color w:val="000000"/>
+          <w:sz w:val="19"/>
+          <w:szCs w:val="19"/>
+          <w:lang w:val="en-CA"/>
+        </w:rPr>
+        <w:t>);</w:t>
       </w:r>
     </w:p>
     <w:p>
@@ -7169,7 +7187,29 @@
           <w:szCs w:val="19"/>
           <w:lang w:val="en-CA"/>
         </w:rPr>
-        <w:t xml:space="preserve"> Type BlockType =&gt; </w:t>
+        <w:t xml:space="preserve"> Type </w:t>
+      </w:r>
+      <w:proofErr w:type="spellStart"/>
+      <w:r>
+        <w:rPr>
+          <w:rFonts w:ascii="Consolas" w:hAnsi="Consolas" w:cs="Consolas"/>
+          <w:color w:val="000000"/>
+          <w:sz w:val="19"/>
+          <w:szCs w:val="19"/>
+          <w:lang w:val="en-CA"/>
+        </w:rPr>
+        <w:t>BlockType</w:t>
+      </w:r>
+      <w:proofErr w:type="spellEnd"/>
+      <w:r>
+        <w:rPr>
+          <w:rFonts w:ascii="Consolas" w:hAnsi="Consolas" w:cs="Consolas"/>
+          <w:color w:val="000000"/>
+          <w:sz w:val="19"/>
+          <w:szCs w:val="19"/>
+          <w:lang w:val="en-CA"/>
+        </w:rPr>
+        <w:t xml:space="preserve"> =&gt; </w:t>
       </w:r>
       <w:proofErr w:type="spellStart"/>
       <w:proofErr w:type="gramStart"/>
@@ -7194,6 +7234,7 @@
         </w:rPr>
         <w:t>(</w:t>
       </w:r>
+      <w:proofErr w:type="spellStart"/>
       <w:proofErr w:type="gramEnd"/>
       <w:r>
         <w:rPr>
@@ -7203,11 +7244,10 @@
           <w:szCs w:val="19"/>
           <w:lang w:val="en-CA"/>
         </w:rPr>
-        <w:t>YourCustomBlockScript);</w:t>
-      </w:r>
-    </w:p>
-    <w:p>
-      <w:pPr>
+        <w:t>YourCustomBlockScript</w:t>
+      </w:r>
+      <w:proofErr w:type="spellEnd"/>
+      <w:r>
         <w:rPr>
           <w:rFonts w:ascii="Consolas" w:hAnsi="Consolas" w:cs="Consolas"/>
           <w:color w:val="000000"/>
@@ -7215,8 +7255,11 @@
           <w:szCs w:val="19"/>
           <w:lang w:val="en-CA"/>
         </w:rPr>
-      </w:pPr>
-      <w:r>
+        <w:t>);</w:t>
+      </w:r>
+    </w:p>
+    <w:p>
+      <w:pPr>
         <w:rPr>
           <w:rFonts w:ascii="Consolas" w:hAnsi="Consolas" w:cs="Consolas"/>
           <w:color w:val="000000"/>
@@ -7224,8 +7267,7 @@
           <w:szCs w:val="19"/>
           <w:lang w:val="en-CA"/>
         </w:rPr>
-        <w:t xml:space="preserve">   </w:t>
-      </w:r>
+      </w:pPr>
       <w:r>
         <w:rPr>
           <w:rFonts w:ascii="Consolas" w:hAnsi="Consolas" w:cs="Consolas"/>
@@ -7234,6 +7276,16 @@
           <w:szCs w:val="19"/>
           <w:lang w:val="en-CA"/>
         </w:rPr>
+        <w:t xml:space="preserve">   </w:t>
+      </w:r>
+      <w:r>
+        <w:rPr>
+          <w:rFonts w:ascii="Consolas" w:hAnsi="Consolas" w:cs="Consolas"/>
+          <w:color w:val="000000"/>
+          <w:sz w:val="19"/>
+          <w:szCs w:val="19"/>
+          <w:lang w:val="en-CA"/>
+        </w:rPr>
         <w:tab/>
       </w:r>
       <w:r>
@@ -7274,7 +7326,29 @@
           <w:szCs w:val="19"/>
           <w:lang w:val="en-CA"/>
         </w:rPr>
-        <w:t xml:space="preserve"> Type ExperimentType =&gt; </w:t>
+        <w:t xml:space="preserve"> Type </w:t>
+      </w:r>
+      <w:proofErr w:type="spellStart"/>
+      <w:r>
+        <w:rPr>
+          <w:rFonts w:ascii="Consolas" w:hAnsi="Consolas" w:cs="Consolas"/>
+          <w:color w:val="000000"/>
+          <w:sz w:val="19"/>
+          <w:szCs w:val="19"/>
+          <w:lang w:val="en-CA"/>
+        </w:rPr>
+        <w:t>ExperimentType</w:t>
+      </w:r>
+      <w:proofErr w:type="spellEnd"/>
+      <w:r>
+        <w:rPr>
+          <w:rFonts w:ascii="Consolas" w:hAnsi="Consolas" w:cs="Consolas"/>
+          <w:color w:val="000000"/>
+          <w:sz w:val="19"/>
+          <w:szCs w:val="19"/>
+          <w:lang w:val="en-CA"/>
+        </w:rPr>
+        <w:t xml:space="preserve"> =&gt; </w:t>
       </w:r>
       <w:proofErr w:type="spellStart"/>
       <w:proofErr w:type="gramStart"/>
@@ -7299,6 +7373,7 @@
         </w:rPr>
         <w:t>(</w:t>
       </w:r>
+      <w:proofErr w:type="spellStart"/>
       <w:proofErr w:type="gramEnd"/>
       <w:r>
         <w:rPr>
@@ -7308,7 +7383,18 @@
           <w:szCs w:val="19"/>
           <w:lang w:val="en-CA"/>
         </w:rPr>
-        <w:t>YourCustomExperimentScript);</w:t>
+        <w:t>YourCustomExperimentScript</w:t>
+      </w:r>
+      <w:proofErr w:type="spellEnd"/>
+      <w:r>
+        <w:rPr>
+          <w:rFonts w:ascii="Consolas" w:hAnsi="Consolas" w:cs="Consolas"/>
+          <w:color w:val="000000"/>
+          <w:sz w:val="19"/>
+          <w:szCs w:val="19"/>
+          <w:lang w:val="en-CA"/>
+        </w:rPr>
+        <w:t>);</w:t>
       </w:r>
     </w:p>
     <w:p>
@@ -7372,7 +7458,6 @@
         <w:rPr>
           <w:lang w:val="en-CA"/>
         </w:rPr>
-        <w:lastRenderedPageBreak/>
         <w:t>In call order:</w:t>
       </w:r>
     </w:p>
@@ -8775,7 +8860,6 @@
         <w:rPr>
           <w:lang w:val="en-CA"/>
         </w:rPr>
-        <w:lastRenderedPageBreak/>
         <w:t>Accessing other GameObjects from within your experiment code</w:t>
       </w:r>
     </w:p>
@@ -9704,7 +9788,6 @@
           <w:szCs w:val="24"/>
           <w:lang w:val="en-CA"/>
         </w:rPr>
-        <w:lastRenderedPageBreak/>
         <w:t>Wait for user to do something before trial starts.</w:t>
       </w:r>
     </w:p>
@@ -10680,7 +10763,6 @@
           <w:szCs w:val="18"/>
           <w:bdr w:val="none" w:sz="0" w:space="0" w:color="auto" w:frame="1"/>
         </w:rPr>
-        <w:lastRenderedPageBreak/>
         <w:t>2.  data[“MyFloatDependentVariable”] = response;    </w:t>
       </w:r>
     </w:p>
@@ -10709,7 +10791,7 @@
         </w:rPr>
         <w:t xml:space="preserve"> on completion of the trial.</w:t>
       </w:r>
-      <w:bookmarkStart w:id="11" w:name="_Toc2241383"/>
+      <w:bookmarkStart w:id="10" w:name="_Toc2241383"/>
     </w:p>
     <w:p>
       <w:pPr>
@@ -10718,7 +10800,7 @@
       <w:r>
         <w:t>Block</w:t>
       </w:r>
-      <w:bookmarkEnd w:id="11"/>
+      <w:bookmarkEnd w:id="10"/>
     </w:p>
     <w:p>
       <w:pPr>
@@ -11698,7 +11780,6 @@
           <w:szCs w:val="24"/>
           <w:lang w:val="en-CA"/>
         </w:rPr>
-        <w:lastRenderedPageBreak/>
         <w:t>Remember that the code defined in your custom Block class is general for all blocks, but the behaviour changes based on the values of your variables. Therefore, you only need to code the behaviour for all blocks in one place and set up each one based on the values of your variables for that block.</w:t>
       </w:r>
     </w:p>
@@ -12126,11 +12207,11 @@
       <w:pPr>
         <w:pStyle w:val="Heading2"/>
       </w:pPr>
-      <w:bookmarkStart w:id="12" w:name="_Toc2241381"/>
+      <w:bookmarkStart w:id="11" w:name="_Toc2241381"/>
       <w:r>
         <w:t>Experiment</w:t>
       </w:r>
-      <w:bookmarkEnd w:id="12"/>
+      <w:bookmarkEnd w:id="11"/>
     </w:p>
     <w:p>
       <w:pPr>
@@ -12528,7 +12609,6 @@
           <w:szCs w:val="24"/>
           <w:lang w:val="en-CA"/>
         </w:rPr>
-        <w:lastRenderedPageBreak/>
         <w:t xml:space="preserve">In </w:t>
       </w:r>
       <w:proofErr w:type="gramStart"/>
@@ -12914,14 +12994,14 @@
       <w:pPr>
         <w:pStyle w:val="Heading1"/>
       </w:pPr>
-      <w:bookmarkStart w:id="13" w:name="_Toc2241382"/>
+      <w:bookmarkStart w:id="12" w:name="_Toc2241382"/>
       <w:r>
         <w:t>A Note on Coroutines and IEnumerator</w:t>
       </w:r>
       <w:r>
         <w:t>s</w:t>
       </w:r>
-      <w:bookmarkEnd w:id="13"/>
+      <w:bookmarkEnd w:id="12"/>
     </w:p>
     <w:p>
       <w:pPr>
@@ -13958,7 +14038,6 @@
           <w:rFonts w:cstheme="minorHAnsi"/>
           <w:szCs w:val="24"/>
         </w:rPr>
-        <w:lastRenderedPageBreak/>
         <w:t xml:space="preserve">In addition to </w:t>
       </w:r>
       <w:r>
@@ -14900,9 +14979,9 @@
       <w:pPr>
         <w:pStyle w:val="Heading1"/>
       </w:pPr>
-      <w:bookmarkStart w:id="14" w:name="_Ref2193765"/>
-      <w:bookmarkStart w:id="15" w:name="_Ref2193862"/>
-      <w:bookmarkStart w:id="16" w:name="_Toc2241385"/>
+      <w:bookmarkStart w:id="13" w:name="_Ref2193765"/>
+      <w:bookmarkStart w:id="14" w:name="_Ref2193862"/>
+      <w:bookmarkStart w:id="15" w:name="_Toc2241385"/>
       <w:r>
         <w:t>Accessing</w:t>
       </w:r>
@@ -14918,9 +14997,9 @@
       <w:r>
         <w:t>inside your custom experiment/block/trial scripts</w:t>
       </w:r>
+      <w:bookmarkEnd w:id="13"/>
       <w:bookmarkEnd w:id="14"/>
       <w:bookmarkEnd w:id="15"/>
-      <w:bookmarkEnd w:id="16"/>
     </w:p>
     <w:p>
       <w:pPr>
@@ -15298,7 +15377,6 @@
           <w:rFonts w:cstheme="minorHAnsi"/>
           <w:szCs w:val="24"/>
         </w:rPr>
-        <w:lastRenderedPageBreak/>
         <w:t xml:space="preserve">This allows you to use </w:t>
       </w:r>
       <w:r>
@@ -15372,7 +15450,7 @@
         </w:rPr>
         <w:t>You can extend your custom options class as much as you want to add as much functionality to your trials as you need.</w:t>
       </w:r>
-      <w:bookmarkStart w:id="17" w:name="_Toc2241386"/>
+      <w:bookmarkStart w:id="16" w:name="_Toc2241386"/>
     </w:p>
     <w:p>
       <w:pPr>
@@ -15381,7 +15459,7 @@
       <w:r>
         <w:t>Debug Mode</w:t>
       </w:r>
-      <w:bookmarkEnd w:id="17"/>
+      <w:bookmarkEnd w:id="16"/>
     </w:p>
     <w:p>
       <w:r>
@@ -15480,119 +15558,65 @@
       <w:pPr>
         <w:pStyle w:val="Heading1"/>
       </w:pPr>
-      <w:bookmarkStart w:id="18" w:name="_Ref2194076"/>
-      <w:bookmarkStart w:id="19" w:name="_Toc2241387"/>
-      <w:r>
-        <w:t>Output</w:t>
+      <w:bookmarkStart w:id="17" w:name="_Toc2241388"/>
+      <w:r>
+        <w:t>Logging</w:t>
+      </w:r>
+      <w:bookmarkEnd w:id="17"/>
+    </w:p>
+    <w:p>
+      <w:r>
+        <w:t>The BML Experiment Toolkit keeps a log of all sessions. You can access it in the Assets &gt; BML_ExperimentToolkit &gt; Data Folder</w:t>
+      </w:r>
+    </w:p>
+    <w:p>
+      <w:pPr>
+        <w:pStyle w:val="Heading1"/>
+      </w:pPr>
+      <w:bookmarkStart w:id="18" w:name="_Toc2241389"/>
+      <w:r>
+        <w:t xml:space="preserve">Customizing </w:t>
+      </w:r>
+      <w:r>
+        <w:t>further</w:t>
       </w:r>
       <w:bookmarkEnd w:id="18"/>
-      <w:bookmarkEnd w:id="19"/>
-    </w:p>
-    <w:p>
-      <w:r>
-        <w:t>By default, the toolkit outputs your experiment results as a .CSV file</w:t>
-      </w:r>
-      <w:r>
-        <w:t xml:space="preserve"> after the completion of every trial</w:t>
-      </w:r>
-      <w:r>
-        <w:t xml:space="preserve">. It automatically numbers your trials by block and by trial number inside each block. It </w:t>
-      </w:r>
-      <w:r>
-        <w:t xml:space="preserve">adds a column for each variable including your dependent variables. </w:t>
-      </w:r>
-      <w:r>
-        <w:t>You can change the names of the automatically added columns in the Data Folder under Settings.</w:t>
-      </w:r>
-    </w:p>
-    <w:p>
-      <w:r>
-        <w:t>To add a custom column, create a dependent variable of the appropriate type, and set its value in each trial.</w:t>
-      </w:r>
-    </w:p>
-    <w:p>
-      <w:r>
-        <w:t xml:space="preserve">The best place to write data to your dependent variables is in the </w:t>
-      </w:r>
-      <w:proofErr w:type="gramStart"/>
-      <w:r>
-        <w:t>Post</w:t>
-      </w:r>
-      <w:r>
-        <w:t>Method</w:t>
-      </w:r>
-      <w:r>
-        <w:t>(</w:t>
-      </w:r>
-      <w:proofErr w:type="gramEnd"/>
-      <w:r>
-        <w:t>) method of your custom Trial script.</w:t>
+    </w:p>
+    <w:p>
+      <w:pPr>
+        <w:rPr>
+          <w:rFonts w:cstheme="minorHAnsi"/>
+          <w:szCs w:val="24"/>
+        </w:rPr>
+      </w:pPr>
+      <w:r>
+        <w:rPr>
+          <w:rFonts w:cstheme="minorHAnsi"/>
+          <w:szCs w:val="24"/>
+        </w:rPr>
+        <w:t>The package is provided open source, so you can make any modifications you like. If you notice a missing feature, or write something other people might use, consider letting us know so we can add it to the package to be enjoyed by everyone.</w:t>
+      </w:r>
+    </w:p>
+    <w:p>
+      <w:pPr>
+        <w:rPr>
+          <w:rFonts w:cstheme="minorHAnsi"/>
+          <w:szCs w:val="24"/>
+        </w:rPr>
+      </w:pPr>
+      <w:r>
+        <w:rPr>
+          <w:rFonts w:cstheme="minorHAnsi"/>
+          <w:szCs w:val="24"/>
+        </w:rPr>
+        <w:t>You can adjust many settings within the Data folder of the toolkit.</w:t>
       </w:r>
     </w:p>
     <w:p>
       <w:pPr>
         <w:pStyle w:val="Heading1"/>
       </w:pPr>
-      <w:bookmarkStart w:id="20" w:name="_Toc2241388"/>
-      <w:r>
-        <w:t>Logging</w:t>
-      </w:r>
-      <w:bookmarkEnd w:id="20"/>
-    </w:p>
-    <w:p>
-      <w:r>
-        <w:t>The BML Experiment Toolkit keeps a log of all sessions. You can access it in the Assets &gt; BML_ExperimentToolkit &gt; Data Folder</w:t>
-      </w:r>
-    </w:p>
-    <w:p>
-      <w:pPr>
-        <w:pStyle w:val="Heading1"/>
-      </w:pPr>
-      <w:bookmarkStart w:id="21" w:name="_Toc2241389"/>
-      <w:r>
-        <w:t xml:space="preserve">Customizing </w:t>
-      </w:r>
-      <w:r>
-        <w:t>further</w:t>
-      </w:r>
-      <w:bookmarkEnd w:id="21"/>
-    </w:p>
-    <w:p>
-      <w:pPr>
-        <w:rPr>
-          <w:rFonts w:cstheme="minorHAnsi"/>
-          <w:szCs w:val="24"/>
-        </w:rPr>
-      </w:pPr>
-      <w:r>
-        <w:rPr>
-          <w:rFonts w:cstheme="minorHAnsi"/>
-          <w:szCs w:val="24"/>
-        </w:rPr>
-        <w:t>The package is provided open source, so you can make any modifications you like. If you notice a missing feature, or write something other people might use, consider letting us know so we can add it to the package to be enjoyed by everyone.</w:t>
-      </w:r>
-    </w:p>
-    <w:p>
-      <w:pPr>
-        <w:rPr>
-          <w:rFonts w:cstheme="minorHAnsi"/>
-          <w:szCs w:val="24"/>
-        </w:rPr>
-      </w:pPr>
-      <w:r>
-        <w:rPr>
-          <w:rFonts w:cstheme="minorHAnsi"/>
-          <w:szCs w:val="24"/>
-        </w:rPr>
-        <w:t>You can adjust many settings within the Data folder of the toolkit.</w:t>
-      </w:r>
-    </w:p>
-    <w:p>
-      <w:pPr>
-        <w:pStyle w:val="Heading1"/>
-      </w:pPr>
-      <w:r>
-        <w:lastRenderedPageBreak/>
+      <w:r>
         <w:t>Extras</w:t>
       </w:r>
     </w:p>
@@ -15657,6 +15681,8 @@
       <w:r>
         <w:t xml:space="preserve"> and look in a specified direction before allowing the experiment to continue. Useful in your PreCoroutine methods to ensure the participant is in the correct location for VR experiments.</w:t>
       </w:r>
+      <w:bookmarkStart w:id="19" w:name="_GoBack"/>
+      <w:bookmarkEnd w:id="19"/>
     </w:p>
     <w:p>
       <w:pPr>
@@ -25772,7 +25798,7 @@
 </file>
 
 <file path=customXml/itemProps1.xml><?xml version="1.0" encoding="utf-8"?>
-<ds:datastoreItem xmlns:ds="http://schemas.openxmlformats.org/officeDocument/2006/customXml" ds:itemID="{9235A124-DDB8-43B7-9112-1F461054AD45}">
+<ds:datastoreItem xmlns:ds="http://schemas.openxmlformats.org/officeDocument/2006/customXml" ds:itemID="{4DD7F70A-AC7B-45F4-9C8C-D644D649DC73}">
   <ds:schemaRefs>
     <ds:schemaRef ds:uri="http://schemas.openxmlformats.org/officeDocument/2006/bibliography"/>
   </ds:schemaRefs>

</xml_diff>

<commit_message>
updated UI to choose design file, changed preview slightly, changed experiment display
</commit_message>
<xml_diff>
--- a/Documentation/Documentation for the BML Experiment Toolkit.docx
+++ b/Documentation/Documentation for the BML Experiment Toolkit.docx
@@ -1700,6 +1700,7 @@
       </w:pPr>
       <w:bookmarkStart w:id="1" w:name="_Toc2241369"/>
       <w:r>
+        <w:lastRenderedPageBreak/>
         <w:t>About</w:t>
       </w:r>
       <w:bookmarkEnd w:id="1"/>
@@ -2168,6 +2169,7 @@
         </w:numPr>
       </w:pPr>
       <w:r>
+        <w:lastRenderedPageBreak/>
         <w:t>Resharper also has its own Unity Extension for unity-specific help.</w:t>
       </w:r>
     </w:p>
@@ -2351,9 +2353,18 @@
           <w:rFonts w:cstheme="minorHAnsi"/>
           <w:szCs w:val="24"/>
         </w:rPr>
-        <w:t>. Examples of such customization might include a “welcome screen” before the experiment, a “thank you” screen after the experiment, a pause between each block of trials, and instructions before each trial. These customizations can be written very quickly.</w:t>
-      </w:r>
-    </w:p>
+        <w:t xml:space="preserve">. Examples of such customization might include a “welcome screen” before the experiment, a “thank you” screen after the experiment, a pause between each block of trials, and instructions before each trial. These customizations can be written very </w:t>
+      </w:r>
+      <w:bookmarkStart w:id="3" w:name="_GoBack"/>
+      <w:r>
+        <w:rPr>
+          <w:rFonts w:cstheme="minorHAnsi"/>
+          <w:szCs w:val="24"/>
+        </w:rPr>
+        <w:t>quickly.</w:t>
+      </w:r>
+    </w:p>
+    <w:bookmarkEnd w:id="3"/>
     <w:p>
       <w:pPr>
         <w:keepNext/>
@@ -2368,8 +2379,9 @@
           <w:noProof/>
           <w:szCs w:val="24"/>
         </w:rPr>
+        <w:lastRenderedPageBreak/>
         <w:drawing>
-          <wp:inline distT="0" distB="0" distL="0" distR="0" wp14:anchorId="2C1279A4" wp14:editId="7FF17E3F">
+          <wp:inline distT="0" distB="0" distL="0" distR="0" wp14:anchorId="2C1279A4" wp14:editId="1D5D1F2C">
             <wp:extent cx="5943600" cy="3985895"/>
             <wp:effectExtent l="38100" t="19050" r="19050" b="14605"/>
             <wp:docPr id="5" name="Diagram 5">
@@ -2457,25 +2469,7 @@
           <w:sz w:val="24"/>
           <w:szCs w:val="24"/>
         </w:rPr>
-        <w:t xml:space="preserve">: Basic structure of an automatically generated experiment. You can customize functionality for all functions except grey ones. You must define the </w:t>
-      </w:r>
-      <w:proofErr w:type="gramStart"/>
-      <w:r>
-        <w:rPr>
-          <w:rFonts w:cstheme="minorHAnsi"/>
-          <w:sz w:val="24"/>
-          <w:szCs w:val="24"/>
-        </w:rPr>
-        <w:t>Main(</w:t>
-      </w:r>
-      <w:proofErr w:type="gramEnd"/>
-      <w:r>
-        <w:rPr>
-          <w:rFonts w:cstheme="minorHAnsi"/>
-          <w:sz w:val="24"/>
-          <w:szCs w:val="24"/>
-        </w:rPr>
-        <w:t>) function for your trials to define what should happen in each trial.</w:t>
+        <w:t>: Basic structure of an automatically generated experiment. You can customize functionality for all functions except grey ones. You must define the Main() function for your trials to define what should happen in each trial.</w:t>
       </w:r>
     </w:p>
     <w:p>
@@ -2533,23 +2527,7 @@
           <w:rFonts w:cstheme="minorHAnsi"/>
           <w:szCs w:val="24"/>
         </w:rPr>
-        <w:t xml:space="preserve">After </w:t>
-      </w:r>
-      <w:proofErr w:type="gramStart"/>
-      <w:r>
-        <w:rPr>
-          <w:rFonts w:cstheme="minorHAnsi"/>
-          <w:szCs w:val="24"/>
-        </w:rPr>
-        <w:t>opening up</w:t>
-      </w:r>
-      <w:proofErr w:type="gramEnd"/>
-      <w:r>
-        <w:rPr>
-          <w:rFonts w:cstheme="minorHAnsi"/>
-          <w:szCs w:val="24"/>
-        </w:rPr>
-        <w:t xml:space="preserve"> the main Experiment Runner Window and </w:t>
+        <w:t xml:space="preserve">After opening up the main Experiment Runner Window and </w:t>
       </w:r>
       <w:r>
         <w:rPr>
@@ -2742,23 +2720,8 @@
           <w:rFonts w:cstheme="minorHAnsi"/>
           <w:szCs w:val="24"/>
         </w:rPr>
-        <w:t xml:space="preserve">Create a custom Trial Class, override at minimum the </w:t>
-      </w:r>
-      <w:proofErr w:type="gramStart"/>
-      <w:r>
-        <w:rPr>
-          <w:rFonts w:cstheme="minorHAnsi"/>
-          <w:szCs w:val="24"/>
-        </w:rPr>
-        <w:t>MainCoroutine(</w:t>
-      </w:r>
-      <w:proofErr w:type="gramEnd"/>
-      <w:r>
-        <w:rPr>
-          <w:rFonts w:cstheme="minorHAnsi"/>
-          <w:szCs w:val="24"/>
-        </w:rPr>
-        <w:t>) method for custom behavior</w:t>
+        <w:lastRenderedPageBreak/>
+        <w:t>Create a custom Trial Class, override at minimum the MainCoroutine() method for custom behavior</w:t>
       </w:r>
     </w:p>
     <w:p>
@@ -2805,11 +2768,11 @@
       <w:pPr>
         <w:pStyle w:val="Heading1"/>
       </w:pPr>
-      <w:bookmarkStart w:id="3" w:name="_Toc2241371"/>
+      <w:bookmarkStart w:id="4" w:name="_Toc2241371"/>
       <w:r>
         <w:t>Getting started</w:t>
       </w:r>
-      <w:bookmarkEnd w:id="3"/>
+      <w:bookmarkEnd w:id="4"/>
     </w:p>
     <w:p>
       <w:pPr>
@@ -2987,7 +2950,7 @@
       <w:pPr>
         <w:pStyle w:val="Heading1"/>
       </w:pPr>
-      <w:bookmarkStart w:id="4" w:name="_Toc2241372"/>
+      <w:bookmarkStart w:id="5" w:name="_Toc2241372"/>
       <w:r>
         <w:t xml:space="preserve">Creating a new Experiment </w:t>
       </w:r>
@@ -3045,15 +3008,7 @@
         </w:numPr>
       </w:pPr>
       <w:r>
-        <w:t xml:space="preserve">Import the latest release of the </w:t>
-      </w:r>
-      <w:proofErr w:type="gramStart"/>
-      <w:r>
-        <w:t>toolkit .unitypackage</w:t>
-      </w:r>
-      <w:proofErr w:type="gramEnd"/>
-      <w:r>
-        <w:t>.</w:t>
+        <w:t>Import the latest release of the toolkit .unitypackage.</w:t>
       </w:r>
     </w:p>
     <w:p>
@@ -3069,7 +3024,7 @@
       <w:r>
         <w:t xml:space="preserve"> experimental design</w:t>
       </w:r>
-      <w:bookmarkEnd w:id="4"/>
+      <w:bookmarkEnd w:id="5"/>
     </w:p>
     <w:p>
       <w:pPr>
@@ -3149,6 +3104,7 @@
           <w:noProof/>
           <w:szCs w:val="24"/>
         </w:rPr>
+        <w:lastRenderedPageBreak/>
         <w:drawing>
           <wp:inline distT="0" distB="0" distL="0" distR="0" wp14:anchorId="4606B4B0" wp14:editId="17EA002F">
             <wp:extent cx="5445867" cy="7343775"/>
@@ -3277,6 +3233,7 @@
           <w:rFonts w:cstheme="minorHAnsi"/>
           <w:szCs w:val="24"/>
         </w:rPr>
+        <w:lastRenderedPageBreak/>
         <w:t xml:space="preserve">To add a variable, select your desired data type (int, string, etc.), type of variable (independent, dependent), and then click on Create Variable. You should see your variable added to the list below. Configure your variable by naming it, adding values, selecting whether the variable will be used to create blocks of trials, etc. </w:t>
       </w:r>
     </w:p>
@@ -3292,23 +3249,7 @@
           <w:rFonts w:cstheme="minorHAnsi"/>
           <w:szCs w:val="24"/>
         </w:rPr>
-        <w:t xml:space="preserve">To delete a variable from the </w:t>
-      </w:r>
-      <w:proofErr w:type="gramStart"/>
-      <w:r>
-        <w:rPr>
-          <w:rFonts w:cstheme="minorHAnsi"/>
-          <w:szCs w:val="24"/>
-        </w:rPr>
-        <w:t>list</w:t>
-      </w:r>
-      <w:proofErr w:type="gramEnd"/>
-      <w:r>
-        <w:rPr>
-          <w:rFonts w:cstheme="minorHAnsi"/>
-          <w:szCs w:val="24"/>
-        </w:rPr>
-        <w:t xml:space="preserve"> click the Delete Variable button</w:t>
+        <w:t>To delete a variable from the list click the Delete Variable button</w:t>
       </w:r>
     </w:p>
     <w:p>
@@ -3365,7 +3306,7 @@
           <w:szCs w:val="24"/>
         </w:rPr>
       </w:pPr>
-      <w:bookmarkStart w:id="5" w:name="_Toc2241373"/>
+      <w:bookmarkStart w:id="6" w:name="_Toc2241373"/>
       <w:r>
         <w:rPr>
           <w:rFonts w:asciiTheme="minorHAnsi" w:hAnsiTheme="minorHAnsi" w:cstheme="minorHAnsi"/>
@@ -3374,7 +3315,7 @@
         </w:rPr>
         <w:t>Variable options</w:t>
       </w:r>
-      <w:bookmarkEnd w:id="5"/>
+      <w:bookmarkEnd w:id="6"/>
     </w:p>
     <w:p>
       <w:pPr>
@@ -3591,8 +3532,9 @@
       <w:pPr>
         <w:pStyle w:val="Heading2"/>
       </w:pPr>
-      <w:bookmarkStart w:id="6" w:name="_Toc2241374"/>
-      <w:r>
+      <w:bookmarkStart w:id="7" w:name="_Toc2241374"/>
+      <w:r>
+        <w:lastRenderedPageBreak/>
         <w:t>Independent variable</w:t>
       </w:r>
       <w:r>
@@ -3601,7 +3543,7 @@
       <w:r>
         <w:t>:</w:t>
       </w:r>
-      <w:bookmarkEnd w:id="6"/>
+      <w:bookmarkEnd w:id="7"/>
     </w:p>
     <w:p>
       <w:pPr>
@@ -4862,6 +4804,7 @@
                 <w:rFonts w:cstheme="minorHAnsi"/>
                 <w:szCs w:val="24"/>
               </w:rPr>
+              <w:lastRenderedPageBreak/>
               <w:t>1</w:t>
             </w:r>
           </w:p>
@@ -6244,6 +6187,7 @@
         <w:pStyle w:val="Heading3"/>
       </w:pPr>
       <w:r>
+        <w:lastRenderedPageBreak/>
         <w:t>Values</w:t>
       </w:r>
     </w:p>
@@ -6296,14 +6240,14 @@
       <w:pPr>
         <w:pStyle w:val="Heading2"/>
       </w:pPr>
-      <w:bookmarkStart w:id="7" w:name="_Toc2241375"/>
+      <w:bookmarkStart w:id="8" w:name="_Toc2241375"/>
       <w:r>
         <w:t>Dependent variable options</w:t>
       </w:r>
       <w:r>
         <w:t>:</w:t>
       </w:r>
-      <w:bookmarkEnd w:id="7"/>
+      <w:bookmarkEnd w:id="8"/>
     </w:p>
     <w:p>
       <w:pPr>
@@ -6427,15 +6371,19 @@
       <w:pPr>
         <w:pStyle w:val="Heading2"/>
       </w:pPr>
-      <w:bookmarkStart w:id="8" w:name="_Toc2241378"/>
+      <w:bookmarkStart w:id="9" w:name="_Toc2241378"/>
       <w:r>
         <w:t>In-Trial Experimenter Controls</w:t>
       </w:r>
-      <w:bookmarkEnd w:id="8"/>
-    </w:p>
-    <w:p>
-      <w:r>
-        <w:t>During the experiment you can jump between trials by pressing the “go” button next to the trial in the Experiment Runner Window. Any incomplete trials will be revisited at the end of the block. It is not currently possible to jump between blocks. This might be useful if your participant says they made an error. Additional attempts on a trial will be recorded in the output in the “Attempts” column.</w:t>
+      <w:bookmarkEnd w:id="9"/>
+    </w:p>
+    <w:p>
+      <w:r>
+        <w:t xml:space="preserve">During the experiment you can jump between trials by pressing the “go” button next to the trial in the Experiment Runner Window. Any incomplete trials will be revisited at the end of the </w:t>
+      </w:r>
+      <w:r>
+        <w:lastRenderedPageBreak/>
+        <w:t>block. It is not currently possible to jump between blocks. This might be useful if your participant says they made an error. Additional attempts on a trial will be recorded in the output in the “Attempts” column.</w:t>
       </w:r>
     </w:p>
     <w:p>
@@ -6527,7 +6475,7 @@
           <w:szCs w:val="24"/>
         </w:rPr>
       </w:pPr>
-      <w:bookmarkStart w:id="9" w:name="_Toc2241380"/>
+      <w:bookmarkStart w:id="10" w:name="_Toc2241380"/>
       <w:r>
         <w:rPr>
           <w:rFonts w:asciiTheme="minorHAnsi" w:hAnsiTheme="minorHAnsi" w:cstheme="minorHAnsi"/>
@@ -6536,7 +6484,7 @@
         </w:rPr>
         <w:t>Session</w:t>
       </w:r>
-      <w:bookmarkEnd w:id="9"/>
+      <w:bookmarkEnd w:id="10"/>
     </w:p>
     <w:p>
       <w:pPr>
@@ -6809,6 +6757,7 @@
     </w:p>
     <w:p>
       <w:r>
+        <w:lastRenderedPageBreak/>
         <w:t xml:space="preserve">Now, within this script you can declare public fields for any references to other unity objects in your scene that may be required. </w:t>
       </w:r>
     </w:p>
@@ -7063,9 +7012,18 @@
           <w:szCs w:val="19"/>
           <w:lang w:val="en-CA"/>
         </w:rPr>
-        <w:t xml:space="preserve"> Type </w:t>
-      </w:r>
-      <w:proofErr w:type="spellStart"/>
+        <w:t xml:space="preserve"> Type TrialType =&gt; </w:t>
+      </w:r>
+      <w:r>
+        <w:rPr>
+          <w:rFonts w:ascii="Consolas" w:hAnsi="Consolas" w:cs="Consolas"/>
+          <w:color w:val="0000FF"/>
+          <w:sz w:val="19"/>
+          <w:szCs w:val="19"/>
+          <w:lang w:val="en-CA"/>
+        </w:rPr>
+        <w:t>typeof</w:t>
+      </w:r>
       <w:r>
         <w:rPr>
           <w:rFonts w:ascii="Consolas" w:hAnsi="Consolas" w:cs="Consolas"/>
@@ -7074,64 +7032,7 @@
           <w:szCs w:val="19"/>
           <w:lang w:val="en-CA"/>
         </w:rPr>
-        <w:t>TrialType</w:t>
-      </w:r>
-      <w:proofErr w:type="spellEnd"/>
-      <w:r>
-        <w:rPr>
-          <w:rFonts w:ascii="Consolas" w:hAnsi="Consolas" w:cs="Consolas"/>
-          <w:color w:val="000000"/>
-          <w:sz w:val="19"/>
-          <w:szCs w:val="19"/>
-          <w:lang w:val="en-CA"/>
-        </w:rPr>
-        <w:t xml:space="preserve"> =&gt; </w:t>
-      </w:r>
-      <w:proofErr w:type="spellStart"/>
-      <w:proofErr w:type="gramStart"/>
-      <w:r>
-        <w:rPr>
-          <w:rFonts w:ascii="Consolas" w:hAnsi="Consolas" w:cs="Consolas"/>
-          <w:color w:val="0000FF"/>
-          <w:sz w:val="19"/>
-          <w:szCs w:val="19"/>
-          <w:lang w:val="en-CA"/>
-        </w:rPr>
-        <w:t>typeof</w:t>
-      </w:r>
-      <w:proofErr w:type="spellEnd"/>
-      <w:r>
-        <w:rPr>
-          <w:rFonts w:ascii="Consolas" w:hAnsi="Consolas" w:cs="Consolas"/>
-          <w:color w:val="000000"/>
-          <w:sz w:val="19"/>
-          <w:szCs w:val="19"/>
-          <w:lang w:val="en-CA"/>
-        </w:rPr>
-        <w:t>(</w:t>
-      </w:r>
-      <w:proofErr w:type="spellStart"/>
-      <w:proofErr w:type="gramEnd"/>
-      <w:r>
-        <w:rPr>
-          <w:rFonts w:ascii="Consolas" w:hAnsi="Consolas" w:cs="Consolas"/>
-          <w:color w:val="000000"/>
-          <w:sz w:val="19"/>
-          <w:szCs w:val="19"/>
-          <w:lang w:val="en-CA"/>
-        </w:rPr>
-        <w:t>YourCustomTrialScript</w:t>
-      </w:r>
-      <w:proofErr w:type="spellEnd"/>
-      <w:r>
-        <w:rPr>
-          <w:rFonts w:ascii="Consolas" w:hAnsi="Consolas" w:cs="Consolas"/>
-          <w:color w:val="000000"/>
-          <w:sz w:val="19"/>
-          <w:szCs w:val="19"/>
-          <w:lang w:val="en-CA"/>
-        </w:rPr>
-        <w:t>);</w:t>
+        <w:t>(YourCustomTrialScript);</w:t>
       </w:r>
     </w:p>
     <w:p>
@@ -7187,9 +7088,18 @@
           <w:szCs w:val="19"/>
           <w:lang w:val="en-CA"/>
         </w:rPr>
-        <w:t xml:space="preserve"> Type </w:t>
-      </w:r>
-      <w:proofErr w:type="spellStart"/>
+        <w:t xml:space="preserve"> Type BlockType =&gt; </w:t>
+      </w:r>
+      <w:r>
+        <w:rPr>
+          <w:rFonts w:ascii="Consolas" w:hAnsi="Consolas" w:cs="Consolas"/>
+          <w:color w:val="0000FF"/>
+          <w:sz w:val="19"/>
+          <w:szCs w:val="19"/>
+          <w:lang w:val="en-CA"/>
+        </w:rPr>
+        <w:t>typeof</w:t>
+      </w:r>
       <w:r>
         <w:rPr>
           <w:rFonts w:ascii="Consolas" w:hAnsi="Consolas" w:cs="Consolas"/>
@@ -7198,10 +7108,11 @@
           <w:szCs w:val="19"/>
           <w:lang w:val="en-CA"/>
         </w:rPr>
-        <w:t>BlockType</w:t>
-      </w:r>
-      <w:proofErr w:type="spellEnd"/>
-      <w:r>
+        <w:t>(YourCustomBlockScript);</w:t>
+      </w:r>
+    </w:p>
+    <w:p>
+      <w:pPr>
         <w:rPr>
           <w:rFonts w:ascii="Consolas" w:hAnsi="Consolas" w:cs="Consolas"/>
           <w:color w:val="000000"/>
@@ -7209,10 +7120,27 @@
           <w:szCs w:val="19"/>
           <w:lang w:val="en-CA"/>
         </w:rPr>
-        <w:t xml:space="preserve"> =&gt; </w:t>
-      </w:r>
-      <w:proofErr w:type="spellStart"/>
-      <w:proofErr w:type="gramStart"/>
+      </w:pPr>
+      <w:r>
+        <w:rPr>
+          <w:rFonts w:ascii="Consolas" w:hAnsi="Consolas" w:cs="Consolas"/>
+          <w:color w:val="000000"/>
+          <w:sz w:val="19"/>
+          <w:szCs w:val="19"/>
+          <w:lang w:val="en-CA"/>
+        </w:rPr>
+        <w:t xml:space="preserve">   </w:t>
+      </w:r>
+      <w:r>
+        <w:rPr>
+          <w:rFonts w:ascii="Consolas" w:hAnsi="Consolas" w:cs="Consolas"/>
+          <w:color w:val="000000"/>
+          <w:sz w:val="19"/>
+          <w:szCs w:val="19"/>
+          <w:lang w:val="en-CA"/>
+        </w:rPr>
+        <w:tab/>
+      </w:r>
       <w:r>
         <w:rPr>
           <w:rFonts w:ascii="Consolas" w:hAnsi="Consolas" w:cs="Consolas"/>
@@ -7221,9 +7149,8 @@
           <w:szCs w:val="19"/>
           <w:lang w:val="en-CA"/>
         </w:rPr>
-        <w:t>typeof</w:t>
-      </w:r>
-      <w:proofErr w:type="spellEnd"/>
+        <w:t>public</w:t>
+      </w:r>
       <w:r>
         <w:rPr>
           <w:rFonts w:ascii="Consolas" w:hAnsi="Consolas" w:cs="Consolas"/>
@@ -7232,10 +7159,18 @@
           <w:szCs w:val="19"/>
           <w:lang w:val="en-CA"/>
         </w:rPr>
-        <w:t>(</w:t>
-      </w:r>
-      <w:proofErr w:type="spellStart"/>
-      <w:proofErr w:type="gramEnd"/>
+        <w:t xml:space="preserve"> </w:t>
+      </w:r>
+      <w:r>
+        <w:rPr>
+          <w:rFonts w:ascii="Consolas" w:hAnsi="Consolas" w:cs="Consolas"/>
+          <w:color w:val="0000FF"/>
+          <w:sz w:val="19"/>
+          <w:szCs w:val="19"/>
+          <w:lang w:val="en-CA"/>
+        </w:rPr>
+        <w:t>override</w:t>
+      </w:r>
       <w:r>
         <w:rPr>
           <w:rFonts w:ascii="Consolas" w:hAnsi="Consolas" w:cs="Consolas"/>
@@ -7244,9 +7179,18 @@
           <w:szCs w:val="19"/>
           <w:lang w:val="en-CA"/>
         </w:rPr>
-        <w:t>YourCustomBlockScript</w:t>
-      </w:r>
-      <w:proofErr w:type="spellEnd"/>
+        <w:t xml:space="preserve"> Type ExperimentType =&gt; </w:t>
+      </w:r>
+      <w:r>
+        <w:rPr>
+          <w:rFonts w:ascii="Consolas" w:hAnsi="Consolas" w:cs="Consolas"/>
+          <w:color w:val="0000FF"/>
+          <w:sz w:val="19"/>
+          <w:szCs w:val="19"/>
+          <w:lang w:val="en-CA"/>
+        </w:rPr>
+        <w:t>typeof</w:t>
+      </w:r>
       <w:r>
         <w:rPr>
           <w:rFonts w:ascii="Consolas" w:hAnsi="Consolas" w:cs="Consolas"/>
@@ -7255,289 +7199,127 @@
           <w:szCs w:val="19"/>
           <w:lang w:val="en-CA"/>
         </w:rPr>
-        <w:t>);</w:t>
-      </w:r>
-    </w:p>
-    <w:p>
-      <w:pPr>
-        <w:rPr>
-          <w:rFonts w:ascii="Consolas" w:hAnsi="Consolas" w:cs="Consolas"/>
-          <w:color w:val="000000"/>
-          <w:sz w:val="19"/>
-          <w:szCs w:val="19"/>
-          <w:lang w:val="en-CA"/>
-        </w:rPr>
-      </w:pPr>
-      <w:r>
-        <w:rPr>
-          <w:rFonts w:ascii="Consolas" w:hAnsi="Consolas" w:cs="Consolas"/>
-          <w:color w:val="000000"/>
-          <w:sz w:val="19"/>
-          <w:szCs w:val="19"/>
-          <w:lang w:val="en-CA"/>
-        </w:rPr>
-        <w:t xml:space="preserve">   </w:t>
-      </w:r>
-      <w:r>
-        <w:rPr>
-          <w:rFonts w:ascii="Consolas" w:hAnsi="Consolas" w:cs="Consolas"/>
-          <w:color w:val="000000"/>
-          <w:sz w:val="19"/>
-          <w:szCs w:val="19"/>
-          <w:lang w:val="en-CA"/>
-        </w:rPr>
-        <w:tab/>
-      </w:r>
-      <w:r>
-        <w:rPr>
-          <w:rFonts w:ascii="Consolas" w:hAnsi="Consolas" w:cs="Consolas"/>
-          <w:color w:val="0000FF"/>
-          <w:sz w:val="19"/>
-          <w:szCs w:val="19"/>
-          <w:lang w:val="en-CA"/>
-        </w:rPr>
-        <w:t>public</w:t>
-      </w:r>
-      <w:r>
-        <w:rPr>
-          <w:rFonts w:ascii="Consolas" w:hAnsi="Consolas" w:cs="Consolas"/>
-          <w:color w:val="000000"/>
-          <w:sz w:val="19"/>
-          <w:szCs w:val="19"/>
+        <w:t>(YourCustomExperimentScript);</w:t>
+      </w:r>
+    </w:p>
+    <w:p>
+      <w:pPr>
+        <w:rPr>
+          <w:lang w:val="en-CA"/>
+        </w:rPr>
+      </w:pPr>
+      <w:r>
+        <w:rPr>
+          <w:lang w:val="en-CA"/>
+        </w:rPr>
+        <w:t>doing this will allow you to define custom behaviour in the</w:t>
+      </w:r>
+      <w:r>
+        <w:rPr>
+          <w:lang w:val="en-CA"/>
+        </w:rPr>
+        <w:t xml:space="preserve"> trials, blocks, and experiments that are automatically created for you by the framework. </w:t>
+      </w:r>
+    </w:p>
+    <w:p>
+      <w:pPr>
+        <w:rPr>
+          <w:lang w:val="en-CA"/>
+        </w:rPr>
+      </w:pPr>
+      <w:r>
+        <w:rPr>
+          <w:lang w:val="en-CA"/>
+        </w:rPr>
+        <w:t>To define custom behaviour inside your custom ExperimentParts, the framework automatically calls several methods that you can override to implement your own behaviour</w:t>
+      </w:r>
+      <w:r>
+        <w:rPr>
+          <w:lang w:val="en-CA"/>
+        </w:rPr>
+        <w:t xml:space="preserve">. </w:t>
+      </w:r>
+    </w:p>
+    <w:p>
+      <w:pPr>
+        <w:rPr>
+          <w:lang w:val="en-CA"/>
+        </w:rPr>
+      </w:pPr>
+      <w:r>
+        <w:rPr>
+          <w:lang w:val="en-CA"/>
+        </w:rPr>
+        <w:t>To learn more about Coroutines, see section below on Coroutines.</w:t>
+      </w:r>
+    </w:p>
+    <w:p>
+      <w:pPr>
+        <w:rPr>
+          <w:lang w:val="en-CA"/>
+        </w:rPr>
+      </w:pPr>
+      <w:r>
+        <w:rPr>
+          <w:lang w:val="en-CA"/>
+        </w:rPr>
+        <w:lastRenderedPageBreak/>
+        <w:t>In call order:</w:t>
+      </w:r>
+    </w:p>
+    <w:p>
+      <w:pPr>
+        <w:rPr>
+          <w:lang w:val="en-CA"/>
+        </w:rPr>
+      </w:pPr>
+      <w:r>
+        <w:rPr>
+          <w:lang w:val="en-CA"/>
+        </w:rPr>
+        <w:t>PreMethod() – Called at the start of the part, useful for setting simpler things up, presenting instructions, calibration etc. Such setup should be done in a single frame.</w:t>
+      </w:r>
+    </w:p>
+    <w:p>
+      <w:pPr>
+        <w:rPr>
+          <w:lang w:val="en-CA"/>
+        </w:rPr>
+      </w:pPr>
+      <w:r>
+        <w:rPr>
+          <w:lang w:val="en-CA"/>
+        </w:rPr>
+        <w:t>PreCoroutine() – Called after PreMethod(), useful for setup that spans more than one frame. For example, displaying instructions to the participant for 5 seconds, or until a key is pressed.</w:t>
+      </w:r>
+    </w:p>
+    <w:p>
+      <w:pPr>
+        <w:rPr>
+          <w:lang w:val="en-CA"/>
+        </w:rPr>
+      </w:pPr>
+    </w:p>
+    <w:p>
+      <w:pPr>
+        <w:rPr>
+          <w:lang w:val="en-CA"/>
+        </w:rPr>
+      </w:pPr>
+      <w:r>
+        <w:rPr>
+          <w:lang w:val="en-CA"/>
+        </w:rPr>
+        <w:t>MainCoroutine() – The “business” code of the ExperimentPart.</w:t>
+      </w:r>
+      <w:r>
+        <w:rPr>
           <w:lang w:val="en-CA"/>
         </w:rPr>
         <w:t xml:space="preserve"> </w:t>
       </w:r>
       <w:r>
         <w:rPr>
-          <w:rFonts w:ascii="Consolas" w:hAnsi="Consolas" w:cs="Consolas"/>
-          <w:color w:val="0000FF"/>
-          <w:sz w:val="19"/>
-          <w:szCs w:val="19"/>
-          <w:lang w:val="en-CA"/>
-        </w:rPr>
-        <w:t>override</w:t>
-      </w:r>
-      <w:r>
-        <w:rPr>
-          <w:rFonts w:ascii="Consolas" w:hAnsi="Consolas" w:cs="Consolas"/>
-          <w:color w:val="000000"/>
-          <w:sz w:val="19"/>
-          <w:szCs w:val="19"/>
-          <w:lang w:val="en-CA"/>
-        </w:rPr>
-        <w:t xml:space="preserve"> Type </w:t>
-      </w:r>
-      <w:proofErr w:type="spellStart"/>
-      <w:r>
-        <w:rPr>
-          <w:rFonts w:ascii="Consolas" w:hAnsi="Consolas" w:cs="Consolas"/>
-          <w:color w:val="000000"/>
-          <w:sz w:val="19"/>
-          <w:szCs w:val="19"/>
-          <w:lang w:val="en-CA"/>
-        </w:rPr>
-        <w:t>ExperimentType</w:t>
-      </w:r>
-      <w:proofErr w:type="spellEnd"/>
-      <w:r>
-        <w:rPr>
-          <w:rFonts w:ascii="Consolas" w:hAnsi="Consolas" w:cs="Consolas"/>
-          <w:color w:val="000000"/>
-          <w:sz w:val="19"/>
-          <w:szCs w:val="19"/>
-          <w:lang w:val="en-CA"/>
-        </w:rPr>
-        <w:t xml:space="preserve"> =&gt; </w:t>
-      </w:r>
-      <w:proofErr w:type="spellStart"/>
-      <w:proofErr w:type="gramStart"/>
-      <w:r>
-        <w:rPr>
-          <w:rFonts w:ascii="Consolas" w:hAnsi="Consolas" w:cs="Consolas"/>
-          <w:color w:val="0000FF"/>
-          <w:sz w:val="19"/>
-          <w:szCs w:val="19"/>
-          <w:lang w:val="en-CA"/>
-        </w:rPr>
-        <w:t>typeof</w:t>
-      </w:r>
-      <w:proofErr w:type="spellEnd"/>
-      <w:r>
-        <w:rPr>
-          <w:rFonts w:ascii="Consolas" w:hAnsi="Consolas" w:cs="Consolas"/>
-          <w:color w:val="000000"/>
-          <w:sz w:val="19"/>
-          <w:szCs w:val="19"/>
-          <w:lang w:val="en-CA"/>
-        </w:rPr>
-        <w:t>(</w:t>
-      </w:r>
-      <w:proofErr w:type="spellStart"/>
-      <w:proofErr w:type="gramEnd"/>
-      <w:r>
-        <w:rPr>
-          <w:rFonts w:ascii="Consolas" w:hAnsi="Consolas" w:cs="Consolas"/>
-          <w:color w:val="000000"/>
-          <w:sz w:val="19"/>
-          <w:szCs w:val="19"/>
-          <w:lang w:val="en-CA"/>
-        </w:rPr>
-        <w:t>YourCustomExperimentScript</w:t>
-      </w:r>
-      <w:proofErr w:type="spellEnd"/>
-      <w:r>
-        <w:rPr>
-          <w:rFonts w:ascii="Consolas" w:hAnsi="Consolas" w:cs="Consolas"/>
-          <w:color w:val="000000"/>
-          <w:sz w:val="19"/>
-          <w:szCs w:val="19"/>
-          <w:lang w:val="en-CA"/>
-        </w:rPr>
-        <w:t>);</w:t>
-      </w:r>
-    </w:p>
-    <w:p>
-      <w:pPr>
-        <w:rPr>
-          <w:lang w:val="en-CA"/>
-        </w:rPr>
-      </w:pPr>
-      <w:r>
-        <w:rPr>
-          <w:lang w:val="en-CA"/>
-        </w:rPr>
-        <w:t>doing this will allow you to define custom behaviour in the</w:t>
-      </w:r>
-      <w:r>
-        <w:rPr>
-          <w:lang w:val="en-CA"/>
-        </w:rPr>
-        <w:t xml:space="preserve"> trials, blocks, and experiments that are automatically created for you by the framework. </w:t>
-      </w:r>
-    </w:p>
-    <w:p>
-      <w:pPr>
-        <w:rPr>
-          <w:lang w:val="en-CA"/>
-        </w:rPr>
-      </w:pPr>
-      <w:r>
-        <w:rPr>
-          <w:lang w:val="en-CA"/>
-        </w:rPr>
-        <w:t>To define custom behaviour inside your custom ExperimentParts, the framework automatically calls several methods that you can override to implement your own behaviour</w:t>
-      </w:r>
-      <w:r>
-        <w:rPr>
-          <w:lang w:val="en-CA"/>
-        </w:rPr>
-        <w:t xml:space="preserve">. </w:t>
-      </w:r>
-    </w:p>
-    <w:p>
-      <w:pPr>
-        <w:rPr>
-          <w:lang w:val="en-CA"/>
-        </w:rPr>
-      </w:pPr>
-      <w:r>
-        <w:rPr>
-          <w:lang w:val="en-CA"/>
-        </w:rPr>
-        <w:t>To learn more about Coroutines, see section below on Coroutines.</w:t>
-      </w:r>
-    </w:p>
-    <w:p>
-      <w:pPr>
-        <w:rPr>
-          <w:lang w:val="en-CA"/>
-        </w:rPr>
-      </w:pPr>
-      <w:r>
-        <w:rPr>
-          <w:lang w:val="en-CA"/>
-        </w:rPr>
-        <w:t>In call order:</w:t>
-      </w:r>
-    </w:p>
-    <w:p>
-      <w:pPr>
-        <w:rPr>
-          <w:lang w:val="en-CA"/>
-        </w:rPr>
-      </w:pPr>
-      <w:proofErr w:type="gramStart"/>
-      <w:r>
-        <w:rPr>
-          <w:lang w:val="en-CA"/>
-        </w:rPr>
-        <w:t>PreMethod(</w:t>
-      </w:r>
-      <w:proofErr w:type="gramEnd"/>
-      <w:r>
-        <w:rPr>
-          <w:lang w:val="en-CA"/>
-        </w:rPr>
-        <w:t>) – Called at the start of the part, useful for setting simpler things up, presenting instructions, calibration etc. Such setup should be done in a single frame.</w:t>
-      </w:r>
-    </w:p>
-    <w:p>
-      <w:pPr>
-        <w:rPr>
-          <w:lang w:val="en-CA"/>
-        </w:rPr>
-      </w:pPr>
-      <w:proofErr w:type="gramStart"/>
-      <w:r>
-        <w:rPr>
-          <w:lang w:val="en-CA"/>
-        </w:rPr>
-        <w:t>PreCoroutine(</w:t>
-      </w:r>
-      <w:proofErr w:type="gramEnd"/>
-      <w:r>
-        <w:rPr>
-          <w:lang w:val="en-CA"/>
-        </w:rPr>
-        <w:t>) – Called after PreMethod(), useful for setup that spans more than one frame. For example, displaying instructions to the participant for 5 seconds, or until a key is pressed.</w:t>
-      </w:r>
-    </w:p>
-    <w:p>
-      <w:pPr>
-        <w:rPr>
-          <w:lang w:val="en-CA"/>
-        </w:rPr>
-      </w:pPr>
-    </w:p>
-    <w:p>
-      <w:pPr>
-        <w:rPr>
-          <w:lang w:val="en-CA"/>
-        </w:rPr>
-      </w:pPr>
-      <w:proofErr w:type="gramStart"/>
-      <w:r>
-        <w:rPr>
-          <w:lang w:val="en-CA"/>
-        </w:rPr>
-        <w:t>MainCoroutine(</w:t>
-      </w:r>
-      <w:proofErr w:type="gramEnd"/>
-      <w:r>
-        <w:rPr>
-          <w:lang w:val="en-CA"/>
-        </w:rPr>
-        <w:t>) – The “business” code of the ExperimentPart.</w:t>
-      </w:r>
-      <w:r>
-        <w:rPr>
-          <w:lang w:val="en-CA"/>
-        </w:rPr>
-        <w:t xml:space="preserve"> </w:t>
-      </w:r>
-      <w:r>
-        <w:rPr>
           <w:lang w:val="en-CA"/>
         </w:rPr>
         <w:t xml:space="preserve">For trials this is where the main part of the Trial should be coded (participant responses, any variable setup). This method can only be overwritten within Trials. This is because in Blocks and Experiments, the main method is to pass control to other ExperimentParts (i.e. an Experiment runs its blocks, a Block runs its trials). </w:t>
@@ -7549,40 +7331,24 @@
           <w:lang w:val="en-CA"/>
         </w:rPr>
       </w:pPr>
-      <w:proofErr w:type="gramStart"/>
-      <w:r>
-        <w:rPr>
-          <w:lang w:val="en-CA"/>
-        </w:rPr>
-        <w:t>PostCoroutine(</w:t>
-      </w:r>
-      <w:proofErr w:type="gramEnd"/>
-      <w:r>
-        <w:rPr>
-          <w:lang w:val="en-CA"/>
-        </w:rPr>
-        <w:t>) – Called after MainCoroutine(), useful for cleanup that spans more than one frame.</w:t>
-      </w:r>
-    </w:p>
-    <w:p>
-      <w:pPr>
-        <w:rPr>
-          <w:lang w:val="en-CA"/>
-        </w:rPr>
-      </w:pPr>
-      <w:proofErr w:type="gramStart"/>
-      <w:r>
-        <w:rPr>
-          <w:lang w:val="en-CA"/>
-        </w:rPr>
-        <w:t>PostMethod(</w:t>
-      </w:r>
-      <w:proofErr w:type="gramEnd"/>
-      <w:r>
-        <w:rPr>
-          <w:lang w:val="en-CA"/>
-        </w:rPr>
-        <w:t>) – Called after PostCoroutine(), useful for cleanup that takes places within a single frame. Useful for writing output data.</w:t>
+      <w:r>
+        <w:rPr>
+          <w:lang w:val="en-CA"/>
+        </w:rPr>
+        <w:t>PostCoroutine() – Called after MainCoroutine(), useful for cleanup that spans more than one frame.</w:t>
+      </w:r>
+    </w:p>
+    <w:p>
+      <w:pPr>
+        <w:rPr>
+          <w:lang w:val="en-CA"/>
+        </w:rPr>
+      </w:pPr>
+      <w:r>
+        <w:rPr>
+          <w:lang w:val="en-CA"/>
+        </w:rPr>
+        <w:t>PostMethod() – Called after PostCoroutine(), useful for cleanup that takes places within a single frame. Useful for writing output data.</w:t>
       </w:r>
     </w:p>
     <w:p>
@@ -7639,19 +7405,8 @@
           <w:sz w:val="18"/>
           <w:szCs w:val="18"/>
         </w:rPr>
-        <w:t xml:space="preserve"> BML_</w:t>
-      </w:r>
-      <w:proofErr w:type="gramStart"/>
-      <w:r>
-        <w:rPr>
-          <w:rFonts w:ascii="Consolas" w:eastAsia="Times New Roman" w:hAnsi="Consolas" w:cs="Times New Roman"/>
-          <w:color w:val="5C5C5C"/>
-          <w:sz w:val="18"/>
-          <w:szCs w:val="18"/>
-        </w:rPr>
-        <w:t>ExperimentToolkit.Scripts.ExperimentParts</w:t>
-      </w:r>
-      <w:proofErr w:type="gramEnd"/>
+        <w:t xml:space="preserve"> BML_ExperimentToolkit.Scripts.ExperimentParts</w:t>
+      </w:r>
     </w:p>
     <w:p>
       <w:pPr>
@@ -7732,9 +7487,8 @@
           <w:szCs w:val="18"/>
           <w:bdr w:val="none" w:sz="0" w:space="0" w:color="auto" w:frame="1"/>
         </w:rPr>
-        <w:t> </w:t>
-      </w:r>
-      <w:proofErr w:type="gramStart"/>
+        <w:t> My</w:t>
+      </w:r>
       <w:r>
         <w:rPr>
           <w:rFonts w:ascii="Consolas" w:eastAsia="Times New Roman" w:hAnsi="Consolas" w:cs="Times New Roman"/>
@@ -7743,7 +7497,7 @@
           <w:szCs w:val="18"/>
           <w:bdr w:val="none" w:sz="0" w:space="0" w:color="auto" w:frame="1"/>
         </w:rPr>
-        <w:t>My</w:t>
+        <w:t>Trial</w:t>
       </w:r>
       <w:r>
         <w:rPr>
@@ -7753,28 +7507,7 @@
           <w:szCs w:val="18"/>
           <w:bdr w:val="none" w:sz="0" w:space="0" w:color="auto" w:frame="1"/>
         </w:rPr>
-        <w:t>Trial</w:t>
-      </w:r>
-      <w:r>
-        <w:rPr>
-          <w:rFonts w:ascii="Consolas" w:eastAsia="Times New Roman" w:hAnsi="Consolas" w:cs="Times New Roman"/>
-          <w:color w:val="000000"/>
-          <w:sz w:val="18"/>
-          <w:szCs w:val="18"/>
-          <w:bdr w:val="none" w:sz="0" w:space="0" w:color="auto" w:frame="1"/>
-        </w:rPr>
-        <w:t> :</w:t>
-      </w:r>
-      <w:proofErr w:type="gramEnd"/>
-      <w:r>
-        <w:rPr>
-          <w:rFonts w:ascii="Consolas" w:eastAsia="Times New Roman" w:hAnsi="Consolas" w:cs="Times New Roman"/>
-          <w:color w:val="000000"/>
-          <w:sz w:val="18"/>
-          <w:szCs w:val="18"/>
-          <w:bdr w:val="none" w:sz="0" w:space="0" w:color="auto" w:frame="1"/>
-        </w:rPr>
-        <w:t> </w:t>
+        <w:t> : </w:t>
       </w:r>
       <w:r>
         <w:rPr>
@@ -7885,9 +7618,8 @@
           <w:szCs w:val="18"/>
           <w:bdr w:val="none" w:sz="0" w:space="0" w:color="auto" w:frame="1"/>
         </w:rPr>
-        <w:t> IEnumerator </w:t>
-      </w:r>
-      <w:proofErr w:type="gramStart"/>
+        <w:t> IEnumerator Pre</w:t>
+      </w:r>
       <w:r>
         <w:rPr>
           <w:rFonts w:ascii="Consolas" w:eastAsia="Times New Roman" w:hAnsi="Consolas" w:cs="Times New Roman"/>
@@ -7896,7 +7628,7 @@
           <w:szCs w:val="18"/>
           <w:bdr w:val="none" w:sz="0" w:space="0" w:color="auto" w:frame="1"/>
         </w:rPr>
-        <w:t>Pre</w:t>
+        <w:t>Coroutine</w:t>
       </w:r>
       <w:r>
         <w:rPr>
@@ -7906,28 +7638,7 @@
           <w:szCs w:val="18"/>
           <w:bdr w:val="none" w:sz="0" w:space="0" w:color="auto" w:frame="1"/>
         </w:rPr>
-        <w:t>Coroutine</w:t>
-      </w:r>
-      <w:r>
-        <w:rPr>
-          <w:rFonts w:ascii="Consolas" w:eastAsia="Times New Roman" w:hAnsi="Consolas" w:cs="Times New Roman"/>
-          <w:color w:val="000000"/>
-          <w:sz w:val="18"/>
-          <w:szCs w:val="18"/>
-          <w:bdr w:val="none" w:sz="0" w:space="0" w:color="auto" w:frame="1"/>
-        </w:rPr>
-        <w:t>(</w:t>
-      </w:r>
-      <w:proofErr w:type="gramEnd"/>
-      <w:r>
-        <w:rPr>
-          <w:rFonts w:ascii="Consolas" w:eastAsia="Times New Roman" w:hAnsi="Consolas" w:cs="Times New Roman"/>
-          <w:color w:val="000000"/>
-          <w:sz w:val="18"/>
-          <w:szCs w:val="18"/>
-          <w:bdr w:val="none" w:sz="0" w:space="0" w:color="auto" w:frame="1"/>
-        </w:rPr>
-        <w:t>) {  </w:t>
+        <w:t>() {  </w:t>
       </w:r>
     </w:p>
     <w:p>
@@ -8225,7 +7936,6 @@
         </w:rPr>
         <w:t> IEnumerator </w:t>
       </w:r>
-      <w:proofErr w:type="gramStart"/>
       <w:r>
         <w:rPr>
           <w:rFonts w:ascii="Consolas" w:eastAsia="Times New Roman" w:hAnsi="Consolas" w:cs="Times New Roman"/>
@@ -8244,18 +7954,7 @@
           <w:szCs w:val="18"/>
           <w:bdr w:val="none" w:sz="0" w:space="0" w:color="auto" w:frame="1"/>
         </w:rPr>
-        <w:t>(</w:t>
-      </w:r>
-      <w:proofErr w:type="gramEnd"/>
-      <w:r>
-        <w:rPr>
-          <w:rFonts w:ascii="Consolas" w:eastAsia="Times New Roman" w:hAnsi="Consolas" w:cs="Times New Roman"/>
-          <w:color w:val="000000"/>
-          <w:sz w:val="18"/>
-          <w:szCs w:val="18"/>
-          <w:bdr w:val="none" w:sz="0" w:space="0" w:color="auto" w:frame="1"/>
-        </w:rPr>
-        <w:t>) {  </w:t>
+        <w:t>() {  </w:t>
       </w:r>
     </w:p>
     <w:p>
@@ -8568,9 +8267,8 @@
           <w:szCs w:val="18"/>
           <w:bdr w:val="none" w:sz="0" w:space="0" w:color="auto" w:frame="1"/>
         </w:rPr>
-        <w:t> IEnumerator </w:t>
-      </w:r>
-      <w:proofErr w:type="gramStart"/>
+        <w:t> IEnumerator Post</w:t>
+      </w:r>
       <w:r>
         <w:rPr>
           <w:rFonts w:ascii="Consolas" w:eastAsia="Times New Roman" w:hAnsi="Consolas" w:cs="Times New Roman"/>
@@ -8579,7 +8277,7 @@
           <w:szCs w:val="18"/>
           <w:bdr w:val="none" w:sz="0" w:space="0" w:color="auto" w:frame="1"/>
         </w:rPr>
-        <w:t>Post</w:t>
+        <w:t>Method</w:t>
       </w:r>
       <w:r>
         <w:rPr>
@@ -8589,28 +8287,7 @@
           <w:szCs w:val="18"/>
           <w:bdr w:val="none" w:sz="0" w:space="0" w:color="auto" w:frame="1"/>
         </w:rPr>
-        <w:t>Method</w:t>
-      </w:r>
-      <w:r>
-        <w:rPr>
-          <w:rFonts w:ascii="Consolas" w:eastAsia="Times New Roman" w:hAnsi="Consolas" w:cs="Times New Roman"/>
-          <w:color w:val="000000"/>
-          <w:sz w:val="18"/>
-          <w:szCs w:val="18"/>
-          <w:bdr w:val="none" w:sz="0" w:space="0" w:color="auto" w:frame="1"/>
-        </w:rPr>
-        <w:t>(</w:t>
-      </w:r>
-      <w:proofErr w:type="gramEnd"/>
-      <w:r>
-        <w:rPr>
-          <w:rFonts w:ascii="Consolas" w:eastAsia="Times New Roman" w:hAnsi="Consolas" w:cs="Times New Roman"/>
-          <w:color w:val="000000"/>
-          <w:sz w:val="18"/>
-          <w:szCs w:val="18"/>
-          <w:bdr w:val="none" w:sz="0" w:space="0" w:color="auto" w:frame="1"/>
-        </w:rPr>
-        <w:t>) {  </w:t>
+        <w:t>() {  </w:t>
       </w:r>
     </w:p>
     <w:p>
@@ -8860,6 +8537,7 @@
         <w:rPr>
           <w:lang w:val="en-CA"/>
         </w:rPr>
+        <w:lastRenderedPageBreak/>
         <w:t>Accessing other GameObjects from within your experiment code</w:t>
       </w:r>
     </w:p>
@@ -8873,21 +8551,7 @@
         <w:rPr>
           <w:lang w:val="en-CA"/>
         </w:rPr>
-        <w:t xml:space="preserve">To access other objects in your unity scene within your custom scripts, you must access the Runner object that is stored in every ExperimentPart. However, the stored Runner is a generic ExperimentRunner, not your custom type. </w:t>
-      </w:r>
-      <w:proofErr w:type="gramStart"/>
-      <w:r>
-        <w:rPr>
-          <w:lang w:val="en-CA"/>
-        </w:rPr>
-        <w:t>Therefore</w:t>
-      </w:r>
-      <w:proofErr w:type="gramEnd"/>
-      <w:r>
-        <w:rPr>
-          <w:lang w:val="en-CA"/>
-        </w:rPr>
-        <w:t xml:space="preserve"> you must cast it to your custom type to access any objects or variables stored within</w:t>
+        <w:t>To access other objects in your unity scene within your custom scripts, you must access the Runner object that is stored in every ExperimentPart. However, the stored Runner is a generic ExperimentRunner, not your custom type. Therefore you must cast it to your custom type to access any objects or variables stored within</w:t>
       </w:r>
       <w:r>
         <w:rPr>
@@ -9012,19 +8676,8 @@
           <w:sz w:val="18"/>
           <w:szCs w:val="18"/>
         </w:rPr>
-        <w:t xml:space="preserve"> BML_</w:t>
-      </w:r>
-      <w:proofErr w:type="gramStart"/>
-      <w:r>
-        <w:rPr>
-          <w:rFonts w:ascii="Consolas" w:eastAsia="Times New Roman" w:hAnsi="Consolas" w:cs="Times New Roman"/>
-          <w:color w:val="5C5C5C"/>
-          <w:sz w:val="18"/>
-          <w:szCs w:val="18"/>
-        </w:rPr>
-        <w:t>ExperimentToolkit.Scripts.ExperimentParts</w:t>
-      </w:r>
-      <w:proofErr w:type="gramEnd"/>
+        <w:t xml:space="preserve"> BML_ExperimentToolkit.Scripts.ExperimentParts</w:t>
+      </w:r>
     </w:p>
     <w:p>
       <w:pPr>
@@ -9105,9 +8758,8 @@
           <w:szCs w:val="18"/>
           <w:bdr w:val="none" w:sz="0" w:space="0" w:color="auto" w:frame="1"/>
         </w:rPr>
-        <w:t> </w:t>
-      </w:r>
-      <w:proofErr w:type="gramStart"/>
+        <w:t> My</w:t>
+      </w:r>
       <w:r>
         <w:rPr>
           <w:rFonts w:ascii="Consolas" w:eastAsia="Times New Roman" w:hAnsi="Consolas" w:cs="Times New Roman"/>
@@ -9116,7 +8768,7 @@
           <w:szCs w:val="18"/>
           <w:bdr w:val="none" w:sz="0" w:space="0" w:color="auto" w:frame="1"/>
         </w:rPr>
-        <w:t>My</w:t>
+        <w:t xml:space="preserve">Trial </w:t>
       </w:r>
       <w:r>
         <w:rPr>
@@ -9126,28 +8778,7 @@
           <w:szCs w:val="18"/>
           <w:bdr w:val="none" w:sz="0" w:space="0" w:color="auto" w:frame="1"/>
         </w:rPr>
-        <w:t xml:space="preserve">Trial </w:t>
-      </w:r>
-      <w:r>
-        <w:rPr>
-          <w:rFonts w:ascii="Consolas" w:eastAsia="Times New Roman" w:hAnsi="Consolas" w:cs="Times New Roman"/>
-          <w:color w:val="000000"/>
-          <w:sz w:val="18"/>
-          <w:szCs w:val="18"/>
-          <w:bdr w:val="none" w:sz="0" w:space="0" w:color="auto" w:frame="1"/>
-        </w:rPr>
-        <w:t>:</w:t>
-      </w:r>
-      <w:proofErr w:type="gramEnd"/>
-      <w:r>
-        <w:rPr>
-          <w:rFonts w:ascii="Consolas" w:eastAsia="Times New Roman" w:hAnsi="Consolas" w:cs="Times New Roman"/>
-          <w:color w:val="000000"/>
-          <w:sz w:val="18"/>
-          <w:szCs w:val="18"/>
-          <w:bdr w:val="none" w:sz="0" w:space="0" w:color="auto" w:frame="1"/>
-        </w:rPr>
-        <w:t> </w:t>
+        <w:t>: </w:t>
       </w:r>
       <w:r>
         <w:rPr>
@@ -9527,16 +9158,7 @@
           <w:szCs w:val="24"/>
           <w:lang w:val="en-CA"/>
         </w:rPr>
-        <w:t xml:space="preserve">In </w:t>
-      </w:r>
-      <w:proofErr w:type="gramStart"/>
-      <w:r>
-        <w:rPr>
-          <w:rFonts w:cstheme="minorHAnsi"/>
-          <w:szCs w:val="24"/>
-          <w:lang w:val="en-CA"/>
-        </w:rPr>
-        <w:t>Pre</w:t>
+        <w:t>In Pre</w:t>
       </w:r>
       <w:r>
         <w:rPr>
@@ -9552,16 +9174,7 @@
           <w:szCs w:val="24"/>
           <w:lang w:val="en-CA"/>
         </w:rPr>
-        <w:t>(</w:t>
-      </w:r>
-      <w:proofErr w:type="gramEnd"/>
-      <w:r>
-        <w:rPr>
-          <w:rFonts w:cstheme="minorHAnsi"/>
-          <w:szCs w:val="24"/>
-          <w:lang w:val="en-CA"/>
-        </w:rPr>
-        <w:t>):</w:t>
+        <w:t>():</w:t>
       </w:r>
     </w:p>
     <w:p>
@@ -9700,25 +9313,7 @@
           <w:szCs w:val="24"/>
           <w:lang w:val="en-CA"/>
         </w:rPr>
-        <w:t xml:space="preserve">In </w:t>
-      </w:r>
-      <w:proofErr w:type="gramStart"/>
-      <w:r>
-        <w:rPr>
-          <w:rFonts w:cstheme="minorHAnsi"/>
-          <w:szCs w:val="24"/>
-          <w:lang w:val="en-CA"/>
-        </w:rPr>
-        <w:t>PreCoroutine(</w:t>
-      </w:r>
-      <w:proofErr w:type="gramEnd"/>
-      <w:r>
-        <w:rPr>
-          <w:rFonts w:cstheme="minorHAnsi"/>
-          <w:szCs w:val="24"/>
-          <w:lang w:val="en-CA"/>
-        </w:rPr>
-        <w:t>)</w:t>
+        <w:t>In PreCoroutine()</w:t>
       </w:r>
       <w:r>
         <w:rPr>
@@ -9788,6 +9383,7 @@
           <w:szCs w:val="24"/>
           <w:lang w:val="en-CA"/>
         </w:rPr>
+        <w:lastRenderedPageBreak/>
         <w:t>Wait for user to do something before trial starts.</w:t>
       </w:r>
     </w:p>
@@ -9834,16 +9430,7 @@
           <w:szCs w:val="24"/>
           <w:lang w:val="en-CA"/>
         </w:rPr>
-        <w:t xml:space="preserve">In </w:t>
-      </w:r>
-      <w:proofErr w:type="gramStart"/>
-      <w:r>
-        <w:rPr>
-          <w:rFonts w:cstheme="minorHAnsi"/>
-          <w:szCs w:val="24"/>
-          <w:lang w:val="en-CA"/>
-        </w:rPr>
-        <w:t>Main</w:t>
+        <w:t>In Main</w:t>
       </w:r>
       <w:r>
         <w:rPr>
@@ -9859,16 +9446,7 @@
           <w:szCs w:val="24"/>
           <w:lang w:val="en-CA"/>
         </w:rPr>
-        <w:t>(</w:t>
-      </w:r>
-      <w:proofErr w:type="gramEnd"/>
-      <w:r>
-        <w:rPr>
-          <w:rFonts w:cstheme="minorHAnsi"/>
-          <w:szCs w:val="24"/>
-          <w:lang w:val="en-CA"/>
-        </w:rPr>
-        <w:t>):</w:t>
+        <w:t>():</w:t>
       </w:r>
     </w:p>
     <w:p>
@@ -9983,16 +9561,7 @@
           <w:szCs w:val="24"/>
           <w:lang w:val="en-CA"/>
         </w:rPr>
-        <w:t xml:space="preserve">In </w:t>
-      </w:r>
-      <w:proofErr w:type="gramStart"/>
-      <w:r>
-        <w:rPr>
-          <w:rFonts w:cstheme="minorHAnsi"/>
-          <w:szCs w:val="24"/>
-          <w:lang w:val="en-CA"/>
-        </w:rPr>
-        <w:t>Post</w:t>
+        <w:t>In Post</w:t>
       </w:r>
       <w:r>
         <w:rPr>
@@ -10008,16 +9577,7 @@
           <w:szCs w:val="24"/>
           <w:lang w:val="en-CA"/>
         </w:rPr>
-        <w:t>(</w:t>
-      </w:r>
-      <w:proofErr w:type="gramEnd"/>
-      <w:r>
-        <w:rPr>
-          <w:rFonts w:cstheme="minorHAnsi"/>
-          <w:szCs w:val="24"/>
-          <w:lang w:val="en-CA"/>
-        </w:rPr>
-        <w:t>):</w:t>
+        <w:t>():</w:t>
       </w:r>
     </w:p>
     <w:p>
@@ -10086,25 +9646,7 @@
           <w:szCs w:val="24"/>
           <w:lang w:val="en-CA"/>
         </w:rPr>
-        <w:t xml:space="preserve">In </w:t>
-      </w:r>
-      <w:proofErr w:type="gramStart"/>
-      <w:r>
-        <w:rPr>
-          <w:rFonts w:cstheme="minorHAnsi"/>
-          <w:szCs w:val="24"/>
-          <w:lang w:val="en-CA"/>
-        </w:rPr>
-        <w:t>PostMethod(</w:t>
-      </w:r>
-      <w:proofErr w:type="gramEnd"/>
-      <w:r>
-        <w:rPr>
-          <w:rFonts w:cstheme="minorHAnsi"/>
-          <w:szCs w:val="24"/>
-          <w:lang w:val="en-CA"/>
-        </w:rPr>
-        <w:t>):</w:t>
+        <w:t>In PostMethod():</w:t>
       </w:r>
     </w:p>
     <w:p>
@@ -10191,25 +9733,7 @@
           <w:szCs w:val="24"/>
           <w:lang w:val="en-CA"/>
         </w:rPr>
-        <w:t xml:space="preserve">For Trials, after </w:t>
-      </w:r>
-      <w:proofErr w:type="gramStart"/>
-      <w:r>
-        <w:rPr>
-          <w:rFonts w:cstheme="minorHAnsi"/>
-          <w:szCs w:val="24"/>
-          <w:lang w:val="en-CA"/>
-        </w:rPr>
-        <w:t>PostMethod(</w:t>
-      </w:r>
-      <w:proofErr w:type="gramEnd"/>
-      <w:r>
-        <w:rPr>
-          <w:rFonts w:cstheme="minorHAnsi"/>
-          <w:szCs w:val="24"/>
-          <w:lang w:val="en-CA"/>
-        </w:rPr>
-        <w:t>) completes, the trial automatically updates the output .csv file with its variables’ values.</w:t>
+        <w:t>For Trials, after PostMethod() completes, the trial automatically updates the output .csv file with its variables’ values.</w:t>
       </w:r>
     </w:p>
     <w:p>
@@ -10520,29 +10044,7 @@
           <w:szCs w:val="18"/>
           <w:bdr w:val="none" w:sz="0" w:space="0" w:color="auto" w:frame="1"/>
         </w:rPr>
-        <w:t>2.  </w:t>
-      </w:r>
-      <w:proofErr w:type="gramStart"/>
-      <w:r>
-        <w:rPr>
-          <w:rFonts w:ascii="Consolas" w:eastAsia="Times New Roman" w:hAnsi="Consolas" w:cs="Times New Roman"/>
-          <w:color w:val="000000"/>
-          <w:sz w:val="18"/>
-          <w:szCs w:val="18"/>
-          <w:bdr w:val="none" w:sz="0" w:space="0" w:color="auto" w:frame="1"/>
-        </w:rPr>
-        <w:t>someGameObject.transform.localPosition</w:t>
-      </w:r>
-      <w:proofErr w:type="gramEnd"/>
-      <w:r>
-        <w:rPr>
-          <w:rFonts w:ascii="Consolas" w:eastAsia="Times New Roman" w:hAnsi="Consolas" w:cs="Times New Roman"/>
-          <w:color w:val="000000"/>
-          <w:sz w:val="18"/>
-          <w:szCs w:val="18"/>
-          <w:bdr w:val="none" w:sz="0" w:space="0" w:color="auto" w:frame="1"/>
-        </w:rPr>
-        <w:t> = postionToMoveTo;   </w:t>
+        <w:t>2.  someGameObject.transform.localPosition = postionToMoveTo;   </w:t>
       </w:r>
     </w:p>
     <w:p>
@@ -10763,6 +10265,7 @@
           <w:szCs w:val="18"/>
           <w:bdr w:val="none" w:sz="0" w:space="0" w:color="auto" w:frame="1"/>
         </w:rPr>
+        <w:lastRenderedPageBreak/>
         <w:t>2.  data[“MyFloatDependentVariable”] = response;    </w:t>
       </w:r>
     </w:p>
@@ -10791,7 +10294,7 @@
         </w:rPr>
         <w:t xml:space="preserve"> on completion of the trial.</w:t>
       </w:r>
-      <w:bookmarkStart w:id="10" w:name="_Toc2241383"/>
+      <w:bookmarkStart w:id="11" w:name="_Toc2241383"/>
     </w:p>
     <w:p>
       <w:pPr>
@@ -10800,7 +10303,7 @@
       <w:r>
         <w:t>Block</w:t>
       </w:r>
-      <w:bookmarkEnd w:id="10"/>
+      <w:bookmarkEnd w:id="11"/>
     </w:p>
     <w:p>
       <w:pPr>
@@ -10836,46 +10339,14 @@
           <w:rFonts w:cstheme="minorHAnsi"/>
           <w:szCs w:val="24"/>
         </w:rPr>
-        <w:t xml:space="preserve">However, </w:t>
-      </w:r>
-      <w:proofErr w:type="gramStart"/>
-      <w:r>
-        <w:rPr>
-          <w:rFonts w:cstheme="minorHAnsi"/>
-          <w:szCs w:val="24"/>
-        </w:rPr>
-        <w:t>If</w:t>
-      </w:r>
-      <w:proofErr w:type="gramEnd"/>
-      <w:r>
-        <w:rPr>
-          <w:rFonts w:cstheme="minorHAnsi"/>
-          <w:szCs w:val="24"/>
-        </w:rPr>
-        <w:t xml:space="preserve"> you’d like to customize what happens when a block starts or ends, you can </w:t>
-      </w:r>
-      <w:r>
-        <w:rPr>
-          <w:rFonts w:cstheme="minorHAnsi"/>
-          <w:szCs w:val="24"/>
-        </w:rPr>
-        <w:t xml:space="preserve">override its ExperimentPart methods. </w:t>
-      </w:r>
-      <w:proofErr w:type="gramStart"/>
-      <w:r>
-        <w:rPr>
-          <w:rFonts w:cstheme="minorHAnsi"/>
-          <w:szCs w:val="24"/>
-        </w:rPr>
-        <w:t>First</w:t>
-      </w:r>
-      <w:proofErr w:type="gramEnd"/>
-      <w:r>
-        <w:rPr>
-          <w:rFonts w:cstheme="minorHAnsi"/>
-          <w:szCs w:val="24"/>
-        </w:rPr>
-        <w:t xml:space="preserve"> you’ll need to create a script that inherits from Block:</w:t>
+        <w:t xml:space="preserve">However, If you’d like to customize what happens when a block starts or ends, you can </w:t>
+      </w:r>
+      <w:r>
+        <w:rPr>
+          <w:rFonts w:cstheme="minorHAnsi"/>
+          <w:szCs w:val="24"/>
+        </w:rPr>
+        <w:t>override its ExperimentPart methods. First you’ll need to create a script that inherits from Block:</w:t>
       </w:r>
     </w:p>
     <w:p>
@@ -10912,19 +10383,8 @@
           <w:sz w:val="18"/>
           <w:szCs w:val="18"/>
         </w:rPr>
-        <w:t xml:space="preserve"> BML_</w:t>
-      </w:r>
-      <w:proofErr w:type="gramStart"/>
-      <w:r>
-        <w:rPr>
-          <w:rFonts w:ascii="Consolas" w:eastAsia="Times New Roman" w:hAnsi="Consolas" w:cs="Times New Roman"/>
-          <w:color w:val="5C5C5C"/>
-          <w:sz w:val="18"/>
-          <w:szCs w:val="18"/>
-        </w:rPr>
-        <w:t>ExperimentToolkit.Scripts.ExperimentParts</w:t>
-      </w:r>
-      <w:proofErr w:type="gramEnd"/>
+        <w:t xml:space="preserve"> BML_ExperimentToolkit.Scripts.ExperimentParts</w:t>
+      </w:r>
     </w:p>
     <w:p>
       <w:pPr>
@@ -11005,9 +10465,8 @@
           <w:szCs w:val="18"/>
           <w:bdr w:val="none" w:sz="0" w:space="0" w:color="auto" w:frame="1"/>
         </w:rPr>
-        <w:t> </w:t>
-      </w:r>
-      <w:proofErr w:type="gramStart"/>
+        <w:t> MyBlock</w:t>
+      </w:r>
       <w:r>
         <w:rPr>
           <w:rFonts w:ascii="Consolas" w:eastAsia="Times New Roman" w:hAnsi="Consolas" w:cs="Times New Roman"/>
@@ -11016,7 +10475,7 @@
           <w:szCs w:val="18"/>
           <w:bdr w:val="none" w:sz="0" w:space="0" w:color="auto" w:frame="1"/>
         </w:rPr>
-        <w:t>MyBlock</w:t>
+        <w:t xml:space="preserve"> </w:t>
       </w:r>
       <w:r>
         <w:rPr>
@@ -11026,28 +10485,7 @@
           <w:szCs w:val="18"/>
           <w:bdr w:val="none" w:sz="0" w:space="0" w:color="auto" w:frame="1"/>
         </w:rPr>
-        <w:t xml:space="preserve"> </w:t>
-      </w:r>
-      <w:r>
-        <w:rPr>
-          <w:rFonts w:ascii="Consolas" w:eastAsia="Times New Roman" w:hAnsi="Consolas" w:cs="Times New Roman"/>
-          <w:color w:val="000000"/>
-          <w:sz w:val="18"/>
-          <w:szCs w:val="18"/>
-          <w:bdr w:val="none" w:sz="0" w:space="0" w:color="auto" w:frame="1"/>
-        </w:rPr>
-        <w:t>:</w:t>
-      </w:r>
-      <w:proofErr w:type="gramEnd"/>
-      <w:r>
-        <w:rPr>
-          <w:rFonts w:ascii="Consolas" w:eastAsia="Times New Roman" w:hAnsi="Consolas" w:cs="Times New Roman"/>
-          <w:color w:val="000000"/>
-          <w:sz w:val="18"/>
-          <w:szCs w:val="18"/>
-          <w:bdr w:val="none" w:sz="0" w:space="0" w:color="auto" w:frame="1"/>
-        </w:rPr>
-        <w:t> Block {  </w:t>
+        <w:t>: Block {  </w:t>
       </w:r>
     </w:p>
     <w:p>
@@ -11238,16 +10676,7 @@
           <w:szCs w:val="24"/>
           <w:lang w:val="en-CA"/>
         </w:rPr>
-        <w:t xml:space="preserve">In </w:t>
-      </w:r>
-      <w:proofErr w:type="gramStart"/>
-      <w:r>
-        <w:rPr>
-          <w:rFonts w:cstheme="minorHAnsi"/>
-          <w:szCs w:val="24"/>
-          <w:lang w:val="en-CA"/>
-        </w:rPr>
-        <w:t>Pre</w:t>
+        <w:t>In Pre</w:t>
       </w:r>
       <w:r>
         <w:rPr>
@@ -11263,16 +10692,7 @@
           <w:szCs w:val="24"/>
           <w:lang w:val="en-CA"/>
         </w:rPr>
-        <w:t>(</w:t>
-      </w:r>
-      <w:proofErr w:type="gramEnd"/>
-      <w:r>
-        <w:rPr>
-          <w:rFonts w:cstheme="minorHAnsi"/>
-          <w:szCs w:val="24"/>
-          <w:lang w:val="en-CA"/>
-        </w:rPr>
-        <w:t>):</w:t>
+        <w:t>():</w:t>
       </w:r>
     </w:p>
     <w:p>
@@ -11388,25 +10808,7 @@
           <w:szCs w:val="24"/>
           <w:lang w:val="en-CA"/>
         </w:rPr>
-        <w:t xml:space="preserve">In </w:t>
-      </w:r>
-      <w:proofErr w:type="gramStart"/>
-      <w:r>
-        <w:rPr>
-          <w:rFonts w:cstheme="minorHAnsi"/>
-          <w:szCs w:val="24"/>
-          <w:lang w:val="en-CA"/>
-        </w:rPr>
-        <w:t>PreCoroutine(</w:t>
-      </w:r>
-      <w:proofErr w:type="gramEnd"/>
-      <w:r>
-        <w:rPr>
-          <w:rFonts w:cstheme="minorHAnsi"/>
-          <w:szCs w:val="24"/>
-          <w:lang w:val="en-CA"/>
-        </w:rPr>
-        <w:t>):</w:t>
+        <w:t>In PreCoroutine():</w:t>
       </w:r>
     </w:p>
     <w:p>
@@ -11516,27 +10918,7 @@
           <w:szCs w:val="24"/>
           <w:lang w:val="en-CA"/>
         </w:rPr>
-        <w:t xml:space="preserve">In </w:t>
-      </w:r>
-      <w:proofErr w:type="gramStart"/>
-      <w:r>
-        <w:rPr>
-          <w:rFonts w:cstheme="minorHAnsi"/>
-          <w:color w:val="808080" w:themeColor="background1" w:themeShade="80"/>
-          <w:szCs w:val="24"/>
-          <w:lang w:val="en-CA"/>
-        </w:rPr>
-        <w:t>MainCoroutine(</w:t>
-      </w:r>
-      <w:proofErr w:type="gramEnd"/>
-      <w:r>
-        <w:rPr>
-          <w:rFonts w:cstheme="minorHAnsi"/>
-          <w:color w:val="808080" w:themeColor="background1" w:themeShade="80"/>
-          <w:szCs w:val="24"/>
-          <w:lang w:val="en-CA"/>
-        </w:rPr>
-        <w:t>):</w:t>
+        <w:t>In MainCoroutine():</w:t>
       </w:r>
     </w:p>
     <w:p>
@@ -11584,16 +10966,7 @@
           <w:szCs w:val="24"/>
           <w:lang w:val="en-CA"/>
         </w:rPr>
-        <w:t xml:space="preserve">In </w:t>
-      </w:r>
-      <w:proofErr w:type="gramStart"/>
-      <w:r>
-        <w:rPr>
-          <w:rFonts w:cstheme="minorHAnsi"/>
-          <w:szCs w:val="24"/>
-          <w:lang w:val="en-CA"/>
-        </w:rPr>
-        <w:t>Post</w:t>
+        <w:t>In Post</w:t>
       </w:r>
       <w:r>
         <w:rPr>
@@ -11609,16 +10982,7 @@
           <w:szCs w:val="24"/>
           <w:lang w:val="en-CA"/>
         </w:rPr>
-        <w:t>(</w:t>
-      </w:r>
-      <w:proofErr w:type="gramEnd"/>
-      <w:r>
-        <w:rPr>
-          <w:rFonts w:cstheme="minorHAnsi"/>
-          <w:szCs w:val="24"/>
-          <w:lang w:val="en-CA"/>
-        </w:rPr>
-        <w:t>):</w:t>
+        <w:t>():</w:t>
       </w:r>
     </w:p>
     <w:p>
@@ -11687,25 +11051,7 @@
           <w:szCs w:val="24"/>
           <w:lang w:val="en-CA"/>
         </w:rPr>
-        <w:t xml:space="preserve">In </w:t>
-      </w:r>
-      <w:proofErr w:type="gramStart"/>
-      <w:r>
-        <w:rPr>
-          <w:rFonts w:cstheme="minorHAnsi"/>
-          <w:szCs w:val="24"/>
-          <w:lang w:val="en-CA"/>
-        </w:rPr>
-        <w:t>PostMethod(</w:t>
-      </w:r>
-      <w:proofErr w:type="gramEnd"/>
-      <w:r>
-        <w:rPr>
-          <w:rFonts w:cstheme="minorHAnsi"/>
-          <w:szCs w:val="24"/>
-          <w:lang w:val="en-CA"/>
-        </w:rPr>
-        <w:t>):</w:t>
+        <w:t>In PostMethod():</w:t>
       </w:r>
     </w:p>
     <w:p>
@@ -11780,6 +11126,7 @@
           <w:szCs w:val="24"/>
           <w:lang w:val="en-CA"/>
         </w:rPr>
+        <w:lastRenderedPageBreak/>
         <w:t>Remember that the code defined in your custom Block class is general for all blocks, but the behaviour changes based on the values of your variables. Therefore, you only need to code the behaviour for all blocks in one place and set up each one based on the values of your variables for that block.</w:t>
       </w:r>
     </w:p>
@@ -12070,7 +11417,6 @@
           <w:szCs w:val="18"/>
         </w:rPr>
       </w:pPr>
-      <w:proofErr w:type="gramStart"/>
       <w:r>
         <w:rPr>
           <w:rFonts w:ascii="Consolas" w:eastAsia="Times New Roman" w:hAnsi="Consolas" w:cs="Times New Roman"/>
@@ -12079,18 +11425,7 @@
           <w:szCs w:val="18"/>
           <w:bdr w:val="none" w:sz="0" w:space="0" w:color="auto" w:frame="1"/>
         </w:rPr>
-        <w:t>someGameObject.transform.localPosition</w:t>
-      </w:r>
-      <w:proofErr w:type="gramEnd"/>
-      <w:r>
-        <w:rPr>
-          <w:rFonts w:ascii="Consolas" w:eastAsia="Times New Roman" w:hAnsi="Consolas" w:cs="Times New Roman"/>
-          <w:color w:val="000000"/>
-          <w:sz w:val="18"/>
-          <w:szCs w:val="18"/>
-          <w:bdr w:val="none" w:sz="0" w:space="0" w:color="auto" w:frame="1"/>
-        </w:rPr>
-        <w:t> = postionToMoveTo;  </w:t>
+        <w:t>someGameObject.transform.localPosition = postionToMoveTo;  </w:t>
       </w:r>
     </w:p>
     <w:p>
@@ -12207,11 +11542,11 @@
       <w:pPr>
         <w:pStyle w:val="Heading2"/>
       </w:pPr>
-      <w:bookmarkStart w:id="11" w:name="_Toc2241381"/>
+      <w:bookmarkStart w:id="12" w:name="_Toc2241381"/>
       <w:r>
         <w:t>Experiment</w:t>
       </w:r>
-      <w:bookmarkEnd w:id="11"/>
+      <w:bookmarkEnd w:id="12"/>
     </w:p>
     <w:p>
       <w:pPr>
@@ -12232,30 +11567,14 @@
           <w:rFonts w:cstheme="minorHAnsi"/>
           <w:szCs w:val="24"/>
         </w:rPr>
-        <w:t xml:space="preserve"> custom </w:t>
-      </w:r>
-      <w:proofErr w:type="gramStart"/>
-      <w:r>
-        <w:rPr>
-          <w:rFonts w:cstheme="minorHAnsi"/>
-          <w:szCs w:val="24"/>
-        </w:rPr>
-        <w:t xml:space="preserve">behavior </w:t>
-      </w:r>
-      <w:r>
-        <w:rPr>
-          <w:rFonts w:cstheme="minorHAnsi"/>
-          <w:szCs w:val="24"/>
-        </w:rPr>
-        <w:t xml:space="preserve"> experiment</w:t>
-      </w:r>
-      <w:proofErr w:type="gramEnd"/>
-      <w:r>
-        <w:rPr>
-          <w:rFonts w:cstheme="minorHAnsi"/>
-          <w:szCs w:val="24"/>
-        </w:rPr>
-        <w:t>, you need to create a new script and have it inherit from the Experiment class.</w:t>
+        <w:t xml:space="preserve"> custom behavior </w:t>
+      </w:r>
+      <w:r>
+        <w:rPr>
+          <w:rFonts w:cstheme="minorHAnsi"/>
+          <w:szCs w:val="24"/>
+        </w:rPr>
+        <w:t xml:space="preserve"> experiment, you need to create a new script and have it inherit from the Experiment class.</w:t>
       </w:r>
       <w:r>
         <w:rPr>
@@ -12299,19 +11618,8 @@
           <w:sz w:val="18"/>
           <w:szCs w:val="18"/>
         </w:rPr>
-        <w:t xml:space="preserve"> BML_</w:t>
-      </w:r>
-      <w:proofErr w:type="gramStart"/>
-      <w:r>
-        <w:rPr>
-          <w:rFonts w:ascii="Consolas" w:eastAsia="Times New Roman" w:hAnsi="Consolas" w:cs="Times New Roman"/>
-          <w:color w:val="5C5C5C"/>
-          <w:sz w:val="18"/>
-          <w:szCs w:val="18"/>
-        </w:rPr>
-        <w:t>ExperimentToolkit.Scripts.ExperimentParts</w:t>
-      </w:r>
-      <w:proofErr w:type="gramEnd"/>
+        <w:t xml:space="preserve"> BML_ExperimentToolkit.Scripts.ExperimentParts</w:t>
+      </w:r>
     </w:p>
     <w:p>
       <w:pPr>
@@ -12373,9 +11681,8 @@
           <w:szCs w:val="18"/>
           <w:bdr w:val="none" w:sz="0" w:space="0" w:color="auto" w:frame="1"/>
         </w:rPr>
-        <w:t> </w:t>
-      </w:r>
-      <w:proofErr w:type="gramStart"/>
+        <w:t> MyExperiment</w:t>
+      </w:r>
       <w:r>
         <w:rPr>
           <w:rFonts w:ascii="Consolas" w:eastAsia="Times New Roman" w:hAnsi="Consolas" w:cs="Times New Roman"/>
@@ -12384,7 +11691,7 @@
           <w:szCs w:val="18"/>
           <w:bdr w:val="none" w:sz="0" w:space="0" w:color="auto" w:frame="1"/>
         </w:rPr>
-        <w:t>MyExperiment</w:t>
+        <w:t xml:space="preserve"> </w:t>
       </w:r>
       <w:r>
         <w:rPr>
@@ -12394,28 +11701,7 @@
           <w:szCs w:val="18"/>
           <w:bdr w:val="none" w:sz="0" w:space="0" w:color="auto" w:frame="1"/>
         </w:rPr>
-        <w:t xml:space="preserve"> </w:t>
-      </w:r>
-      <w:r>
-        <w:rPr>
-          <w:rFonts w:ascii="Consolas" w:eastAsia="Times New Roman" w:hAnsi="Consolas" w:cs="Times New Roman"/>
-          <w:color w:val="000000"/>
-          <w:sz w:val="18"/>
-          <w:szCs w:val="18"/>
-          <w:bdr w:val="none" w:sz="0" w:space="0" w:color="auto" w:frame="1"/>
-        </w:rPr>
-        <w:t>:</w:t>
-      </w:r>
-      <w:proofErr w:type="gramEnd"/>
-      <w:r>
-        <w:rPr>
-          <w:rFonts w:ascii="Consolas" w:eastAsia="Times New Roman" w:hAnsi="Consolas" w:cs="Times New Roman"/>
-          <w:color w:val="000000"/>
-          <w:sz w:val="18"/>
-          <w:szCs w:val="18"/>
-          <w:bdr w:val="none" w:sz="0" w:space="0" w:color="auto" w:frame="1"/>
-        </w:rPr>
-        <w:t> Experiment {  </w:t>
+        <w:t>: Experiment {  </w:t>
       </w:r>
     </w:p>
     <w:p>
@@ -12529,16 +11815,7 @@
           <w:szCs w:val="24"/>
           <w:lang w:val="en-CA"/>
         </w:rPr>
-        <w:t xml:space="preserve">In </w:t>
-      </w:r>
-      <w:proofErr w:type="gramStart"/>
-      <w:r>
-        <w:rPr>
-          <w:rFonts w:cstheme="minorHAnsi"/>
-          <w:szCs w:val="24"/>
-          <w:lang w:val="en-CA"/>
-        </w:rPr>
-        <w:t>Pre</w:t>
+        <w:t>In Pre</w:t>
       </w:r>
       <w:r>
         <w:rPr>
@@ -12554,16 +11831,7 @@
           <w:szCs w:val="24"/>
           <w:lang w:val="en-CA"/>
         </w:rPr>
-        <w:t>(</w:t>
-      </w:r>
-      <w:proofErr w:type="gramEnd"/>
-      <w:r>
-        <w:rPr>
-          <w:rFonts w:cstheme="minorHAnsi"/>
-          <w:szCs w:val="24"/>
-          <w:lang w:val="en-CA"/>
-        </w:rPr>
-        <w:t>):</w:t>
+        <w:t>():</w:t>
       </w:r>
     </w:p>
     <w:p>
@@ -12609,25 +11877,8 @@
           <w:szCs w:val="24"/>
           <w:lang w:val="en-CA"/>
         </w:rPr>
-        <w:t xml:space="preserve">In </w:t>
-      </w:r>
-      <w:proofErr w:type="gramStart"/>
-      <w:r>
-        <w:rPr>
-          <w:rFonts w:cstheme="minorHAnsi"/>
-          <w:szCs w:val="24"/>
-          <w:lang w:val="en-CA"/>
-        </w:rPr>
-        <w:t>PreCoroutine(</w:t>
-      </w:r>
-      <w:proofErr w:type="gramEnd"/>
-      <w:r>
-        <w:rPr>
-          <w:rFonts w:cstheme="minorHAnsi"/>
-          <w:szCs w:val="24"/>
-          <w:lang w:val="en-CA"/>
-        </w:rPr>
-        <w:t>):</w:t>
+        <w:lastRenderedPageBreak/>
+        <w:t>In PreCoroutine():</w:t>
       </w:r>
     </w:p>
     <w:p>
@@ -12721,27 +11972,7 @@
           <w:szCs w:val="24"/>
           <w:lang w:val="en-CA"/>
         </w:rPr>
-        <w:t xml:space="preserve">In </w:t>
-      </w:r>
-      <w:proofErr w:type="gramStart"/>
-      <w:r>
-        <w:rPr>
-          <w:rFonts w:cstheme="minorHAnsi"/>
-          <w:color w:val="808080" w:themeColor="background1" w:themeShade="80"/>
-          <w:szCs w:val="24"/>
-          <w:lang w:val="en-CA"/>
-        </w:rPr>
-        <w:t>MainCoroutine(</w:t>
-      </w:r>
-      <w:proofErr w:type="gramEnd"/>
-      <w:r>
-        <w:rPr>
-          <w:rFonts w:cstheme="minorHAnsi"/>
-          <w:color w:val="808080" w:themeColor="background1" w:themeShade="80"/>
-          <w:szCs w:val="24"/>
-          <w:lang w:val="en-CA"/>
-        </w:rPr>
-        <w:t>):</w:t>
+        <w:t>In MainCoroutine():</w:t>
       </w:r>
     </w:p>
     <w:p>
@@ -12789,16 +12020,7 @@
           <w:szCs w:val="24"/>
           <w:lang w:val="en-CA"/>
         </w:rPr>
-        <w:t xml:space="preserve">In </w:t>
-      </w:r>
-      <w:proofErr w:type="gramStart"/>
-      <w:r>
-        <w:rPr>
-          <w:rFonts w:cstheme="minorHAnsi"/>
-          <w:szCs w:val="24"/>
-          <w:lang w:val="en-CA"/>
-        </w:rPr>
-        <w:t>Post</w:t>
+        <w:t>In Post</w:t>
       </w:r>
       <w:r>
         <w:rPr>
@@ -12814,16 +12036,7 @@
           <w:szCs w:val="24"/>
           <w:lang w:val="en-CA"/>
         </w:rPr>
-        <w:t>(</w:t>
-      </w:r>
-      <w:proofErr w:type="gramEnd"/>
-      <w:r>
-        <w:rPr>
-          <w:rFonts w:cstheme="minorHAnsi"/>
-          <w:szCs w:val="24"/>
-          <w:lang w:val="en-CA"/>
-        </w:rPr>
-        <w:t>):</w:t>
+        <w:t>():</w:t>
       </w:r>
     </w:p>
     <w:p>
@@ -12931,25 +12144,7 @@
           <w:szCs w:val="24"/>
           <w:lang w:val="en-CA"/>
         </w:rPr>
-        <w:t xml:space="preserve">In </w:t>
-      </w:r>
-      <w:proofErr w:type="gramStart"/>
-      <w:r>
-        <w:rPr>
-          <w:rFonts w:cstheme="minorHAnsi"/>
-          <w:szCs w:val="24"/>
-          <w:lang w:val="en-CA"/>
-        </w:rPr>
-        <w:t>PostMethod(</w:t>
-      </w:r>
-      <w:proofErr w:type="gramEnd"/>
-      <w:r>
-        <w:rPr>
-          <w:rFonts w:cstheme="minorHAnsi"/>
-          <w:szCs w:val="24"/>
-          <w:lang w:val="en-CA"/>
-        </w:rPr>
-        <w:t>):</w:t>
+        <w:t>In PostMethod():</w:t>
       </w:r>
     </w:p>
     <w:p>
@@ -12994,14 +12189,14 @@
       <w:pPr>
         <w:pStyle w:val="Heading1"/>
       </w:pPr>
-      <w:bookmarkStart w:id="12" w:name="_Toc2241382"/>
+      <w:bookmarkStart w:id="13" w:name="_Toc2241382"/>
       <w:r>
         <w:t>A Note on Coroutines and IEnumerator</w:t>
       </w:r>
       <w:r>
         <w:t>s</w:t>
       </w:r>
-      <w:bookmarkEnd w:id="12"/>
+      <w:bookmarkEnd w:id="13"/>
     </w:p>
     <w:p>
       <w:pPr>
@@ -13099,29 +12294,7 @@
           <w:szCs w:val="18"/>
           <w:bdr w:val="none" w:sz="0" w:space="0" w:color="auto" w:frame="1"/>
         </w:rPr>
-        <w:t> </w:t>
-      </w:r>
-      <w:proofErr w:type="gramStart"/>
-      <w:r>
-        <w:rPr>
-          <w:rFonts w:ascii="Consolas" w:eastAsia="Times New Roman" w:hAnsi="Consolas" w:cs="Times New Roman"/>
-          <w:color w:val="000000"/>
-          <w:sz w:val="18"/>
-          <w:szCs w:val="18"/>
-          <w:bdr w:val="none" w:sz="0" w:space="0" w:color="auto" w:frame="1"/>
-        </w:rPr>
-        <w:t>NormalKindOfMethod(</w:t>
-      </w:r>
-      <w:proofErr w:type="gramEnd"/>
-      <w:r>
-        <w:rPr>
-          <w:rFonts w:ascii="Consolas" w:eastAsia="Times New Roman" w:hAnsi="Consolas" w:cs="Times New Roman"/>
-          <w:color w:val="000000"/>
-          <w:sz w:val="18"/>
-          <w:szCs w:val="18"/>
-          <w:bdr w:val="none" w:sz="0" w:space="0" w:color="auto" w:frame="1"/>
-        </w:rPr>
-        <w:t>) {  </w:t>
+        <w:t> NormalKindOfMethod() {  </w:t>
       </w:r>
     </w:p>
     <w:p>
@@ -13492,29 +12665,7 @@
           <w:szCs w:val="18"/>
           <w:bdr w:val="none" w:sz="0" w:space="0" w:color="auto" w:frame="1"/>
         </w:rPr>
-        <w:t>IEnumerator </w:t>
-      </w:r>
-      <w:proofErr w:type="gramStart"/>
-      <w:r>
-        <w:rPr>
-          <w:rFonts w:ascii="Consolas" w:eastAsia="Times New Roman" w:hAnsi="Consolas" w:cs="Times New Roman"/>
-          <w:color w:val="000000"/>
-          <w:sz w:val="18"/>
-          <w:szCs w:val="18"/>
-          <w:bdr w:val="none" w:sz="0" w:space="0" w:color="auto" w:frame="1"/>
-        </w:rPr>
-        <w:t>CoroutineMethod(</w:t>
-      </w:r>
-      <w:proofErr w:type="gramEnd"/>
-      <w:r>
-        <w:rPr>
-          <w:rFonts w:ascii="Consolas" w:eastAsia="Times New Roman" w:hAnsi="Consolas" w:cs="Times New Roman"/>
-          <w:color w:val="000000"/>
-          <w:sz w:val="18"/>
-          <w:szCs w:val="18"/>
-          <w:bdr w:val="none" w:sz="0" w:space="0" w:color="auto" w:frame="1"/>
-        </w:rPr>
-        <w:t>) {  </w:t>
+        <w:t>IEnumerator CoroutineMethod() {  </w:t>
       </w:r>
     </w:p>
     <w:p>
@@ -13909,30 +13060,14 @@
           <w:rFonts w:cstheme="minorHAnsi"/>
           <w:szCs w:val="24"/>
         </w:rPr>
-        <w:t xml:space="preserve">To begin a coroutine method, you cannot call it like a normal method. You need to use a special unity function called </w:t>
-      </w:r>
-      <w:proofErr w:type="gramStart"/>
-      <w:r>
-        <w:rPr>
-          <w:rFonts w:cstheme="minorHAnsi"/>
-          <w:szCs w:val="24"/>
-        </w:rPr>
-        <w:t>StartCoroutine</w:t>
-      </w:r>
-      <w:r>
-        <w:rPr>
-          <w:rFonts w:cstheme="minorHAnsi"/>
-          <w:szCs w:val="24"/>
-        </w:rPr>
-        <w:t>(</w:t>
-      </w:r>
-      <w:proofErr w:type="gramEnd"/>
-      <w:r>
-        <w:rPr>
-          <w:rFonts w:cstheme="minorHAnsi"/>
-          <w:szCs w:val="24"/>
-        </w:rPr>
-        <w:t>)</w:t>
+        <w:t>To begin a coroutine method, you cannot call it like a normal method. You need to use a special unity function called StartCoroutine</w:t>
+      </w:r>
+      <w:r>
+        <w:rPr>
+          <w:rFonts w:cstheme="minorHAnsi"/>
+          <w:szCs w:val="24"/>
+        </w:rPr>
+        <w:t>()</w:t>
       </w:r>
       <w:r>
         <w:rPr>
@@ -14038,6 +13173,7 @@
           <w:rFonts w:cstheme="minorHAnsi"/>
           <w:szCs w:val="24"/>
         </w:rPr>
+        <w:lastRenderedPageBreak/>
         <w:t xml:space="preserve">In addition to </w:t>
       </w:r>
       <w:r>
@@ -14150,29 +13286,7 @@
           <w:szCs w:val="18"/>
           <w:bdr w:val="none" w:sz="0" w:space="0" w:color="auto" w:frame="1"/>
         </w:rPr>
-        <w:t> IEnumerator </w:t>
-      </w:r>
-      <w:proofErr w:type="gramStart"/>
-      <w:r>
-        <w:rPr>
-          <w:rFonts w:ascii="Consolas" w:eastAsia="Times New Roman" w:hAnsi="Consolas" w:cs="Times New Roman"/>
-          <w:color w:val="000000"/>
-          <w:sz w:val="18"/>
-          <w:szCs w:val="18"/>
-          <w:bdr w:val="none" w:sz="0" w:space="0" w:color="auto" w:frame="1"/>
-        </w:rPr>
-        <w:t>Pre(</w:t>
-      </w:r>
-      <w:proofErr w:type="gramEnd"/>
-      <w:r>
-        <w:rPr>
-          <w:rFonts w:ascii="Consolas" w:eastAsia="Times New Roman" w:hAnsi="Consolas" w:cs="Times New Roman"/>
-          <w:color w:val="000000"/>
-          <w:sz w:val="18"/>
-          <w:szCs w:val="18"/>
-          <w:bdr w:val="none" w:sz="0" w:space="0" w:color="auto" w:frame="1"/>
-        </w:rPr>
-        <w:t>) {  </w:t>
+        <w:t> IEnumerator Pre() {  </w:t>
       </w:r>
     </w:p>
     <w:p>
@@ -14230,29 +13344,7 @@
           <w:szCs w:val="18"/>
           <w:bdr w:val="none" w:sz="0" w:space="0" w:color="auto" w:frame="1"/>
         </w:rPr>
-        <w:t>    </w:t>
-      </w:r>
-      <w:proofErr w:type="gramStart"/>
-      <w:r>
-        <w:rPr>
-          <w:rFonts w:ascii="Consolas" w:eastAsia="Times New Roman" w:hAnsi="Consolas" w:cs="Times New Roman"/>
-          <w:color w:val="000000"/>
-          <w:sz w:val="18"/>
-          <w:szCs w:val="18"/>
-          <w:bdr w:val="none" w:sz="0" w:space="0" w:color="auto" w:frame="1"/>
-        </w:rPr>
-        <w:t>DisplayInstructions(</w:t>
-      </w:r>
-      <w:proofErr w:type="gramEnd"/>
-      <w:r>
-        <w:rPr>
-          <w:rFonts w:ascii="Consolas" w:eastAsia="Times New Roman" w:hAnsi="Consolas" w:cs="Times New Roman"/>
-          <w:color w:val="000000"/>
-          <w:sz w:val="18"/>
-          <w:szCs w:val="18"/>
-          <w:bdr w:val="none" w:sz="0" w:space="0" w:color="auto" w:frame="1"/>
-        </w:rPr>
-        <w:t>); </w:t>
+        <w:t>    DisplayInstructions(); </w:t>
       </w:r>
       <w:r>
         <w:rPr>
@@ -14423,29 +13515,7 @@
           <w:szCs w:val="18"/>
           <w:bdr w:val="none" w:sz="0" w:space="0" w:color="auto" w:frame="1"/>
         </w:rPr>
-        <w:t> </w:t>
-      </w:r>
-      <w:proofErr w:type="gramStart"/>
-      <w:r>
-        <w:rPr>
-          <w:rFonts w:ascii="Consolas" w:eastAsia="Times New Roman" w:hAnsi="Consolas" w:cs="Times New Roman"/>
-          <w:color w:val="000000"/>
-          <w:sz w:val="18"/>
-          <w:szCs w:val="18"/>
-          <w:bdr w:val="none" w:sz="0" w:space="0" w:color="auto" w:frame="1"/>
-        </w:rPr>
-        <w:t>WaitForSeconds(</w:t>
-      </w:r>
-      <w:proofErr w:type="gramEnd"/>
-      <w:r>
-        <w:rPr>
-          <w:rFonts w:ascii="Consolas" w:eastAsia="Times New Roman" w:hAnsi="Consolas" w:cs="Times New Roman"/>
-          <w:color w:val="000000"/>
-          <w:sz w:val="18"/>
-          <w:szCs w:val="18"/>
-          <w:bdr w:val="none" w:sz="0" w:space="0" w:color="auto" w:frame="1"/>
-        </w:rPr>
-        <w:t>5);  </w:t>
+        <w:t> WaitForSeconds(5);  </w:t>
       </w:r>
     </w:p>
     <w:p>
@@ -14552,29 +13622,7 @@
           <w:szCs w:val="18"/>
           <w:bdr w:val="none" w:sz="0" w:space="0" w:color="auto" w:frame="1"/>
         </w:rPr>
-        <w:t>    </w:t>
-      </w:r>
-      <w:proofErr w:type="gramStart"/>
-      <w:r>
-        <w:rPr>
-          <w:rFonts w:ascii="Consolas" w:eastAsia="Times New Roman" w:hAnsi="Consolas" w:cs="Times New Roman"/>
-          <w:color w:val="000000"/>
-          <w:sz w:val="18"/>
-          <w:szCs w:val="18"/>
-          <w:bdr w:val="none" w:sz="0" w:space="0" w:color="auto" w:frame="1"/>
-        </w:rPr>
-        <w:t>StopDisplayingInstructions(</w:t>
-      </w:r>
-      <w:proofErr w:type="gramEnd"/>
-      <w:r>
-        <w:rPr>
-          <w:rFonts w:ascii="Consolas" w:eastAsia="Times New Roman" w:hAnsi="Consolas" w:cs="Times New Roman"/>
-          <w:color w:val="000000"/>
-          <w:sz w:val="18"/>
-          <w:szCs w:val="18"/>
-          <w:bdr w:val="none" w:sz="0" w:space="0" w:color="auto" w:frame="1"/>
-        </w:rPr>
-        <w:t>);   </w:t>
+        <w:t>    StopDisplayingInstructions();   </w:t>
       </w:r>
     </w:p>
     <w:p>
@@ -14702,29 +13750,7 @@
           <w:szCs w:val="18"/>
           <w:bdr w:val="none" w:sz="0" w:space="0" w:color="auto" w:frame="1"/>
         </w:rPr>
-        <w:t> </w:t>
-      </w:r>
-      <w:proofErr w:type="gramStart"/>
-      <w:r>
-        <w:rPr>
-          <w:rFonts w:ascii="Consolas" w:eastAsia="Times New Roman" w:hAnsi="Consolas" w:cs="Times New Roman"/>
-          <w:color w:val="000000"/>
-          <w:sz w:val="18"/>
-          <w:szCs w:val="18"/>
-          <w:bdr w:val="none" w:sz="0" w:space="0" w:color="auto" w:frame="1"/>
-        </w:rPr>
-        <w:t>DisplayInstructions(</w:t>
-      </w:r>
-      <w:proofErr w:type="gramEnd"/>
-      <w:r>
-        <w:rPr>
-          <w:rFonts w:ascii="Consolas" w:eastAsia="Times New Roman" w:hAnsi="Consolas" w:cs="Times New Roman"/>
-          <w:color w:val="000000"/>
-          <w:sz w:val="18"/>
-          <w:szCs w:val="18"/>
-          <w:bdr w:val="none" w:sz="0" w:space="0" w:color="auto" w:frame="1"/>
-        </w:rPr>
-        <w:t>) {  </w:t>
+        <w:t> DisplayInstructions() {  </w:t>
       </w:r>
     </w:p>
     <w:p>
@@ -14872,29 +13898,7 @@
           <w:szCs w:val="18"/>
           <w:bdr w:val="none" w:sz="0" w:space="0" w:color="auto" w:frame="1"/>
         </w:rPr>
-        <w:t> </w:t>
-      </w:r>
-      <w:proofErr w:type="gramStart"/>
-      <w:r>
-        <w:rPr>
-          <w:rFonts w:ascii="Consolas" w:eastAsia="Times New Roman" w:hAnsi="Consolas" w:cs="Times New Roman"/>
-          <w:color w:val="000000"/>
-          <w:sz w:val="18"/>
-          <w:szCs w:val="18"/>
-          <w:bdr w:val="none" w:sz="0" w:space="0" w:color="auto" w:frame="1"/>
-        </w:rPr>
-        <w:t>StopDisplayingInstructions(</w:t>
-      </w:r>
-      <w:proofErr w:type="gramEnd"/>
-      <w:r>
-        <w:rPr>
-          <w:rFonts w:ascii="Consolas" w:eastAsia="Times New Roman" w:hAnsi="Consolas" w:cs="Times New Roman"/>
-          <w:color w:val="000000"/>
-          <w:sz w:val="18"/>
-          <w:szCs w:val="18"/>
-          <w:bdr w:val="none" w:sz="0" w:space="0" w:color="auto" w:frame="1"/>
-        </w:rPr>
-        <w:t>) {  </w:t>
+        <w:t> StopDisplayingInstructions() {  </w:t>
       </w:r>
     </w:p>
     <w:p>
@@ -14979,9 +13983,9 @@
       <w:pPr>
         <w:pStyle w:val="Heading1"/>
       </w:pPr>
-      <w:bookmarkStart w:id="13" w:name="_Ref2193765"/>
-      <w:bookmarkStart w:id="14" w:name="_Ref2193862"/>
-      <w:bookmarkStart w:id="15" w:name="_Toc2241385"/>
+      <w:bookmarkStart w:id="14" w:name="_Ref2193765"/>
+      <w:bookmarkStart w:id="15" w:name="_Ref2193862"/>
+      <w:bookmarkStart w:id="16" w:name="_Toc2241385"/>
       <w:r>
         <w:t>Accessing</w:t>
       </w:r>
@@ -14997,9 +14001,9 @@
       <w:r>
         <w:t>inside your custom experiment/block/trial scripts</w:t>
       </w:r>
-      <w:bookmarkEnd w:id="13"/>
       <w:bookmarkEnd w:id="14"/>
       <w:bookmarkEnd w:id="15"/>
+      <w:bookmarkEnd w:id="16"/>
     </w:p>
     <w:p>
       <w:pPr>
@@ -15377,6 +14381,7 @@
           <w:rFonts w:cstheme="minorHAnsi"/>
           <w:szCs w:val="24"/>
         </w:rPr>
+        <w:lastRenderedPageBreak/>
         <w:t xml:space="preserve">This allows you to use </w:t>
       </w:r>
       <w:r>
@@ -15450,7 +14455,7 @@
         </w:rPr>
         <w:t>You can extend your custom options class as much as you want to add as much functionality to your trials as you need.</w:t>
       </w:r>
-      <w:bookmarkStart w:id="16" w:name="_Toc2241386"/>
+      <w:bookmarkStart w:id="17" w:name="_Toc2241386"/>
     </w:p>
     <w:p>
       <w:pPr>
@@ -15459,7 +14464,7 @@
       <w:r>
         <w:t>Debug Mode</w:t>
       </w:r>
-      <w:bookmarkEnd w:id="16"/>
+      <w:bookmarkEnd w:id="17"/>
     </w:p>
     <w:p>
       <w:r>
@@ -15558,11 +14563,11 @@
       <w:pPr>
         <w:pStyle w:val="Heading1"/>
       </w:pPr>
-      <w:bookmarkStart w:id="17" w:name="_Toc2241388"/>
+      <w:bookmarkStart w:id="18" w:name="_Toc2241388"/>
       <w:r>
         <w:t>Logging</w:t>
       </w:r>
-      <w:bookmarkEnd w:id="17"/>
+      <w:bookmarkEnd w:id="18"/>
     </w:p>
     <w:p>
       <w:r>
@@ -15573,14 +14578,14 @@
       <w:pPr>
         <w:pStyle w:val="Heading1"/>
       </w:pPr>
-      <w:bookmarkStart w:id="18" w:name="_Toc2241389"/>
+      <w:bookmarkStart w:id="19" w:name="_Toc2241389"/>
       <w:r>
         <w:t xml:space="preserve">Customizing </w:t>
       </w:r>
       <w:r>
         <w:t>further</w:t>
       </w:r>
-      <w:bookmarkEnd w:id="18"/>
+      <w:bookmarkEnd w:id="19"/>
     </w:p>
     <w:p>
       <w:pPr>
@@ -15622,15 +14627,7 @@
     </w:p>
     <w:p>
       <w:r>
-        <w:t xml:space="preserve">In the Extras folder, there are some useful tool that might be useful for running experiments. They are provided “as is” and are not documented. These tools were created to solve </w:t>
-      </w:r>
-      <w:proofErr w:type="gramStart"/>
-      <w:r>
-        <w:t>common  problems</w:t>
-      </w:r>
-      <w:proofErr w:type="gramEnd"/>
-      <w:r>
-        <w:t xml:space="preserve"> in our own experiments that we thought might be of use to others.</w:t>
+        <w:t>In the Extras folder, there are some useful tool that might be useful for running experiments. They are provided “as is” and are not documented. These tools were created to solve common  problems in our own experiments that we thought might be of use to others.</w:t>
       </w:r>
     </w:p>
     <w:p>
@@ -15659,6 +14656,7 @@
         </w:numPr>
       </w:pPr>
       <w:r>
+        <w:lastRenderedPageBreak/>
         <w:t xml:space="preserve">Instructions – this is a very simple tool for displaying instructions to participants. It runs of the BML Event architecture. A BML Event is raised with the specified text from anywhere in your code, and the display will show that text. </w:t>
       </w:r>
     </w:p>
@@ -15671,18 +14669,8 @@
         </w:numPr>
       </w:pPr>
       <w:r>
-        <w:t xml:space="preserve">Stand here prompt – mainly for VR applications, this tool will prompt the user to stand in a </w:t>
-      </w:r>
-      <w:proofErr w:type="gramStart"/>
-      <w:r>
-        <w:t>particular position</w:t>
-      </w:r>
-      <w:proofErr w:type="gramEnd"/>
-      <w:r>
-        <w:t xml:space="preserve"> and look in a specified direction before allowing the experiment to continue. Useful in your PreCoroutine methods to ensure the participant is in the correct location for VR experiments.</w:t>
-      </w:r>
-      <w:bookmarkStart w:id="19" w:name="_GoBack"/>
-      <w:bookmarkEnd w:id="19"/>
+        <w:t>Stand here prompt – mainly for VR applications, this tool will prompt the user to stand in a particular position and look in a specified direction before allowing the experiment to continue. Useful in your PreCoroutine methods to ensure the participant is in the correct location for VR experiments.</w:t>
+      </w:r>
     </w:p>
     <w:p>
       <w:pPr>
@@ -21876,7 +20864,7 @@
         <a:p>
           <a:r>
             <a:rPr lang="en-CA" dirty="0"/>
-            <a:t>Experiment Runner Window</a:t>
+            <a:t>Experiment Runner GUI</a:t>
           </a:r>
         </a:p>
       </dgm:t>
@@ -21912,7 +20900,7 @@
         <a:p>
           <a:r>
             <a:rPr lang="en-CA" dirty="0"/>
-            <a:t>Unity Editor Widow with controls for experiment. </a:t>
+            <a:t>Unity Editor Widow or in-Game GUI with controls for experiment. </a:t>
           </a:r>
         </a:p>
       </dgm:t>
@@ -21948,7 +20936,7 @@
         <a:p>
           <a:r>
             <a:rPr lang="en-CA" dirty="0"/>
-            <a:t>Needs to be open to run experiment.</a:t>
+            <a:t>Begins an experiment session.</a:t>
           </a:r>
         </a:p>
       </dgm:t>
@@ -22404,7 +21392,7 @@
           </a:pPr>
           <a:r>
             <a:rPr lang="en-CA" sz="1300" kern="1200" dirty="0"/>
-            <a:t>Experiment Runner Window</a:t>
+            <a:t>Experiment Runner GUI</a:t>
           </a:r>
         </a:p>
         <a:p>
@@ -22422,7 +21410,7 @@
           </a:pPr>
           <a:r>
             <a:rPr lang="en-CA" sz="1000" kern="1200" dirty="0"/>
-            <a:t>Unity Editor Widow with controls for experiment. </a:t>
+            <a:t>Unity Editor Widow or in-Game GUI with controls for experiment. </a:t>
           </a:r>
         </a:p>
         <a:p>
@@ -22440,7 +21428,7 @@
           </a:pPr>
           <a:r>
             <a:rPr lang="en-CA" sz="1000" kern="1200" dirty="0"/>
-            <a:t>Needs to be open to run experiment.</a:t>
+            <a:t>Begins an experiment session.</a:t>
           </a:r>
         </a:p>
       </dsp:txBody>
@@ -25798,7 +24786,7 @@
 </file>
 
 <file path=customXml/itemProps1.xml><?xml version="1.0" encoding="utf-8"?>
-<ds:datastoreItem xmlns:ds="http://schemas.openxmlformats.org/officeDocument/2006/customXml" ds:itemID="{4DD7F70A-AC7B-45F4-9C8C-D644D649DC73}">
+<ds:datastoreItem xmlns:ds="http://schemas.openxmlformats.org/officeDocument/2006/customXml" ds:itemID="{A01B0AA5-C9E2-472C-9294-295B184C6215}">
   <ds:schemaRefs>
     <ds:schemaRef ds:uri="http://schemas.openxmlformats.org/officeDocument/2006/bibliography"/>
   </ds:schemaRefs>

</xml_diff>